<commit_message>
Finished Scripting section of documentation may add more if I find more relevant information.
</commit_message>
<xml_diff>
--- a/Doom 3 Engine Notes.docx
+++ b/Doom 3 Engine Notes.docx
@@ -1322,7 +1322,15 @@
       </w:r>
       <w:proofErr w:type="spellEnd"/>
       <w:r>
-        <w:t xml:space="preserve"> object and gamex86.dll has a pointer to gameImport_t </w:t>
+        <w:t xml:space="preserve"> object and gamex86.dll has a pointer to </w:t>
+      </w:r>
+      <w:proofErr w:type="spellStart"/>
+      <w:r>
+        <w:t>gameImport_t</w:t>
+      </w:r>
+      <w:proofErr w:type="spellEnd"/>
+      <w:r>
+        <w:t xml:space="preserve"> </w:t>
       </w:r>
       <w:proofErr w:type="spellStart"/>
       <w:r>
@@ -2383,7 +2391,27 @@
           <w:sz w:val="22"/>
           <w:szCs w:val="22"/>
         </w:rPr>
-        <w:t> idEventDef </w:t>
+        <w:t> </w:t>
+      </w:r>
+      <w:proofErr w:type="spellStart"/>
+      <w:r>
+        <w:rPr>
+          <w:rFonts w:ascii="Consolas" w:hAnsi="Consolas" w:cs="Consolas"/>
+          <w:color w:val="000000"/>
+          <w:sz w:val="22"/>
+          <w:szCs w:val="22"/>
+        </w:rPr>
+        <w:t>idEventDef</w:t>
+      </w:r>
+      <w:proofErr w:type="spellEnd"/>
+      <w:r>
+        <w:rPr>
+          <w:rFonts w:ascii="Consolas" w:hAnsi="Consolas" w:cs="Consolas"/>
+          <w:color w:val="000000"/>
+          <w:sz w:val="22"/>
+          <w:szCs w:val="22"/>
+        </w:rPr>
+        <w:t> </w:t>
       </w:r>
       <w:proofErr w:type="spellStart"/>
       <w:r>
@@ -3800,7 +3828,7 @@
           <w:sz w:val="24"/>
           <w:szCs w:val="24"/>
         </w:rPr>
-        <w:t xml:space="preserve">s the compiler to compile those scripts as well. All the compiled scripts are contained within idProgram. Scripts are called from C++ through the usage of idThread. idThread contains </w:t>
+        <w:t xml:space="preserve">s the compiler to compile those scripts as well. All the compiled scripts are contained within idProgram. Scripts are called from C++ through the usage of idThread. </w:t>
       </w:r>
       <w:proofErr w:type="gramStart"/>
       <w:r>
@@ -3810,7 +3838,7 @@
           <w:sz w:val="24"/>
           <w:szCs w:val="24"/>
         </w:rPr>
-        <w:t>a</w:t>
+        <w:t>idThread</w:t>
       </w:r>
       <w:proofErr w:type="gramEnd"/>
       <w:r>
@@ -3820,7 +3848,7 @@
           <w:sz w:val="24"/>
           <w:szCs w:val="24"/>
         </w:rPr>
-        <w:t xml:space="preserve"> idInterpreter which keeps track of the instruction pointer, call stack, and data stack for that particular script. Each idThread is given real CPU time by the engine each frame allowing the script to execute until it hits a multi-frame event or completes it work for the fame.</w:t>
+        <w:t xml:space="preserve"> contains a idInterpreter which keeps track of the instruction pointer, call stack, and data stack for that particular script. Each idThread is given real CPU time by the engine each frame allowing the script to execute until it hits a multi-frame event or completes it work for the fame.</w:t>
       </w:r>
     </w:p>
     <w:p>
@@ -3856,7 +3884,7 @@
         <w:ind w:firstLine="720"/>
       </w:pPr>
       <w:r>
-        <w:t>Entity definitions are simply a collection of key/value pairs with a name. They are normally used to define entities but can really be used to define anything that just needs a collection of key/value pairs to be defined. The meaning and purpose of these key/value pairs is completely dependent on the type of object</w:t>
+        <w:t>Entity definitions are simply a collection of key/value pairs with a name. They are normally used to define entities but can really be used to define anything that just needs a collection of key/value pairs to be defined. The meaning of these key/value pairs is completely dependent on the type of object</w:t>
       </w:r>
       <w:r>
         <w:t xml:space="preserve"> it is, but a couple of key/value pairs remain constant regardless of type.</w:t>
@@ -5907,14 +5935,6 @@
       <w:r>
         <w:rPr>
           <w:rFonts w:ascii="Consolas" w:hAnsi="Consolas" w:cs="Consolas"/>
-          <w:color w:val="000000"/>
-          <w:highlight w:val="white"/>
-        </w:rPr>
-        <w:tab/>
-      </w:r>
-      <w:r>
-        <w:rPr>
-          <w:rFonts w:ascii="Consolas" w:hAnsi="Consolas" w:cs="Consolas"/>
           <w:color w:val="009696"/>
           <w:highlight w:val="white"/>
         </w:rPr>
@@ -6716,14 +6736,6 @@
       <w:r>
         <w:rPr>
           <w:rFonts w:ascii="Consolas" w:hAnsi="Consolas" w:cs="Consolas"/>
-          <w:color w:val="000000"/>
-          <w:highlight w:val="white"/>
-        </w:rPr>
-        <w:tab/>
-      </w:r>
-      <w:r>
-        <w:rPr>
-          <w:rFonts w:ascii="Consolas" w:hAnsi="Consolas" w:cs="Consolas"/>
           <w:color w:val="009696"/>
           <w:highlight w:val="white"/>
         </w:rPr>
@@ -7424,14 +7436,6 @@
       <w:r>
         <w:rPr>
           <w:rFonts w:ascii="Consolas" w:hAnsi="Consolas" w:cs="Consolas"/>
-          <w:color w:val="000000"/>
-          <w:highlight w:val="white"/>
-        </w:rPr>
-        <w:tab/>
-      </w:r>
-      <w:r>
-        <w:rPr>
-          <w:rFonts w:ascii="Consolas" w:hAnsi="Consolas" w:cs="Consolas"/>
           <w:color w:val="009696"/>
           <w:highlight w:val="white"/>
         </w:rPr>
@@ -7690,14 +7694,6 @@
       <w:r>
         <w:rPr>
           <w:rFonts w:ascii="Consolas" w:hAnsi="Consolas" w:cs="Consolas"/>
-          <w:color w:val="000000"/>
-          <w:highlight w:val="white"/>
-        </w:rPr>
-        <w:tab/>
-      </w:r>
-      <w:r>
-        <w:rPr>
-          <w:rFonts w:ascii="Consolas" w:hAnsi="Consolas" w:cs="Consolas"/>
           <w:color w:val="009696"/>
           <w:highlight w:val="white"/>
         </w:rPr>
@@ -7849,14 +7845,6 @@
       <w:r>
         <w:rPr>
           <w:rFonts w:ascii="Consolas" w:hAnsi="Consolas" w:cs="Consolas"/>
-          <w:color w:val="000000"/>
-          <w:highlight w:val="white"/>
-        </w:rPr>
-        <w:tab/>
-      </w:r>
-      <w:r>
-        <w:rPr>
-          <w:rFonts w:ascii="Consolas" w:hAnsi="Consolas" w:cs="Consolas"/>
           <w:color w:val="009696"/>
           <w:highlight w:val="white"/>
         </w:rPr>
@@ -8151,12 +8139,3544 @@
       <w:pPr>
         <w:pStyle w:val="HTMLPreformatted"/>
         <w:shd w:val="clear" w:color="auto" w:fill="FFFFFF"/>
-        <w:rPr>
-          <w:rFonts w:ascii="Consolas" w:hAnsi="Consolas" w:cs="Consolas"/>
-          <w:color w:val="000000"/>
-          <w:sz w:val="31"/>
-          <w:szCs w:val="31"/>
-        </w:rPr>
+        <w:spacing w:line="480" w:lineRule="auto"/>
+        <w:rPr>
+          <w:rFonts w:ascii="Times New Roman" w:hAnsi="Times New Roman" w:cs="Times New Roman"/>
+          <w:color w:val="000000"/>
+          <w:sz w:val="24"/>
+          <w:szCs w:val="24"/>
+        </w:rPr>
+      </w:pPr>
+      <w:r>
+        <w:rPr>
+          <w:rFonts w:ascii="Times New Roman" w:hAnsi="Times New Roman" w:cs="Times New Roman"/>
+          <w:color w:val="000000"/>
+          <w:sz w:val="24"/>
+          <w:szCs w:val="24"/>
+        </w:rPr>
+        <w:tab/>
+      </w:r>
+      <w:r>
+        <w:rPr>
+          <w:rFonts w:ascii="Times New Roman" w:hAnsi="Times New Roman" w:cs="Times New Roman"/>
+          <w:color w:val="000000"/>
+          <w:sz w:val="24"/>
+          <w:szCs w:val="24"/>
+        </w:rPr>
+        <w:t>Script Objects are used to organize</w:t>
+      </w:r>
+      <w:r>
+        <w:rPr>
+          <w:rFonts w:ascii="Times New Roman" w:hAnsi="Times New Roman" w:cs="Times New Roman"/>
+          <w:color w:val="000000"/>
+          <w:sz w:val="24"/>
+          <w:szCs w:val="24"/>
+        </w:rPr>
+        <w:t xml:space="preserve"> variables and functions related to an entity. Script Objects are analogous to classes in</w:t>
+      </w:r>
+      <w:r>
+        <w:rPr>
+          <w:rFonts w:ascii="Times New Roman" w:hAnsi="Times New Roman" w:cs="Times New Roman"/>
+          <w:color w:val="000000"/>
+          <w:sz w:val="24"/>
+          <w:szCs w:val="24"/>
+        </w:rPr>
+        <w:t xml:space="preserve"> object oriented terms.</w:t>
+      </w:r>
+      <w:r>
+        <w:rPr>
+          <w:rFonts w:ascii="Times New Roman" w:hAnsi="Times New Roman" w:cs="Times New Roman"/>
+          <w:color w:val="000000"/>
+          <w:sz w:val="24"/>
+          <w:szCs w:val="24"/>
+        </w:rPr>
+        <w:t xml:space="preserve"> They are declared similar to classes in C++ and even support single inheritance. The entities “</w:t>
+      </w:r>
+      <w:proofErr w:type="spellStart"/>
+      <w:r>
+        <w:rPr>
+          <w:rFonts w:ascii="Times New Roman" w:hAnsi="Times New Roman" w:cs="Times New Roman"/>
+          <w:color w:val="000000"/>
+          <w:sz w:val="24"/>
+          <w:szCs w:val="24"/>
+        </w:rPr>
+        <w:t>spawnclass</w:t>
+      </w:r>
+      <w:proofErr w:type="spellEnd"/>
+      <w:r>
+        <w:rPr>
+          <w:rFonts w:ascii="Times New Roman" w:hAnsi="Times New Roman" w:cs="Times New Roman"/>
+          <w:color w:val="000000"/>
+          <w:sz w:val="24"/>
+          <w:szCs w:val="24"/>
+        </w:rPr>
+        <w:t>” strongly defines its runtime behavior, and Script Objects are generally used to create variation on runtime behavior within that framework.</w:t>
+      </w:r>
+      <w:r>
+        <w:rPr>
+          <w:rFonts w:ascii="Times New Roman" w:hAnsi="Times New Roman" w:cs="Times New Roman"/>
+          <w:color w:val="000000"/>
+          <w:sz w:val="24"/>
+          <w:szCs w:val="24"/>
+        </w:rPr>
+        <w:t xml:space="preserve"> </w:t>
+      </w:r>
+    </w:p>
+    <w:p>
+      <w:pPr>
+        <w:pStyle w:val="HTMLPreformatted"/>
+        <w:shd w:val="clear" w:color="auto" w:fill="FFFFFF"/>
+        <w:spacing w:line="480" w:lineRule="auto"/>
+        <w:rPr>
+          <w:rFonts w:ascii="Times New Roman" w:hAnsi="Times New Roman" w:cs="Times New Roman"/>
+          <w:color w:val="000000"/>
+          <w:sz w:val="24"/>
+          <w:szCs w:val="24"/>
+        </w:rPr>
+      </w:pPr>
+    </w:p>
+    <w:p>
+      <w:pPr>
+        <w:pStyle w:val="HTMLPreformatted"/>
+        <w:shd w:val="clear" w:color="auto" w:fill="FFFFFF"/>
+        <w:spacing w:line="480" w:lineRule="auto"/>
+        <w:rPr>
+          <w:rFonts w:ascii="Times New Roman" w:hAnsi="Times New Roman" w:cs="Times New Roman"/>
+          <w:color w:val="000000"/>
+          <w:sz w:val="24"/>
+          <w:szCs w:val="24"/>
+        </w:rPr>
+      </w:pPr>
+    </w:p>
+    <w:p>
+      <w:pPr>
+        <w:pStyle w:val="HTMLPreformatted"/>
+        <w:shd w:val="clear" w:color="auto" w:fill="FFFFFF"/>
+        <w:rPr>
+          <w:rFonts w:ascii="Times New Roman" w:hAnsi="Times New Roman" w:cs="Times New Roman"/>
+          <w:color w:val="000000"/>
+          <w:sz w:val="24"/>
+          <w:szCs w:val="24"/>
+        </w:rPr>
+      </w:pPr>
+      <w:r>
+        <w:rPr>
+          <w:rFonts w:ascii="Consolas" w:hAnsi="Consolas" w:cs="Consolas"/>
+          <w:color w:val="008000"/>
+          <w:sz w:val="24"/>
+          <w:szCs w:val="24"/>
+          <w:highlight w:val="white"/>
+        </w:rPr>
+        <w:lastRenderedPageBreak/>
+        <w:t xml:space="preserve">// </w:t>
+      </w:r>
+      <w:r>
+        <w:rPr>
+          <w:rFonts w:ascii="Consolas" w:hAnsi="Consolas" w:cs="Consolas"/>
+          <w:color w:val="008000"/>
+          <w:sz w:val="24"/>
+          <w:szCs w:val="24"/>
+        </w:rPr>
+        <w:t>script Objects support single inheritance from another object like //classes in C++.</w:t>
+      </w:r>
+    </w:p>
+    <w:p>
+      <w:pPr>
+        <w:tabs>
+          <w:tab w:val="left" w:pos="0"/>
+          <w:tab w:val="left" w:pos="480"/>
+          <w:tab w:val="left" w:pos="960"/>
+          <w:tab w:val="left" w:pos="1440"/>
+          <w:tab w:val="left" w:pos="1920"/>
+          <w:tab w:val="left" w:pos="2400"/>
+          <w:tab w:val="left" w:pos="2880"/>
+          <w:tab w:val="left" w:pos="3360"/>
+          <w:tab w:val="left" w:pos="3840"/>
+          <w:tab w:val="left" w:pos="4320"/>
+          <w:tab w:val="left" w:pos="4800"/>
+          <w:tab w:val="left" w:pos="5280"/>
+          <w:tab w:val="left" w:pos="5760"/>
+          <w:tab w:val="left" w:pos="6240"/>
+          <w:tab w:val="left" w:pos="6720"/>
+          <w:tab w:val="left" w:pos="7200"/>
+          <w:tab w:val="left" w:pos="7680"/>
+          <w:tab w:val="left" w:pos="8160"/>
+          <w:tab w:val="left" w:pos="8640"/>
+          <w:tab w:val="left" w:pos="9120"/>
+          <w:tab w:val="left" w:pos="9600"/>
+          <w:tab w:val="left" w:pos="10080"/>
+          <w:tab w:val="left" w:pos="10560"/>
+          <w:tab w:val="left" w:pos="11040"/>
+          <w:tab w:val="left" w:pos="11520"/>
+          <w:tab w:val="left" w:pos="12000"/>
+          <w:tab w:val="left" w:pos="12480"/>
+          <w:tab w:val="left" w:pos="12960"/>
+          <w:tab w:val="left" w:pos="13440"/>
+          <w:tab w:val="left" w:pos="13920"/>
+          <w:tab w:val="left" w:pos="14400"/>
+          <w:tab w:val="left" w:pos="14880"/>
+        </w:tabs>
+        <w:autoSpaceDE w:val="0"/>
+        <w:autoSpaceDN w:val="0"/>
+        <w:adjustRightInd w:val="0"/>
+        <w:spacing w:after="0" w:line="240" w:lineRule="auto"/>
+        <w:rPr>
+          <w:rFonts w:ascii="Consolas" w:hAnsi="Consolas" w:cs="Consolas"/>
+          <w:color w:val="000000"/>
+          <w:highlight w:val="white"/>
+        </w:rPr>
+      </w:pPr>
+      <w:proofErr w:type="gramStart"/>
+      <w:r>
+        <w:rPr>
+          <w:rFonts w:ascii="Consolas" w:hAnsi="Consolas" w:cs="Consolas"/>
+          <w:color w:val="000000"/>
+          <w:highlight w:val="white"/>
+        </w:rPr>
+        <w:t>object</w:t>
+      </w:r>
+      <w:proofErr w:type="gramEnd"/>
+      <w:r>
+        <w:rPr>
+          <w:rFonts w:ascii="Consolas" w:hAnsi="Consolas" w:cs="Consolas"/>
+          <w:color w:val="000000"/>
+          <w:highlight w:val="white"/>
+        </w:rPr>
+        <w:t xml:space="preserve"> </w:t>
+      </w:r>
+      <w:proofErr w:type="spellStart"/>
+      <w:r>
+        <w:rPr>
+          <w:rFonts w:ascii="Consolas" w:hAnsi="Consolas" w:cs="Consolas"/>
+          <w:color w:val="000000"/>
+          <w:highlight w:val="white"/>
+        </w:rPr>
+        <w:t>monster_zombie</w:t>
+      </w:r>
+      <w:proofErr w:type="spellEnd"/>
+      <w:r>
+        <w:rPr>
+          <w:rFonts w:ascii="Consolas" w:hAnsi="Consolas" w:cs="Consolas"/>
+          <w:color w:val="000000"/>
+          <w:highlight w:val="white"/>
+        </w:rPr>
+        <w:t xml:space="preserve"> : </w:t>
+      </w:r>
+      <w:proofErr w:type="spellStart"/>
+      <w:r>
+        <w:rPr>
+          <w:rFonts w:ascii="Consolas" w:hAnsi="Consolas" w:cs="Consolas"/>
+          <w:color w:val="000000"/>
+          <w:highlight w:val="white"/>
+        </w:rPr>
+        <w:t>monster_zombie_base</w:t>
+      </w:r>
+      <w:proofErr w:type="spellEnd"/>
+      <w:r>
+        <w:rPr>
+          <w:rFonts w:ascii="Consolas" w:hAnsi="Consolas" w:cs="Consolas"/>
+          <w:color w:val="000000"/>
+          <w:highlight w:val="white"/>
+        </w:rPr>
+        <w:t xml:space="preserve"> {</w:t>
+      </w:r>
+    </w:p>
+    <w:p>
+      <w:pPr>
+        <w:tabs>
+          <w:tab w:val="left" w:pos="0"/>
+          <w:tab w:val="left" w:pos="480"/>
+          <w:tab w:val="left" w:pos="960"/>
+          <w:tab w:val="left" w:pos="1440"/>
+          <w:tab w:val="left" w:pos="1920"/>
+          <w:tab w:val="left" w:pos="2400"/>
+          <w:tab w:val="left" w:pos="2880"/>
+          <w:tab w:val="left" w:pos="3360"/>
+          <w:tab w:val="left" w:pos="3840"/>
+          <w:tab w:val="left" w:pos="4320"/>
+          <w:tab w:val="left" w:pos="4800"/>
+          <w:tab w:val="left" w:pos="5280"/>
+          <w:tab w:val="left" w:pos="5760"/>
+          <w:tab w:val="left" w:pos="6240"/>
+          <w:tab w:val="left" w:pos="6720"/>
+          <w:tab w:val="left" w:pos="7200"/>
+          <w:tab w:val="left" w:pos="7680"/>
+          <w:tab w:val="left" w:pos="8160"/>
+          <w:tab w:val="left" w:pos="8640"/>
+          <w:tab w:val="left" w:pos="9120"/>
+          <w:tab w:val="left" w:pos="9600"/>
+          <w:tab w:val="left" w:pos="10080"/>
+          <w:tab w:val="left" w:pos="10560"/>
+          <w:tab w:val="left" w:pos="11040"/>
+          <w:tab w:val="left" w:pos="11520"/>
+          <w:tab w:val="left" w:pos="12000"/>
+          <w:tab w:val="left" w:pos="12480"/>
+          <w:tab w:val="left" w:pos="12960"/>
+          <w:tab w:val="left" w:pos="13440"/>
+          <w:tab w:val="left" w:pos="13920"/>
+          <w:tab w:val="left" w:pos="14400"/>
+          <w:tab w:val="left" w:pos="14880"/>
+        </w:tabs>
+        <w:autoSpaceDE w:val="0"/>
+        <w:autoSpaceDN w:val="0"/>
+        <w:adjustRightInd w:val="0"/>
+        <w:spacing w:after="0" w:line="240" w:lineRule="auto"/>
+        <w:rPr>
+          <w:rFonts w:ascii="Consolas" w:hAnsi="Consolas" w:cs="Consolas"/>
+          <w:color w:val="000000"/>
+          <w:highlight w:val="white"/>
+        </w:rPr>
+      </w:pPr>
+      <w:r>
+        <w:rPr>
+          <w:rFonts w:ascii="Consolas" w:hAnsi="Consolas" w:cs="Consolas"/>
+          <w:color w:val="000000"/>
+          <w:highlight w:val="white"/>
+        </w:rPr>
+        <w:tab/>
+      </w:r>
+      <w:proofErr w:type="spellStart"/>
+      <w:proofErr w:type="gramStart"/>
+      <w:r>
+        <w:rPr>
+          <w:rFonts w:ascii="Consolas" w:hAnsi="Consolas" w:cs="Consolas"/>
+          <w:color w:val="000000"/>
+          <w:highlight w:val="white"/>
+        </w:rPr>
+        <w:t>boolean</w:t>
+      </w:r>
+      <w:proofErr w:type="spellEnd"/>
+      <w:proofErr w:type="gramEnd"/>
+      <w:r>
+        <w:rPr>
+          <w:rFonts w:ascii="Consolas" w:hAnsi="Consolas" w:cs="Consolas"/>
+          <w:color w:val="000000"/>
+          <w:highlight w:val="white"/>
+        </w:rPr>
+        <w:tab/>
+      </w:r>
+      <w:r>
+        <w:rPr>
+          <w:rFonts w:ascii="Consolas" w:hAnsi="Consolas" w:cs="Consolas"/>
+          <w:color w:val="000000"/>
+          <w:highlight w:val="white"/>
+        </w:rPr>
+        <w:tab/>
+      </w:r>
+      <w:proofErr w:type="spellStart"/>
+      <w:r>
+        <w:rPr>
+          <w:rFonts w:ascii="Consolas" w:hAnsi="Consolas" w:cs="Consolas"/>
+          <w:color w:val="000000"/>
+          <w:highlight w:val="white"/>
+        </w:rPr>
+        <w:t>can_run</w:t>
+      </w:r>
+      <w:proofErr w:type="spellEnd"/>
+      <w:r>
+        <w:rPr>
+          <w:rFonts w:ascii="Consolas" w:hAnsi="Consolas" w:cs="Consolas"/>
+          <w:color w:val="000000"/>
+          <w:highlight w:val="white"/>
+        </w:rPr>
+        <w:t>;</w:t>
+      </w:r>
+    </w:p>
+    <w:p>
+      <w:pPr>
+        <w:tabs>
+          <w:tab w:val="left" w:pos="0"/>
+          <w:tab w:val="left" w:pos="480"/>
+          <w:tab w:val="left" w:pos="960"/>
+          <w:tab w:val="left" w:pos="1440"/>
+          <w:tab w:val="left" w:pos="1920"/>
+          <w:tab w:val="left" w:pos="2400"/>
+          <w:tab w:val="left" w:pos="2880"/>
+          <w:tab w:val="left" w:pos="3360"/>
+          <w:tab w:val="left" w:pos="3840"/>
+          <w:tab w:val="left" w:pos="4320"/>
+          <w:tab w:val="left" w:pos="4800"/>
+          <w:tab w:val="left" w:pos="5280"/>
+          <w:tab w:val="left" w:pos="5760"/>
+          <w:tab w:val="left" w:pos="6240"/>
+          <w:tab w:val="left" w:pos="6720"/>
+          <w:tab w:val="left" w:pos="7200"/>
+          <w:tab w:val="left" w:pos="7680"/>
+          <w:tab w:val="left" w:pos="8160"/>
+          <w:tab w:val="left" w:pos="8640"/>
+          <w:tab w:val="left" w:pos="9120"/>
+          <w:tab w:val="left" w:pos="9600"/>
+          <w:tab w:val="left" w:pos="10080"/>
+          <w:tab w:val="left" w:pos="10560"/>
+          <w:tab w:val="left" w:pos="11040"/>
+          <w:tab w:val="left" w:pos="11520"/>
+          <w:tab w:val="left" w:pos="12000"/>
+          <w:tab w:val="left" w:pos="12480"/>
+          <w:tab w:val="left" w:pos="12960"/>
+          <w:tab w:val="left" w:pos="13440"/>
+          <w:tab w:val="left" w:pos="13920"/>
+          <w:tab w:val="left" w:pos="14400"/>
+          <w:tab w:val="left" w:pos="14880"/>
+        </w:tabs>
+        <w:autoSpaceDE w:val="0"/>
+        <w:autoSpaceDN w:val="0"/>
+        <w:adjustRightInd w:val="0"/>
+        <w:spacing w:after="0" w:line="240" w:lineRule="auto"/>
+        <w:rPr>
+          <w:rFonts w:ascii="Consolas" w:hAnsi="Consolas" w:cs="Consolas"/>
+          <w:color w:val="000000"/>
+          <w:highlight w:val="white"/>
+        </w:rPr>
+      </w:pPr>
+    </w:p>
+    <w:p>
+      <w:pPr>
+        <w:tabs>
+          <w:tab w:val="left" w:pos="0"/>
+          <w:tab w:val="left" w:pos="480"/>
+          <w:tab w:val="left" w:pos="960"/>
+          <w:tab w:val="left" w:pos="1440"/>
+          <w:tab w:val="left" w:pos="1920"/>
+          <w:tab w:val="left" w:pos="2400"/>
+          <w:tab w:val="left" w:pos="2880"/>
+          <w:tab w:val="left" w:pos="3360"/>
+          <w:tab w:val="left" w:pos="3840"/>
+          <w:tab w:val="left" w:pos="4320"/>
+          <w:tab w:val="left" w:pos="4800"/>
+          <w:tab w:val="left" w:pos="5280"/>
+          <w:tab w:val="left" w:pos="5760"/>
+          <w:tab w:val="left" w:pos="6240"/>
+          <w:tab w:val="left" w:pos="6720"/>
+          <w:tab w:val="left" w:pos="7200"/>
+          <w:tab w:val="left" w:pos="7680"/>
+          <w:tab w:val="left" w:pos="8160"/>
+          <w:tab w:val="left" w:pos="8640"/>
+          <w:tab w:val="left" w:pos="9120"/>
+          <w:tab w:val="left" w:pos="9600"/>
+          <w:tab w:val="left" w:pos="10080"/>
+          <w:tab w:val="left" w:pos="10560"/>
+          <w:tab w:val="left" w:pos="11040"/>
+          <w:tab w:val="left" w:pos="11520"/>
+          <w:tab w:val="left" w:pos="12000"/>
+          <w:tab w:val="left" w:pos="12480"/>
+          <w:tab w:val="left" w:pos="12960"/>
+          <w:tab w:val="left" w:pos="13440"/>
+          <w:tab w:val="left" w:pos="13920"/>
+          <w:tab w:val="left" w:pos="14400"/>
+          <w:tab w:val="left" w:pos="14880"/>
+        </w:tabs>
+        <w:autoSpaceDE w:val="0"/>
+        <w:autoSpaceDN w:val="0"/>
+        <w:adjustRightInd w:val="0"/>
+        <w:spacing w:after="0" w:line="240" w:lineRule="auto"/>
+        <w:rPr>
+          <w:rFonts w:ascii="Consolas" w:hAnsi="Consolas" w:cs="Consolas"/>
+          <w:color w:val="000000"/>
+          <w:highlight w:val="white"/>
+        </w:rPr>
+      </w:pPr>
+      <w:r>
+        <w:rPr>
+          <w:rFonts w:ascii="Consolas" w:hAnsi="Consolas" w:cs="Consolas"/>
+          <w:color w:val="000000"/>
+          <w:highlight w:val="white"/>
+        </w:rPr>
+        <w:tab/>
+      </w:r>
+      <w:proofErr w:type="gramStart"/>
+      <w:r>
+        <w:rPr>
+          <w:rFonts w:ascii="Consolas" w:hAnsi="Consolas" w:cs="Consolas"/>
+          <w:color w:val="000000"/>
+          <w:highlight w:val="white"/>
+        </w:rPr>
+        <w:t>void</w:t>
+      </w:r>
+      <w:proofErr w:type="gramEnd"/>
+      <w:r>
+        <w:rPr>
+          <w:rFonts w:ascii="Consolas" w:hAnsi="Consolas" w:cs="Consolas"/>
+          <w:color w:val="000000"/>
+          <w:highlight w:val="white"/>
+        </w:rPr>
+        <w:tab/>
+      </w:r>
+      <w:r>
+        <w:rPr>
+          <w:rFonts w:ascii="Consolas" w:hAnsi="Consolas" w:cs="Consolas"/>
+          <w:color w:val="000000"/>
+          <w:highlight w:val="white"/>
+        </w:rPr>
+        <w:tab/>
+      </w:r>
+      <w:proofErr w:type="spellStart"/>
+      <w:r>
+        <w:rPr>
+          <w:rFonts w:ascii="Consolas" w:hAnsi="Consolas" w:cs="Consolas"/>
+          <w:color w:val="000000"/>
+          <w:highlight w:val="white"/>
+        </w:rPr>
+        <w:t>state_Begin</w:t>
+      </w:r>
+      <w:proofErr w:type="spellEnd"/>
+      <w:r>
+        <w:rPr>
+          <w:rFonts w:ascii="Consolas" w:hAnsi="Consolas" w:cs="Consolas"/>
+          <w:color w:val="000000"/>
+          <w:highlight w:val="white"/>
+        </w:rPr>
+        <w:t>();</w:t>
+      </w:r>
+    </w:p>
+    <w:p>
+      <w:pPr>
+        <w:tabs>
+          <w:tab w:val="left" w:pos="0"/>
+          <w:tab w:val="left" w:pos="480"/>
+          <w:tab w:val="left" w:pos="960"/>
+          <w:tab w:val="left" w:pos="1440"/>
+          <w:tab w:val="left" w:pos="1920"/>
+          <w:tab w:val="left" w:pos="2400"/>
+          <w:tab w:val="left" w:pos="2880"/>
+          <w:tab w:val="left" w:pos="3360"/>
+          <w:tab w:val="left" w:pos="3840"/>
+          <w:tab w:val="left" w:pos="4320"/>
+          <w:tab w:val="left" w:pos="4800"/>
+          <w:tab w:val="left" w:pos="5280"/>
+          <w:tab w:val="left" w:pos="5760"/>
+          <w:tab w:val="left" w:pos="6240"/>
+          <w:tab w:val="left" w:pos="6720"/>
+          <w:tab w:val="left" w:pos="7200"/>
+          <w:tab w:val="left" w:pos="7680"/>
+          <w:tab w:val="left" w:pos="8160"/>
+          <w:tab w:val="left" w:pos="8640"/>
+          <w:tab w:val="left" w:pos="9120"/>
+          <w:tab w:val="left" w:pos="9600"/>
+          <w:tab w:val="left" w:pos="10080"/>
+          <w:tab w:val="left" w:pos="10560"/>
+          <w:tab w:val="left" w:pos="11040"/>
+          <w:tab w:val="left" w:pos="11520"/>
+          <w:tab w:val="left" w:pos="12000"/>
+          <w:tab w:val="left" w:pos="12480"/>
+          <w:tab w:val="left" w:pos="12960"/>
+          <w:tab w:val="left" w:pos="13440"/>
+          <w:tab w:val="left" w:pos="13920"/>
+          <w:tab w:val="left" w:pos="14400"/>
+          <w:tab w:val="left" w:pos="14880"/>
+        </w:tabs>
+        <w:autoSpaceDE w:val="0"/>
+        <w:autoSpaceDN w:val="0"/>
+        <w:adjustRightInd w:val="0"/>
+        <w:spacing w:after="0" w:line="240" w:lineRule="auto"/>
+        <w:rPr>
+          <w:rFonts w:ascii="Consolas" w:hAnsi="Consolas" w:cs="Consolas"/>
+          <w:color w:val="000000"/>
+          <w:highlight w:val="white"/>
+        </w:rPr>
+      </w:pPr>
+      <w:r>
+        <w:rPr>
+          <w:rFonts w:ascii="Consolas" w:hAnsi="Consolas" w:cs="Consolas"/>
+          <w:color w:val="000000"/>
+          <w:highlight w:val="white"/>
+        </w:rPr>
+        <w:tab/>
+      </w:r>
+      <w:proofErr w:type="gramStart"/>
+      <w:r>
+        <w:rPr>
+          <w:rFonts w:ascii="Consolas" w:hAnsi="Consolas" w:cs="Consolas"/>
+          <w:color w:val="000000"/>
+          <w:highlight w:val="white"/>
+        </w:rPr>
+        <w:t>void</w:t>
+      </w:r>
+      <w:proofErr w:type="gramEnd"/>
+      <w:r>
+        <w:rPr>
+          <w:rFonts w:ascii="Consolas" w:hAnsi="Consolas" w:cs="Consolas"/>
+          <w:color w:val="000000"/>
+          <w:highlight w:val="white"/>
+        </w:rPr>
+        <w:tab/>
+      </w:r>
+      <w:r>
+        <w:rPr>
+          <w:rFonts w:ascii="Consolas" w:hAnsi="Consolas" w:cs="Consolas"/>
+          <w:color w:val="000000"/>
+          <w:highlight w:val="white"/>
+        </w:rPr>
+        <w:tab/>
+      </w:r>
+      <w:proofErr w:type="spellStart"/>
+      <w:r>
+        <w:rPr>
+          <w:rFonts w:ascii="Consolas" w:hAnsi="Consolas" w:cs="Consolas"/>
+          <w:color w:val="000000"/>
+          <w:highlight w:val="white"/>
+        </w:rPr>
+        <w:t>state_Idle</w:t>
+      </w:r>
+      <w:proofErr w:type="spellEnd"/>
+      <w:r>
+        <w:rPr>
+          <w:rFonts w:ascii="Consolas" w:hAnsi="Consolas" w:cs="Consolas"/>
+          <w:color w:val="000000"/>
+          <w:highlight w:val="white"/>
+        </w:rPr>
+        <w:t>();</w:t>
+      </w:r>
+    </w:p>
+    <w:p>
+      <w:pPr>
+        <w:tabs>
+          <w:tab w:val="left" w:pos="0"/>
+          <w:tab w:val="left" w:pos="480"/>
+          <w:tab w:val="left" w:pos="960"/>
+          <w:tab w:val="left" w:pos="1440"/>
+          <w:tab w:val="left" w:pos="1920"/>
+          <w:tab w:val="left" w:pos="2400"/>
+          <w:tab w:val="left" w:pos="2880"/>
+          <w:tab w:val="left" w:pos="3360"/>
+          <w:tab w:val="left" w:pos="3840"/>
+          <w:tab w:val="left" w:pos="4320"/>
+          <w:tab w:val="left" w:pos="4800"/>
+          <w:tab w:val="left" w:pos="5280"/>
+          <w:tab w:val="left" w:pos="5760"/>
+          <w:tab w:val="left" w:pos="6240"/>
+          <w:tab w:val="left" w:pos="6720"/>
+          <w:tab w:val="left" w:pos="7200"/>
+          <w:tab w:val="left" w:pos="7680"/>
+          <w:tab w:val="left" w:pos="8160"/>
+          <w:tab w:val="left" w:pos="8640"/>
+          <w:tab w:val="left" w:pos="9120"/>
+          <w:tab w:val="left" w:pos="9600"/>
+          <w:tab w:val="left" w:pos="10080"/>
+          <w:tab w:val="left" w:pos="10560"/>
+          <w:tab w:val="left" w:pos="11040"/>
+          <w:tab w:val="left" w:pos="11520"/>
+          <w:tab w:val="left" w:pos="12000"/>
+          <w:tab w:val="left" w:pos="12480"/>
+          <w:tab w:val="left" w:pos="12960"/>
+          <w:tab w:val="left" w:pos="13440"/>
+          <w:tab w:val="left" w:pos="13920"/>
+          <w:tab w:val="left" w:pos="14400"/>
+          <w:tab w:val="left" w:pos="14880"/>
+        </w:tabs>
+        <w:autoSpaceDE w:val="0"/>
+        <w:autoSpaceDN w:val="0"/>
+        <w:adjustRightInd w:val="0"/>
+        <w:spacing w:after="0" w:line="240" w:lineRule="auto"/>
+        <w:rPr>
+          <w:rFonts w:ascii="Consolas" w:hAnsi="Consolas" w:cs="Consolas"/>
+          <w:color w:val="000000"/>
+          <w:highlight w:val="white"/>
+        </w:rPr>
+      </w:pPr>
+      <w:r>
+        <w:rPr>
+          <w:rFonts w:ascii="Consolas" w:hAnsi="Consolas" w:cs="Consolas"/>
+          <w:color w:val="000000"/>
+          <w:highlight w:val="white"/>
+        </w:rPr>
+        <w:tab/>
+      </w:r>
+      <w:proofErr w:type="gramStart"/>
+      <w:r>
+        <w:rPr>
+          <w:rFonts w:ascii="Consolas" w:hAnsi="Consolas" w:cs="Consolas"/>
+          <w:color w:val="000000"/>
+          <w:highlight w:val="white"/>
+        </w:rPr>
+        <w:t>void</w:t>
+      </w:r>
+      <w:proofErr w:type="gramEnd"/>
+      <w:r>
+        <w:rPr>
+          <w:rFonts w:ascii="Consolas" w:hAnsi="Consolas" w:cs="Consolas"/>
+          <w:color w:val="000000"/>
+          <w:highlight w:val="white"/>
+        </w:rPr>
+        <w:tab/>
+      </w:r>
+      <w:r>
+        <w:rPr>
+          <w:rFonts w:ascii="Consolas" w:hAnsi="Consolas" w:cs="Consolas"/>
+          <w:color w:val="000000"/>
+          <w:highlight w:val="white"/>
+        </w:rPr>
+        <w:tab/>
+      </w:r>
+      <w:proofErr w:type="spellStart"/>
+      <w:r>
+        <w:rPr>
+          <w:rFonts w:ascii="Consolas" w:hAnsi="Consolas" w:cs="Consolas"/>
+          <w:color w:val="000000"/>
+          <w:highlight w:val="white"/>
+        </w:rPr>
+        <w:t>combat_melee</w:t>
+      </w:r>
+      <w:proofErr w:type="spellEnd"/>
+      <w:r>
+        <w:rPr>
+          <w:rFonts w:ascii="Consolas" w:hAnsi="Consolas" w:cs="Consolas"/>
+          <w:color w:val="000000"/>
+          <w:highlight w:val="white"/>
+        </w:rPr>
+        <w:t>();</w:t>
+      </w:r>
+    </w:p>
+    <w:p>
+      <w:pPr>
+        <w:tabs>
+          <w:tab w:val="left" w:pos="0"/>
+          <w:tab w:val="left" w:pos="480"/>
+          <w:tab w:val="left" w:pos="960"/>
+          <w:tab w:val="left" w:pos="1440"/>
+          <w:tab w:val="left" w:pos="1920"/>
+          <w:tab w:val="left" w:pos="2400"/>
+          <w:tab w:val="left" w:pos="2880"/>
+          <w:tab w:val="left" w:pos="3360"/>
+          <w:tab w:val="left" w:pos="3840"/>
+          <w:tab w:val="left" w:pos="4320"/>
+          <w:tab w:val="left" w:pos="4800"/>
+          <w:tab w:val="left" w:pos="5280"/>
+          <w:tab w:val="left" w:pos="5760"/>
+          <w:tab w:val="left" w:pos="6240"/>
+          <w:tab w:val="left" w:pos="6720"/>
+          <w:tab w:val="left" w:pos="7200"/>
+          <w:tab w:val="left" w:pos="7680"/>
+          <w:tab w:val="left" w:pos="8160"/>
+          <w:tab w:val="left" w:pos="8640"/>
+          <w:tab w:val="left" w:pos="9120"/>
+          <w:tab w:val="left" w:pos="9600"/>
+          <w:tab w:val="left" w:pos="10080"/>
+          <w:tab w:val="left" w:pos="10560"/>
+          <w:tab w:val="left" w:pos="11040"/>
+          <w:tab w:val="left" w:pos="11520"/>
+          <w:tab w:val="left" w:pos="12000"/>
+          <w:tab w:val="left" w:pos="12480"/>
+          <w:tab w:val="left" w:pos="12960"/>
+          <w:tab w:val="left" w:pos="13440"/>
+          <w:tab w:val="left" w:pos="13920"/>
+          <w:tab w:val="left" w:pos="14400"/>
+          <w:tab w:val="left" w:pos="14880"/>
+        </w:tabs>
+        <w:autoSpaceDE w:val="0"/>
+        <w:autoSpaceDN w:val="0"/>
+        <w:adjustRightInd w:val="0"/>
+        <w:spacing w:after="0" w:line="240" w:lineRule="auto"/>
+        <w:rPr>
+          <w:rFonts w:ascii="Consolas" w:hAnsi="Consolas" w:cs="Consolas"/>
+          <w:color w:val="000000"/>
+          <w:highlight w:val="white"/>
+        </w:rPr>
+      </w:pPr>
+    </w:p>
+    <w:p>
+      <w:pPr>
+        <w:tabs>
+          <w:tab w:val="left" w:pos="0"/>
+          <w:tab w:val="left" w:pos="480"/>
+          <w:tab w:val="left" w:pos="960"/>
+          <w:tab w:val="left" w:pos="1440"/>
+          <w:tab w:val="left" w:pos="1920"/>
+          <w:tab w:val="left" w:pos="2400"/>
+          <w:tab w:val="left" w:pos="2880"/>
+          <w:tab w:val="left" w:pos="3360"/>
+          <w:tab w:val="left" w:pos="3840"/>
+          <w:tab w:val="left" w:pos="4320"/>
+          <w:tab w:val="left" w:pos="4800"/>
+          <w:tab w:val="left" w:pos="5280"/>
+          <w:tab w:val="left" w:pos="5760"/>
+          <w:tab w:val="left" w:pos="6240"/>
+          <w:tab w:val="left" w:pos="6720"/>
+          <w:tab w:val="left" w:pos="7200"/>
+          <w:tab w:val="left" w:pos="7680"/>
+          <w:tab w:val="left" w:pos="8160"/>
+          <w:tab w:val="left" w:pos="8640"/>
+          <w:tab w:val="left" w:pos="9120"/>
+          <w:tab w:val="left" w:pos="9600"/>
+          <w:tab w:val="left" w:pos="10080"/>
+          <w:tab w:val="left" w:pos="10560"/>
+          <w:tab w:val="left" w:pos="11040"/>
+          <w:tab w:val="left" w:pos="11520"/>
+          <w:tab w:val="left" w:pos="12000"/>
+          <w:tab w:val="left" w:pos="12480"/>
+          <w:tab w:val="left" w:pos="12960"/>
+          <w:tab w:val="left" w:pos="13440"/>
+          <w:tab w:val="left" w:pos="13920"/>
+          <w:tab w:val="left" w:pos="14400"/>
+          <w:tab w:val="left" w:pos="14880"/>
+        </w:tabs>
+        <w:autoSpaceDE w:val="0"/>
+        <w:autoSpaceDN w:val="0"/>
+        <w:adjustRightInd w:val="0"/>
+        <w:spacing w:after="0" w:line="240" w:lineRule="auto"/>
+        <w:rPr>
+          <w:rFonts w:ascii="Consolas" w:hAnsi="Consolas" w:cs="Consolas"/>
+          <w:color w:val="008000"/>
+          <w:highlight w:val="white"/>
+        </w:rPr>
+      </w:pPr>
+      <w:r>
+        <w:rPr>
+          <w:rFonts w:ascii="Consolas" w:hAnsi="Consolas" w:cs="Consolas"/>
+          <w:color w:val="008000"/>
+          <w:highlight w:val="white"/>
+        </w:rPr>
+        <w:tab/>
+      </w:r>
+      <w:r>
+        <w:rPr>
+          <w:rFonts w:ascii="Consolas" w:hAnsi="Consolas" w:cs="Consolas"/>
+          <w:color w:val="008000"/>
+          <w:highlight w:val="white"/>
+        </w:rPr>
+        <w:t xml:space="preserve">// </w:t>
+      </w:r>
+      <w:r>
+        <w:rPr>
+          <w:rFonts w:ascii="Consolas" w:hAnsi="Consolas" w:cs="Consolas"/>
+          <w:color w:val="008000"/>
+          <w:highlight w:val="white"/>
+        </w:rPr>
+        <w:t>the init function is like the constructor for a object</w:t>
+      </w:r>
+    </w:p>
+    <w:p>
+      <w:pPr>
+        <w:tabs>
+          <w:tab w:val="left" w:pos="0"/>
+          <w:tab w:val="left" w:pos="480"/>
+          <w:tab w:val="left" w:pos="960"/>
+          <w:tab w:val="left" w:pos="1440"/>
+          <w:tab w:val="left" w:pos="1920"/>
+          <w:tab w:val="left" w:pos="2400"/>
+          <w:tab w:val="left" w:pos="2880"/>
+          <w:tab w:val="left" w:pos="3360"/>
+          <w:tab w:val="left" w:pos="3840"/>
+          <w:tab w:val="left" w:pos="4320"/>
+          <w:tab w:val="left" w:pos="4800"/>
+          <w:tab w:val="left" w:pos="5280"/>
+          <w:tab w:val="left" w:pos="5760"/>
+          <w:tab w:val="left" w:pos="6240"/>
+          <w:tab w:val="left" w:pos="6720"/>
+          <w:tab w:val="left" w:pos="7200"/>
+          <w:tab w:val="left" w:pos="7680"/>
+          <w:tab w:val="left" w:pos="8160"/>
+          <w:tab w:val="left" w:pos="8640"/>
+          <w:tab w:val="left" w:pos="9120"/>
+          <w:tab w:val="left" w:pos="9600"/>
+          <w:tab w:val="left" w:pos="10080"/>
+          <w:tab w:val="left" w:pos="10560"/>
+          <w:tab w:val="left" w:pos="11040"/>
+          <w:tab w:val="left" w:pos="11520"/>
+          <w:tab w:val="left" w:pos="12000"/>
+          <w:tab w:val="left" w:pos="12480"/>
+          <w:tab w:val="left" w:pos="12960"/>
+          <w:tab w:val="left" w:pos="13440"/>
+          <w:tab w:val="left" w:pos="13920"/>
+          <w:tab w:val="left" w:pos="14400"/>
+          <w:tab w:val="left" w:pos="14880"/>
+        </w:tabs>
+        <w:autoSpaceDE w:val="0"/>
+        <w:autoSpaceDN w:val="0"/>
+        <w:adjustRightInd w:val="0"/>
+        <w:spacing w:after="0" w:line="240" w:lineRule="auto"/>
+        <w:rPr>
+          <w:rFonts w:ascii="Consolas" w:hAnsi="Consolas" w:cs="Consolas"/>
+          <w:color w:val="000000"/>
+          <w:highlight w:val="white"/>
+        </w:rPr>
+      </w:pPr>
+      <w:r>
+        <w:rPr>
+          <w:rFonts w:ascii="Consolas" w:hAnsi="Consolas" w:cs="Consolas"/>
+          <w:color w:val="008000"/>
+          <w:highlight w:val="white"/>
+        </w:rPr>
+        <w:tab/>
+        <w:t>// it is called once when the script object is constructed</w:t>
+      </w:r>
+    </w:p>
+    <w:p>
+      <w:pPr>
+        <w:tabs>
+          <w:tab w:val="left" w:pos="0"/>
+          <w:tab w:val="left" w:pos="480"/>
+          <w:tab w:val="left" w:pos="960"/>
+          <w:tab w:val="left" w:pos="1440"/>
+          <w:tab w:val="left" w:pos="1920"/>
+          <w:tab w:val="left" w:pos="2400"/>
+          <w:tab w:val="left" w:pos="2880"/>
+          <w:tab w:val="left" w:pos="3360"/>
+          <w:tab w:val="left" w:pos="3840"/>
+          <w:tab w:val="left" w:pos="4320"/>
+          <w:tab w:val="left" w:pos="4800"/>
+          <w:tab w:val="left" w:pos="5280"/>
+          <w:tab w:val="left" w:pos="5760"/>
+          <w:tab w:val="left" w:pos="6240"/>
+          <w:tab w:val="left" w:pos="6720"/>
+          <w:tab w:val="left" w:pos="7200"/>
+          <w:tab w:val="left" w:pos="7680"/>
+          <w:tab w:val="left" w:pos="8160"/>
+          <w:tab w:val="left" w:pos="8640"/>
+          <w:tab w:val="left" w:pos="9120"/>
+          <w:tab w:val="left" w:pos="9600"/>
+          <w:tab w:val="left" w:pos="10080"/>
+          <w:tab w:val="left" w:pos="10560"/>
+          <w:tab w:val="left" w:pos="11040"/>
+          <w:tab w:val="left" w:pos="11520"/>
+          <w:tab w:val="left" w:pos="12000"/>
+          <w:tab w:val="left" w:pos="12480"/>
+          <w:tab w:val="left" w:pos="12960"/>
+          <w:tab w:val="left" w:pos="13440"/>
+          <w:tab w:val="left" w:pos="13920"/>
+          <w:tab w:val="left" w:pos="14400"/>
+          <w:tab w:val="left" w:pos="14880"/>
+        </w:tabs>
+        <w:autoSpaceDE w:val="0"/>
+        <w:autoSpaceDN w:val="0"/>
+        <w:adjustRightInd w:val="0"/>
+        <w:spacing w:after="0" w:line="240" w:lineRule="auto"/>
+        <w:rPr>
+          <w:rFonts w:ascii="Consolas" w:hAnsi="Consolas" w:cs="Consolas"/>
+          <w:color w:val="000000"/>
+          <w:highlight w:val="white"/>
+        </w:rPr>
+      </w:pPr>
+      <w:r>
+        <w:rPr>
+          <w:rFonts w:ascii="Consolas" w:hAnsi="Consolas" w:cs="Consolas"/>
+          <w:color w:val="000000"/>
+          <w:highlight w:val="white"/>
+        </w:rPr>
+        <w:tab/>
+      </w:r>
+      <w:proofErr w:type="gramStart"/>
+      <w:r>
+        <w:rPr>
+          <w:rFonts w:ascii="Consolas" w:hAnsi="Consolas" w:cs="Consolas"/>
+          <w:color w:val="000000"/>
+          <w:highlight w:val="white"/>
+        </w:rPr>
+        <w:t>void</w:t>
+      </w:r>
+      <w:proofErr w:type="gramEnd"/>
+      <w:r>
+        <w:rPr>
+          <w:rFonts w:ascii="Consolas" w:hAnsi="Consolas" w:cs="Consolas"/>
+          <w:color w:val="000000"/>
+          <w:highlight w:val="white"/>
+        </w:rPr>
+        <w:tab/>
+      </w:r>
+      <w:r>
+        <w:rPr>
+          <w:rFonts w:ascii="Consolas" w:hAnsi="Consolas" w:cs="Consolas"/>
+          <w:color w:val="000000"/>
+          <w:highlight w:val="white"/>
+        </w:rPr>
+        <w:tab/>
+        <w:t>init();</w:t>
+      </w:r>
+    </w:p>
+    <w:p>
+      <w:pPr>
+        <w:tabs>
+          <w:tab w:val="left" w:pos="0"/>
+          <w:tab w:val="left" w:pos="480"/>
+          <w:tab w:val="left" w:pos="960"/>
+          <w:tab w:val="left" w:pos="1440"/>
+          <w:tab w:val="left" w:pos="1920"/>
+          <w:tab w:val="left" w:pos="2400"/>
+          <w:tab w:val="left" w:pos="2880"/>
+          <w:tab w:val="left" w:pos="3360"/>
+          <w:tab w:val="left" w:pos="3840"/>
+          <w:tab w:val="left" w:pos="4320"/>
+          <w:tab w:val="left" w:pos="4800"/>
+          <w:tab w:val="left" w:pos="5280"/>
+          <w:tab w:val="left" w:pos="5760"/>
+          <w:tab w:val="left" w:pos="6240"/>
+          <w:tab w:val="left" w:pos="6720"/>
+          <w:tab w:val="left" w:pos="7200"/>
+          <w:tab w:val="left" w:pos="7680"/>
+          <w:tab w:val="left" w:pos="8160"/>
+          <w:tab w:val="left" w:pos="8640"/>
+          <w:tab w:val="left" w:pos="9120"/>
+          <w:tab w:val="left" w:pos="9600"/>
+          <w:tab w:val="left" w:pos="10080"/>
+          <w:tab w:val="left" w:pos="10560"/>
+          <w:tab w:val="left" w:pos="11040"/>
+          <w:tab w:val="left" w:pos="11520"/>
+          <w:tab w:val="left" w:pos="12000"/>
+          <w:tab w:val="left" w:pos="12480"/>
+          <w:tab w:val="left" w:pos="12960"/>
+          <w:tab w:val="left" w:pos="13440"/>
+          <w:tab w:val="left" w:pos="13920"/>
+          <w:tab w:val="left" w:pos="14400"/>
+          <w:tab w:val="left" w:pos="14880"/>
+        </w:tabs>
+        <w:autoSpaceDE w:val="0"/>
+        <w:autoSpaceDN w:val="0"/>
+        <w:adjustRightInd w:val="0"/>
+        <w:spacing w:after="0" w:line="240" w:lineRule="auto"/>
+        <w:rPr>
+          <w:rFonts w:ascii="Consolas" w:hAnsi="Consolas" w:cs="Consolas"/>
+          <w:color w:val="000000"/>
+          <w:highlight w:val="white"/>
+        </w:rPr>
+      </w:pPr>
+    </w:p>
+    <w:p>
+      <w:pPr>
+        <w:tabs>
+          <w:tab w:val="left" w:pos="0"/>
+          <w:tab w:val="left" w:pos="480"/>
+          <w:tab w:val="left" w:pos="960"/>
+          <w:tab w:val="left" w:pos="1440"/>
+          <w:tab w:val="left" w:pos="1920"/>
+          <w:tab w:val="left" w:pos="2400"/>
+          <w:tab w:val="left" w:pos="2880"/>
+          <w:tab w:val="left" w:pos="3360"/>
+          <w:tab w:val="left" w:pos="3840"/>
+          <w:tab w:val="left" w:pos="4320"/>
+          <w:tab w:val="left" w:pos="4800"/>
+          <w:tab w:val="left" w:pos="5280"/>
+          <w:tab w:val="left" w:pos="5760"/>
+          <w:tab w:val="left" w:pos="6240"/>
+          <w:tab w:val="left" w:pos="6720"/>
+          <w:tab w:val="left" w:pos="7200"/>
+          <w:tab w:val="left" w:pos="7680"/>
+          <w:tab w:val="left" w:pos="8160"/>
+          <w:tab w:val="left" w:pos="8640"/>
+          <w:tab w:val="left" w:pos="9120"/>
+          <w:tab w:val="left" w:pos="9600"/>
+          <w:tab w:val="left" w:pos="10080"/>
+          <w:tab w:val="left" w:pos="10560"/>
+          <w:tab w:val="left" w:pos="11040"/>
+          <w:tab w:val="left" w:pos="11520"/>
+          <w:tab w:val="left" w:pos="12000"/>
+          <w:tab w:val="left" w:pos="12480"/>
+          <w:tab w:val="left" w:pos="12960"/>
+          <w:tab w:val="left" w:pos="13440"/>
+          <w:tab w:val="left" w:pos="13920"/>
+          <w:tab w:val="left" w:pos="14400"/>
+          <w:tab w:val="left" w:pos="14880"/>
+        </w:tabs>
+        <w:autoSpaceDE w:val="0"/>
+        <w:autoSpaceDN w:val="0"/>
+        <w:adjustRightInd w:val="0"/>
+        <w:spacing w:after="0" w:line="240" w:lineRule="auto"/>
+        <w:rPr>
+          <w:rFonts w:ascii="Consolas" w:hAnsi="Consolas" w:cs="Consolas"/>
+          <w:color w:val="008000"/>
+          <w:highlight w:val="white"/>
+        </w:rPr>
+      </w:pPr>
+      <w:r>
+        <w:rPr>
+          <w:rFonts w:ascii="Consolas" w:hAnsi="Consolas" w:cs="Consolas"/>
+          <w:color w:val="000000"/>
+          <w:highlight w:val="white"/>
+        </w:rPr>
+        <w:tab/>
+      </w:r>
+      <w:r>
+        <w:rPr>
+          <w:rFonts w:ascii="Consolas" w:hAnsi="Consolas" w:cs="Consolas"/>
+          <w:color w:val="008000"/>
+          <w:highlight w:val="white"/>
+        </w:rPr>
+        <w:t>//</w:t>
+      </w:r>
+      <w:r>
+        <w:rPr>
+          <w:rFonts w:ascii="Consolas" w:hAnsi="Consolas" w:cs="Consolas"/>
+          <w:color w:val="008000"/>
+          <w:highlight w:val="white"/>
+        </w:rPr>
+        <w:t xml:space="preserve"> the destroy function acts as the destructor for a object</w:t>
+      </w:r>
+    </w:p>
+    <w:p>
+      <w:pPr>
+        <w:tabs>
+          <w:tab w:val="left" w:pos="0"/>
+          <w:tab w:val="left" w:pos="480"/>
+          <w:tab w:val="left" w:pos="960"/>
+          <w:tab w:val="left" w:pos="1440"/>
+          <w:tab w:val="left" w:pos="1920"/>
+          <w:tab w:val="left" w:pos="2400"/>
+          <w:tab w:val="left" w:pos="2880"/>
+          <w:tab w:val="left" w:pos="3360"/>
+          <w:tab w:val="left" w:pos="3840"/>
+          <w:tab w:val="left" w:pos="4320"/>
+          <w:tab w:val="left" w:pos="4800"/>
+          <w:tab w:val="left" w:pos="5280"/>
+          <w:tab w:val="left" w:pos="5760"/>
+          <w:tab w:val="left" w:pos="6240"/>
+          <w:tab w:val="left" w:pos="6720"/>
+          <w:tab w:val="left" w:pos="7200"/>
+          <w:tab w:val="left" w:pos="7680"/>
+          <w:tab w:val="left" w:pos="8160"/>
+          <w:tab w:val="left" w:pos="8640"/>
+          <w:tab w:val="left" w:pos="9120"/>
+          <w:tab w:val="left" w:pos="9600"/>
+          <w:tab w:val="left" w:pos="10080"/>
+          <w:tab w:val="left" w:pos="10560"/>
+          <w:tab w:val="left" w:pos="11040"/>
+          <w:tab w:val="left" w:pos="11520"/>
+          <w:tab w:val="left" w:pos="12000"/>
+          <w:tab w:val="left" w:pos="12480"/>
+          <w:tab w:val="left" w:pos="12960"/>
+          <w:tab w:val="left" w:pos="13440"/>
+          <w:tab w:val="left" w:pos="13920"/>
+          <w:tab w:val="left" w:pos="14400"/>
+          <w:tab w:val="left" w:pos="14880"/>
+        </w:tabs>
+        <w:autoSpaceDE w:val="0"/>
+        <w:autoSpaceDN w:val="0"/>
+        <w:adjustRightInd w:val="0"/>
+        <w:spacing w:after="0" w:line="240" w:lineRule="auto"/>
+        <w:rPr>
+          <w:rFonts w:ascii="Consolas" w:hAnsi="Consolas" w:cs="Consolas"/>
+          <w:color w:val="000000"/>
+          <w:highlight w:val="white"/>
+        </w:rPr>
+      </w:pPr>
+      <w:r>
+        <w:rPr>
+          <w:rFonts w:ascii="Consolas" w:hAnsi="Consolas" w:cs="Consolas"/>
+          <w:color w:val="008000"/>
+          <w:highlight w:val="white"/>
+        </w:rPr>
+        <w:tab/>
+        <w:t>// it is called once when the script object is destroyed</w:t>
+      </w:r>
+    </w:p>
+    <w:p>
+      <w:pPr>
+        <w:tabs>
+          <w:tab w:val="left" w:pos="0"/>
+          <w:tab w:val="left" w:pos="480"/>
+          <w:tab w:val="left" w:pos="960"/>
+          <w:tab w:val="left" w:pos="1440"/>
+          <w:tab w:val="left" w:pos="1920"/>
+          <w:tab w:val="left" w:pos="2400"/>
+          <w:tab w:val="left" w:pos="2880"/>
+          <w:tab w:val="left" w:pos="3360"/>
+          <w:tab w:val="left" w:pos="3840"/>
+          <w:tab w:val="left" w:pos="4320"/>
+          <w:tab w:val="left" w:pos="4800"/>
+          <w:tab w:val="left" w:pos="5280"/>
+          <w:tab w:val="left" w:pos="5760"/>
+          <w:tab w:val="left" w:pos="6240"/>
+          <w:tab w:val="left" w:pos="6720"/>
+          <w:tab w:val="left" w:pos="7200"/>
+          <w:tab w:val="left" w:pos="7680"/>
+          <w:tab w:val="left" w:pos="8160"/>
+          <w:tab w:val="left" w:pos="8640"/>
+          <w:tab w:val="left" w:pos="9120"/>
+          <w:tab w:val="left" w:pos="9600"/>
+          <w:tab w:val="left" w:pos="10080"/>
+          <w:tab w:val="left" w:pos="10560"/>
+          <w:tab w:val="left" w:pos="11040"/>
+          <w:tab w:val="left" w:pos="11520"/>
+          <w:tab w:val="left" w:pos="12000"/>
+          <w:tab w:val="left" w:pos="12480"/>
+          <w:tab w:val="left" w:pos="12960"/>
+          <w:tab w:val="left" w:pos="13440"/>
+          <w:tab w:val="left" w:pos="13920"/>
+          <w:tab w:val="left" w:pos="14400"/>
+          <w:tab w:val="left" w:pos="14880"/>
+        </w:tabs>
+        <w:autoSpaceDE w:val="0"/>
+        <w:autoSpaceDN w:val="0"/>
+        <w:adjustRightInd w:val="0"/>
+        <w:spacing w:after="0" w:line="240" w:lineRule="auto"/>
+        <w:rPr>
+          <w:rFonts w:ascii="Consolas" w:hAnsi="Consolas" w:cs="Consolas"/>
+          <w:color w:val="000000"/>
+          <w:highlight w:val="white"/>
+        </w:rPr>
+      </w:pPr>
+      <w:r>
+        <w:rPr>
+          <w:rFonts w:ascii="Consolas" w:hAnsi="Consolas" w:cs="Consolas"/>
+          <w:color w:val="000000"/>
+          <w:highlight w:val="white"/>
+        </w:rPr>
+        <w:tab/>
+      </w:r>
+      <w:proofErr w:type="gramStart"/>
+      <w:r>
+        <w:rPr>
+          <w:rFonts w:ascii="Consolas" w:hAnsi="Consolas" w:cs="Consolas"/>
+          <w:color w:val="000000"/>
+          <w:highlight w:val="white"/>
+        </w:rPr>
+        <w:t>void</w:t>
+      </w:r>
+      <w:proofErr w:type="gramEnd"/>
+      <w:r>
+        <w:rPr>
+          <w:rFonts w:ascii="Consolas" w:hAnsi="Consolas" w:cs="Consolas"/>
+          <w:color w:val="000000"/>
+          <w:highlight w:val="white"/>
+        </w:rPr>
+        <w:tab/>
+      </w:r>
+      <w:r>
+        <w:rPr>
+          <w:rFonts w:ascii="Consolas" w:hAnsi="Consolas" w:cs="Consolas"/>
+          <w:color w:val="000000"/>
+          <w:highlight w:val="white"/>
+        </w:rPr>
+        <w:tab/>
+        <w:t>destroy();</w:t>
+      </w:r>
+    </w:p>
+    <w:p>
+      <w:pPr>
+        <w:tabs>
+          <w:tab w:val="left" w:pos="0"/>
+          <w:tab w:val="left" w:pos="480"/>
+          <w:tab w:val="left" w:pos="960"/>
+          <w:tab w:val="left" w:pos="1440"/>
+          <w:tab w:val="left" w:pos="1920"/>
+          <w:tab w:val="left" w:pos="2400"/>
+          <w:tab w:val="left" w:pos="2880"/>
+          <w:tab w:val="left" w:pos="3360"/>
+          <w:tab w:val="left" w:pos="3840"/>
+          <w:tab w:val="left" w:pos="4320"/>
+          <w:tab w:val="left" w:pos="4800"/>
+          <w:tab w:val="left" w:pos="5280"/>
+          <w:tab w:val="left" w:pos="5760"/>
+          <w:tab w:val="left" w:pos="6240"/>
+          <w:tab w:val="left" w:pos="6720"/>
+          <w:tab w:val="left" w:pos="7200"/>
+          <w:tab w:val="left" w:pos="7680"/>
+          <w:tab w:val="left" w:pos="8160"/>
+          <w:tab w:val="left" w:pos="8640"/>
+          <w:tab w:val="left" w:pos="9120"/>
+          <w:tab w:val="left" w:pos="9600"/>
+          <w:tab w:val="left" w:pos="10080"/>
+          <w:tab w:val="left" w:pos="10560"/>
+          <w:tab w:val="left" w:pos="11040"/>
+          <w:tab w:val="left" w:pos="11520"/>
+          <w:tab w:val="left" w:pos="12000"/>
+          <w:tab w:val="left" w:pos="12480"/>
+          <w:tab w:val="left" w:pos="12960"/>
+          <w:tab w:val="left" w:pos="13440"/>
+          <w:tab w:val="left" w:pos="13920"/>
+          <w:tab w:val="left" w:pos="14400"/>
+          <w:tab w:val="left" w:pos="14880"/>
+        </w:tabs>
+        <w:autoSpaceDE w:val="0"/>
+        <w:autoSpaceDN w:val="0"/>
+        <w:adjustRightInd w:val="0"/>
+        <w:spacing w:after="0" w:line="240" w:lineRule="auto"/>
+        <w:rPr>
+          <w:rFonts w:ascii="Consolas" w:hAnsi="Consolas" w:cs="Consolas"/>
+          <w:color w:val="000000"/>
+          <w:highlight w:val="white"/>
+        </w:rPr>
+      </w:pPr>
+      <w:r>
+        <w:rPr>
+          <w:rFonts w:ascii="Consolas" w:hAnsi="Consolas" w:cs="Consolas"/>
+          <w:color w:val="000000"/>
+          <w:highlight w:val="white"/>
+        </w:rPr>
+        <w:tab/>
+      </w:r>
+      <w:r>
+        <w:rPr>
+          <w:rFonts w:ascii="Consolas" w:hAnsi="Consolas" w:cs="Consolas"/>
+          <w:color w:val="000000"/>
+          <w:highlight w:val="white"/>
+        </w:rPr>
+        <w:tab/>
+      </w:r>
+    </w:p>
+    <w:p>
+      <w:pPr>
+        <w:tabs>
+          <w:tab w:val="left" w:pos="0"/>
+          <w:tab w:val="left" w:pos="480"/>
+          <w:tab w:val="left" w:pos="960"/>
+          <w:tab w:val="left" w:pos="1440"/>
+          <w:tab w:val="left" w:pos="1920"/>
+          <w:tab w:val="left" w:pos="2400"/>
+          <w:tab w:val="left" w:pos="2880"/>
+          <w:tab w:val="left" w:pos="3360"/>
+          <w:tab w:val="left" w:pos="3840"/>
+          <w:tab w:val="left" w:pos="4320"/>
+          <w:tab w:val="left" w:pos="4800"/>
+          <w:tab w:val="left" w:pos="5280"/>
+          <w:tab w:val="left" w:pos="5760"/>
+          <w:tab w:val="left" w:pos="6240"/>
+          <w:tab w:val="left" w:pos="6720"/>
+          <w:tab w:val="left" w:pos="7200"/>
+          <w:tab w:val="left" w:pos="7680"/>
+          <w:tab w:val="left" w:pos="8160"/>
+          <w:tab w:val="left" w:pos="8640"/>
+          <w:tab w:val="left" w:pos="9120"/>
+          <w:tab w:val="left" w:pos="9600"/>
+          <w:tab w:val="left" w:pos="10080"/>
+          <w:tab w:val="left" w:pos="10560"/>
+          <w:tab w:val="left" w:pos="11040"/>
+          <w:tab w:val="left" w:pos="11520"/>
+          <w:tab w:val="left" w:pos="12000"/>
+          <w:tab w:val="left" w:pos="12480"/>
+          <w:tab w:val="left" w:pos="12960"/>
+          <w:tab w:val="left" w:pos="13440"/>
+          <w:tab w:val="left" w:pos="13920"/>
+          <w:tab w:val="left" w:pos="14400"/>
+          <w:tab w:val="left" w:pos="14880"/>
+        </w:tabs>
+        <w:autoSpaceDE w:val="0"/>
+        <w:autoSpaceDN w:val="0"/>
+        <w:adjustRightInd w:val="0"/>
+        <w:spacing w:after="0" w:line="240" w:lineRule="auto"/>
+        <w:rPr>
+          <w:rFonts w:ascii="Consolas" w:hAnsi="Consolas" w:cs="Consolas"/>
+          <w:color w:val="008000"/>
+          <w:highlight w:val="white"/>
+        </w:rPr>
+      </w:pPr>
+      <w:r>
+        <w:rPr>
+          <w:rFonts w:ascii="Consolas" w:hAnsi="Consolas" w:cs="Consolas"/>
+          <w:color w:val="000000"/>
+          <w:highlight w:val="white"/>
+        </w:rPr>
+        <w:tab/>
+      </w:r>
+      <w:r>
+        <w:rPr>
+          <w:rFonts w:ascii="Consolas" w:hAnsi="Consolas" w:cs="Consolas"/>
+          <w:color w:val="008000"/>
+          <w:highlight w:val="white"/>
+        </w:rPr>
+        <w:t xml:space="preserve">// torso </w:t>
+      </w:r>
+      <w:proofErr w:type="spellStart"/>
+      <w:r>
+        <w:rPr>
+          <w:rFonts w:ascii="Consolas" w:hAnsi="Consolas" w:cs="Consolas"/>
+          <w:color w:val="008000"/>
+          <w:highlight w:val="white"/>
+        </w:rPr>
+        <w:t>anim</w:t>
+      </w:r>
+      <w:proofErr w:type="spellEnd"/>
+      <w:r>
+        <w:rPr>
+          <w:rFonts w:ascii="Consolas" w:hAnsi="Consolas" w:cs="Consolas"/>
+          <w:color w:val="008000"/>
+          <w:highlight w:val="white"/>
+        </w:rPr>
+        <w:t xml:space="preserve"> states</w:t>
+      </w:r>
+    </w:p>
+    <w:p>
+      <w:pPr>
+        <w:tabs>
+          <w:tab w:val="left" w:pos="0"/>
+          <w:tab w:val="left" w:pos="480"/>
+          <w:tab w:val="left" w:pos="960"/>
+          <w:tab w:val="left" w:pos="1440"/>
+          <w:tab w:val="left" w:pos="1920"/>
+          <w:tab w:val="left" w:pos="2400"/>
+          <w:tab w:val="left" w:pos="2880"/>
+          <w:tab w:val="left" w:pos="3360"/>
+          <w:tab w:val="left" w:pos="3840"/>
+          <w:tab w:val="left" w:pos="4320"/>
+          <w:tab w:val="left" w:pos="4800"/>
+          <w:tab w:val="left" w:pos="5280"/>
+          <w:tab w:val="left" w:pos="5760"/>
+          <w:tab w:val="left" w:pos="6240"/>
+          <w:tab w:val="left" w:pos="6720"/>
+          <w:tab w:val="left" w:pos="7200"/>
+          <w:tab w:val="left" w:pos="7680"/>
+          <w:tab w:val="left" w:pos="8160"/>
+          <w:tab w:val="left" w:pos="8640"/>
+          <w:tab w:val="left" w:pos="9120"/>
+          <w:tab w:val="left" w:pos="9600"/>
+          <w:tab w:val="left" w:pos="10080"/>
+          <w:tab w:val="left" w:pos="10560"/>
+          <w:tab w:val="left" w:pos="11040"/>
+          <w:tab w:val="left" w:pos="11520"/>
+          <w:tab w:val="left" w:pos="12000"/>
+          <w:tab w:val="left" w:pos="12480"/>
+          <w:tab w:val="left" w:pos="12960"/>
+          <w:tab w:val="left" w:pos="13440"/>
+          <w:tab w:val="left" w:pos="13920"/>
+          <w:tab w:val="left" w:pos="14400"/>
+          <w:tab w:val="left" w:pos="14880"/>
+        </w:tabs>
+        <w:autoSpaceDE w:val="0"/>
+        <w:autoSpaceDN w:val="0"/>
+        <w:adjustRightInd w:val="0"/>
+        <w:spacing w:after="0" w:line="240" w:lineRule="auto"/>
+        <w:rPr>
+          <w:rFonts w:ascii="Consolas" w:hAnsi="Consolas" w:cs="Consolas"/>
+          <w:color w:val="000000"/>
+          <w:highlight w:val="white"/>
+        </w:rPr>
+      </w:pPr>
+      <w:r>
+        <w:rPr>
+          <w:rFonts w:ascii="Consolas" w:hAnsi="Consolas" w:cs="Consolas"/>
+          <w:color w:val="000000"/>
+          <w:highlight w:val="white"/>
+        </w:rPr>
+        <w:tab/>
+      </w:r>
+      <w:proofErr w:type="gramStart"/>
+      <w:r>
+        <w:rPr>
+          <w:rFonts w:ascii="Consolas" w:hAnsi="Consolas" w:cs="Consolas"/>
+          <w:color w:val="000000"/>
+          <w:highlight w:val="white"/>
+        </w:rPr>
+        <w:t>void</w:t>
+      </w:r>
+      <w:proofErr w:type="gramEnd"/>
+      <w:r>
+        <w:rPr>
+          <w:rFonts w:ascii="Consolas" w:hAnsi="Consolas" w:cs="Consolas"/>
+          <w:color w:val="000000"/>
+          <w:highlight w:val="white"/>
+        </w:rPr>
+        <w:tab/>
+      </w:r>
+      <w:r>
+        <w:rPr>
+          <w:rFonts w:ascii="Consolas" w:hAnsi="Consolas" w:cs="Consolas"/>
+          <w:color w:val="000000"/>
+          <w:highlight w:val="white"/>
+        </w:rPr>
+        <w:tab/>
+      </w:r>
+      <w:proofErr w:type="spellStart"/>
+      <w:r>
+        <w:rPr>
+          <w:rFonts w:ascii="Consolas" w:hAnsi="Consolas" w:cs="Consolas"/>
+          <w:color w:val="000000"/>
+          <w:highlight w:val="white"/>
+        </w:rPr>
+        <w:t>Torso_Idle</w:t>
+      </w:r>
+      <w:proofErr w:type="spellEnd"/>
+      <w:r>
+        <w:rPr>
+          <w:rFonts w:ascii="Consolas" w:hAnsi="Consolas" w:cs="Consolas"/>
+          <w:color w:val="000000"/>
+          <w:highlight w:val="white"/>
+        </w:rPr>
+        <w:t>();</w:t>
+      </w:r>
+    </w:p>
+    <w:p>
+      <w:pPr>
+        <w:tabs>
+          <w:tab w:val="left" w:pos="0"/>
+          <w:tab w:val="left" w:pos="480"/>
+          <w:tab w:val="left" w:pos="960"/>
+          <w:tab w:val="left" w:pos="1440"/>
+          <w:tab w:val="left" w:pos="1920"/>
+          <w:tab w:val="left" w:pos="2400"/>
+          <w:tab w:val="left" w:pos="2880"/>
+          <w:tab w:val="left" w:pos="3360"/>
+          <w:tab w:val="left" w:pos="3840"/>
+          <w:tab w:val="left" w:pos="4320"/>
+          <w:tab w:val="left" w:pos="4800"/>
+          <w:tab w:val="left" w:pos="5280"/>
+          <w:tab w:val="left" w:pos="5760"/>
+          <w:tab w:val="left" w:pos="6240"/>
+          <w:tab w:val="left" w:pos="6720"/>
+          <w:tab w:val="left" w:pos="7200"/>
+          <w:tab w:val="left" w:pos="7680"/>
+          <w:tab w:val="left" w:pos="8160"/>
+          <w:tab w:val="left" w:pos="8640"/>
+          <w:tab w:val="left" w:pos="9120"/>
+          <w:tab w:val="left" w:pos="9600"/>
+          <w:tab w:val="left" w:pos="10080"/>
+          <w:tab w:val="left" w:pos="10560"/>
+          <w:tab w:val="left" w:pos="11040"/>
+          <w:tab w:val="left" w:pos="11520"/>
+          <w:tab w:val="left" w:pos="12000"/>
+          <w:tab w:val="left" w:pos="12480"/>
+          <w:tab w:val="left" w:pos="12960"/>
+          <w:tab w:val="left" w:pos="13440"/>
+          <w:tab w:val="left" w:pos="13920"/>
+          <w:tab w:val="left" w:pos="14400"/>
+          <w:tab w:val="left" w:pos="14880"/>
+        </w:tabs>
+        <w:autoSpaceDE w:val="0"/>
+        <w:autoSpaceDN w:val="0"/>
+        <w:adjustRightInd w:val="0"/>
+        <w:spacing w:after="0" w:line="240" w:lineRule="auto"/>
+        <w:rPr>
+          <w:rFonts w:ascii="Consolas" w:hAnsi="Consolas" w:cs="Consolas"/>
+          <w:color w:val="000000"/>
+          <w:highlight w:val="white"/>
+        </w:rPr>
+      </w:pPr>
+      <w:r>
+        <w:rPr>
+          <w:rFonts w:ascii="Consolas" w:hAnsi="Consolas" w:cs="Consolas"/>
+          <w:color w:val="000000"/>
+          <w:highlight w:val="white"/>
+        </w:rPr>
+        <w:tab/>
+      </w:r>
+      <w:proofErr w:type="gramStart"/>
+      <w:r>
+        <w:rPr>
+          <w:rFonts w:ascii="Consolas" w:hAnsi="Consolas" w:cs="Consolas"/>
+          <w:color w:val="000000"/>
+          <w:highlight w:val="white"/>
+        </w:rPr>
+        <w:t>void</w:t>
+      </w:r>
+      <w:proofErr w:type="gramEnd"/>
+      <w:r>
+        <w:rPr>
+          <w:rFonts w:ascii="Consolas" w:hAnsi="Consolas" w:cs="Consolas"/>
+          <w:color w:val="000000"/>
+          <w:highlight w:val="white"/>
+        </w:rPr>
+        <w:tab/>
+      </w:r>
+      <w:r>
+        <w:rPr>
+          <w:rFonts w:ascii="Consolas" w:hAnsi="Consolas" w:cs="Consolas"/>
+          <w:color w:val="000000"/>
+          <w:highlight w:val="white"/>
+        </w:rPr>
+        <w:tab/>
+      </w:r>
+      <w:proofErr w:type="spellStart"/>
+      <w:r>
+        <w:rPr>
+          <w:rFonts w:ascii="Consolas" w:hAnsi="Consolas" w:cs="Consolas"/>
+          <w:color w:val="000000"/>
+          <w:highlight w:val="white"/>
+        </w:rPr>
+        <w:t>Torso_Pain</w:t>
+      </w:r>
+      <w:proofErr w:type="spellEnd"/>
+      <w:r>
+        <w:rPr>
+          <w:rFonts w:ascii="Consolas" w:hAnsi="Consolas" w:cs="Consolas"/>
+          <w:color w:val="000000"/>
+          <w:highlight w:val="white"/>
+        </w:rPr>
+        <w:t>();</w:t>
+      </w:r>
+    </w:p>
+    <w:p>
+      <w:pPr>
+        <w:tabs>
+          <w:tab w:val="left" w:pos="0"/>
+          <w:tab w:val="left" w:pos="480"/>
+          <w:tab w:val="left" w:pos="960"/>
+          <w:tab w:val="left" w:pos="1440"/>
+          <w:tab w:val="left" w:pos="1920"/>
+          <w:tab w:val="left" w:pos="2400"/>
+          <w:tab w:val="left" w:pos="2880"/>
+          <w:tab w:val="left" w:pos="3360"/>
+          <w:tab w:val="left" w:pos="3840"/>
+          <w:tab w:val="left" w:pos="4320"/>
+          <w:tab w:val="left" w:pos="4800"/>
+          <w:tab w:val="left" w:pos="5280"/>
+          <w:tab w:val="left" w:pos="5760"/>
+          <w:tab w:val="left" w:pos="6240"/>
+          <w:tab w:val="left" w:pos="6720"/>
+          <w:tab w:val="left" w:pos="7200"/>
+          <w:tab w:val="left" w:pos="7680"/>
+          <w:tab w:val="left" w:pos="8160"/>
+          <w:tab w:val="left" w:pos="8640"/>
+          <w:tab w:val="left" w:pos="9120"/>
+          <w:tab w:val="left" w:pos="9600"/>
+          <w:tab w:val="left" w:pos="10080"/>
+          <w:tab w:val="left" w:pos="10560"/>
+          <w:tab w:val="left" w:pos="11040"/>
+          <w:tab w:val="left" w:pos="11520"/>
+          <w:tab w:val="left" w:pos="12000"/>
+          <w:tab w:val="left" w:pos="12480"/>
+          <w:tab w:val="left" w:pos="12960"/>
+          <w:tab w:val="left" w:pos="13440"/>
+          <w:tab w:val="left" w:pos="13920"/>
+          <w:tab w:val="left" w:pos="14400"/>
+          <w:tab w:val="left" w:pos="14880"/>
+        </w:tabs>
+        <w:autoSpaceDE w:val="0"/>
+        <w:autoSpaceDN w:val="0"/>
+        <w:adjustRightInd w:val="0"/>
+        <w:spacing w:after="0" w:line="240" w:lineRule="auto"/>
+        <w:rPr>
+          <w:rFonts w:ascii="Consolas" w:hAnsi="Consolas" w:cs="Consolas"/>
+          <w:color w:val="000000"/>
+          <w:highlight w:val="white"/>
+        </w:rPr>
+      </w:pPr>
+      <w:r>
+        <w:rPr>
+          <w:rFonts w:ascii="Consolas" w:hAnsi="Consolas" w:cs="Consolas"/>
+          <w:color w:val="000000"/>
+          <w:highlight w:val="white"/>
+        </w:rPr>
+        <w:tab/>
+      </w:r>
+      <w:proofErr w:type="gramStart"/>
+      <w:r>
+        <w:rPr>
+          <w:rFonts w:ascii="Consolas" w:hAnsi="Consolas" w:cs="Consolas"/>
+          <w:color w:val="000000"/>
+          <w:highlight w:val="white"/>
+        </w:rPr>
+        <w:t>void</w:t>
+      </w:r>
+      <w:proofErr w:type="gramEnd"/>
+      <w:r>
+        <w:rPr>
+          <w:rFonts w:ascii="Consolas" w:hAnsi="Consolas" w:cs="Consolas"/>
+          <w:color w:val="000000"/>
+          <w:highlight w:val="white"/>
+        </w:rPr>
+        <w:tab/>
+      </w:r>
+      <w:r>
+        <w:rPr>
+          <w:rFonts w:ascii="Consolas" w:hAnsi="Consolas" w:cs="Consolas"/>
+          <w:color w:val="000000"/>
+          <w:highlight w:val="white"/>
+        </w:rPr>
+        <w:tab/>
+      </w:r>
+      <w:proofErr w:type="spellStart"/>
+      <w:r>
+        <w:rPr>
+          <w:rFonts w:ascii="Consolas" w:hAnsi="Consolas" w:cs="Consolas"/>
+          <w:color w:val="000000"/>
+          <w:highlight w:val="white"/>
+        </w:rPr>
+        <w:t>Torso_MeleeAttack</w:t>
+      </w:r>
+      <w:proofErr w:type="spellEnd"/>
+      <w:r>
+        <w:rPr>
+          <w:rFonts w:ascii="Consolas" w:hAnsi="Consolas" w:cs="Consolas"/>
+          <w:color w:val="000000"/>
+          <w:highlight w:val="white"/>
+        </w:rPr>
+        <w:t>();</w:t>
+      </w:r>
+    </w:p>
+    <w:p>
+      <w:pPr>
+        <w:tabs>
+          <w:tab w:val="left" w:pos="0"/>
+          <w:tab w:val="left" w:pos="480"/>
+          <w:tab w:val="left" w:pos="960"/>
+          <w:tab w:val="left" w:pos="1440"/>
+          <w:tab w:val="left" w:pos="1920"/>
+          <w:tab w:val="left" w:pos="2400"/>
+          <w:tab w:val="left" w:pos="2880"/>
+          <w:tab w:val="left" w:pos="3360"/>
+          <w:tab w:val="left" w:pos="3840"/>
+          <w:tab w:val="left" w:pos="4320"/>
+          <w:tab w:val="left" w:pos="4800"/>
+          <w:tab w:val="left" w:pos="5280"/>
+          <w:tab w:val="left" w:pos="5760"/>
+          <w:tab w:val="left" w:pos="6240"/>
+          <w:tab w:val="left" w:pos="6720"/>
+          <w:tab w:val="left" w:pos="7200"/>
+          <w:tab w:val="left" w:pos="7680"/>
+          <w:tab w:val="left" w:pos="8160"/>
+          <w:tab w:val="left" w:pos="8640"/>
+          <w:tab w:val="left" w:pos="9120"/>
+          <w:tab w:val="left" w:pos="9600"/>
+          <w:tab w:val="left" w:pos="10080"/>
+          <w:tab w:val="left" w:pos="10560"/>
+          <w:tab w:val="left" w:pos="11040"/>
+          <w:tab w:val="left" w:pos="11520"/>
+          <w:tab w:val="left" w:pos="12000"/>
+          <w:tab w:val="left" w:pos="12480"/>
+          <w:tab w:val="left" w:pos="12960"/>
+          <w:tab w:val="left" w:pos="13440"/>
+          <w:tab w:val="left" w:pos="13920"/>
+          <w:tab w:val="left" w:pos="14400"/>
+          <w:tab w:val="left" w:pos="14880"/>
+        </w:tabs>
+        <w:autoSpaceDE w:val="0"/>
+        <w:autoSpaceDN w:val="0"/>
+        <w:adjustRightInd w:val="0"/>
+        <w:spacing w:after="0" w:line="240" w:lineRule="auto"/>
+        <w:rPr>
+          <w:rFonts w:ascii="Consolas" w:hAnsi="Consolas" w:cs="Consolas"/>
+          <w:color w:val="000000"/>
+          <w:highlight w:val="white"/>
+        </w:rPr>
+      </w:pPr>
+      <w:r>
+        <w:rPr>
+          <w:rFonts w:ascii="Consolas" w:hAnsi="Consolas" w:cs="Consolas"/>
+          <w:color w:val="000000"/>
+          <w:highlight w:val="white"/>
+        </w:rPr>
+        <w:tab/>
+      </w:r>
+    </w:p>
+    <w:p>
+      <w:pPr>
+        <w:tabs>
+          <w:tab w:val="left" w:pos="0"/>
+          <w:tab w:val="left" w:pos="480"/>
+          <w:tab w:val="left" w:pos="960"/>
+          <w:tab w:val="left" w:pos="1440"/>
+          <w:tab w:val="left" w:pos="1920"/>
+          <w:tab w:val="left" w:pos="2400"/>
+          <w:tab w:val="left" w:pos="2880"/>
+          <w:tab w:val="left" w:pos="3360"/>
+          <w:tab w:val="left" w:pos="3840"/>
+          <w:tab w:val="left" w:pos="4320"/>
+          <w:tab w:val="left" w:pos="4800"/>
+          <w:tab w:val="left" w:pos="5280"/>
+          <w:tab w:val="left" w:pos="5760"/>
+          <w:tab w:val="left" w:pos="6240"/>
+          <w:tab w:val="left" w:pos="6720"/>
+          <w:tab w:val="left" w:pos="7200"/>
+          <w:tab w:val="left" w:pos="7680"/>
+          <w:tab w:val="left" w:pos="8160"/>
+          <w:tab w:val="left" w:pos="8640"/>
+          <w:tab w:val="left" w:pos="9120"/>
+          <w:tab w:val="left" w:pos="9600"/>
+          <w:tab w:val="left" w:pos="10080"/>
+          <w:tab w:val="left" w:pos="10560"/>
+          <w:tab w:val="left" w:pos="11040"/>
+          <w:tab w:val="left" w:pos="11520"/>
+          <w:tab w:val="left" w:pos="12000"/>
+          <w:tab w:val="left" w:pos="12480"/>
+          <w:tab w:val="left" w:pos="12960"/>
+          <w:tab w:val="left" w:pos="13440"/>
+          <w:tab w:val="left" w:pos="13920"/>
+          <w:tab w:val="left" w:pos="14400"/>
+          <w:tab w:val="left" w:pos="14880"/>
+        </w:tabs>
+        <w:autoSpaceDE w:val="0"/>
+        <w:autoSpaceDN w:val="0"/>
+        <w:adjustRightInd w:val="0"/>
+        <w:spacing w:after="0" w:line="240" w:lineRule="auto"/>
+        <w:rPr>
+          <w:rFonts w:ascii="Consolas" w:hAnsi="Consolas" w:cs="Consolas"/>
+          <w:color w:val="008000"/>
+          <w:highlight w:val="white"/>
+        </w:rPr>
+      </w:pPr>
+      <w:r>
+        <w:rPr>
+          <w:rFonts w:ascii="Consolas" w:hAnsi="Consolas" w:cs="Consolas"/>
+          <w:color w:val="000000"/>
+          <w:highlight w:val="white"/>
+        </w:rPr>
+        <w:tab/>
+      </w:r>
+      <w:r>
+        <w:rPr>
+          <w:rFonts w:ascii="Consolas" w:hAnsi="Consolas" w:cs="Consolas"/>
+          <w:color w:val="008000"/>
+          <w:highlight w:val="white"/>
+        </w:rPr>
+        <w:t xml:space="preserve">// legs </w:t>
+      </w:r>
+      <w:proofErr w:type="spellStart"/>
+      <w:r>
+        <w:rPr>
+          <w:rFonts w:ascii="Consolas" w:hAnsi="Consolas" w:cs="Consolas"/>
+          <w:color w:val="008000"/>
+          <w:highlight w:val="white"/>
+        </w:rPr>
+        <w:t>anim</w:t>
+      </w:r>
+      <w:proofErr w:type="spellEnd"/>
+      <w:r>
+        <w:rPr>
+          <w:rFonts w:ascii="Consolas" w:hAnsi="Consolas" w:cs="Consolas"/>
+          <w:color w:val="008000"/>
+          <w:highlight w:val="white"/>
+        </w:rPr>
+        <w:t xml:space="preserve"> states</w:t>
+      </w:r>
+    </w:p>
+    <w:p>
+      <w:pPr>
+        <w:tabs>
+          <w:tab w:val="left" w:pos="0"/>
+          <w:tab w:val="left" w:pos="480"/>
+          <w:tab w:val="left" w:pos="960"/>
+          <w:tab w:val="left" w:pos="1440"/>
+          <w:tab w:val="left" w:pos="1920"/>
+          <w:tab w:val="left" w:pos="2400"/>
+          <w:tab w:val="left" w:pos="2880"/>
+          <w:tab w:val="left" w:pos="3360"/>
+          <w:tab w:val="left" w:pos="3840"/>
+          <w:tab w:val="left" w:pos="4320"/>
+          <w:tab w:val="left" w:pos="4800"/>
+          <w:tab w:val="left" w:pos="5280"/>
+          <w:tab w:val="left" w:pos="5760"/>
+          <w:tab w:val="left" w:pos="6240"/>
+          <w:tab w:val="left" w:pos="6720"/>
+          <w:tab w:val="left" w:pos="7200"/>
+          <w:tab w:val="left" w:pos="7680"/>
+          <w:tab w:val="left" w:pos="8160"/>
+          <w:tab w:val="left" w:pos="8640"/>
+          <w:tab w:val="left" w:pos="9120"/>
+          <w:tab w:val="left" w:pos="9600"/>
+          <w:tab w:val="left" w:pos="10080"/>
+          <w:tab w:val="left" w:pos="10560"/>
+          <w:tab w:val="left" w:pos="11040"/>
+          <w:tab w:val="left" w:pos="11520"/>
+          <w:tab w:val="left" w:pos="12000"/>
+          <w:tab w:val="left" w:pos="12480"/>
+          <w:tab w:val="left" w:pos="12960"/>
+          <w:tab w:val="left" w:pos="13440"/>
+          <w:tab w:val="left" w:pos="13920"/>
+          <w:tab w:val="left" w:pos="14400"/>
+          <w:tab w:val="left" w:pos="14880"/>
+        </w:tabs>
+        <w:autoSpaceDE w:val="0"/>
+        <w:autoSpaceDN w:val="0"/>
+        <w:adjustRightInd w:val="0"/>
+        <w:spacing w:after="0" w:line="240" w:lineRule="auto"/>
+        <w:rPr>
+          <w:rFonts w:ascii="Consolas" w:hAnsi="Consolas" w:cs="Consolas"/>
+          <w:color w:val="000000"/>
+          <w:highlight w:val="white"/>
+        </w:rPr>
+      </w:pPr>
+      <w:r>
+        <w:rPr>
+          <w:rFonts w:ascii="Consolas" w:hAnsi="Consolas" w:cs="Consolas"/>
+          <w:color w:val="000000"/>
+          <w:highlight w:val="white"/>
+        </w:rPr>
+        <w:tab/>
+      </w:r>
+      <w:proofErr w:type="gramStart"/>
+      <w:r>
+        <w:rPr>
+          <w:rFonts w:ascii="Consolas" w:hAnsi="Consolas" w:cs="Consolas"/>
+          <w:color w:val="000000"/>
+          <w:highlight w:val="white"/>
+        </w:rPr>
+        <w:t>void</w:t>
+      </w:r>
+      <w:proofErr w:type="gramEnd"/>
+      <w:r>
+        <w:rPr>
+          <w:rFonts w:ascii="Consolas" w:hAnsi="Consolas" w:cs="Consolas"/>
+          <w:color w:val="000000"/>
+          <w:highlight w:val="white"/>
+        </w:rPr>
+        <w:tab/>
+      </w:r>
+      <w:r>
+        <w:rPr>
+          <w:rFonts w:ascii="Consolas" w:hAnsi="Consolas" w:cs="Consolas"/>
+          <w:color w:val="000000"/>
+          <w:highlight w:val="white"/>
+        </w:rPr>
+        <w:tab/>
+      </w:r>
+      <w:proofErr w:type="spellStart"/>
+      <w:r>
+        <w:rPr>
+          <w:rFonts w:ascii="Consolas" w:hAnsi="Consolas" w:cs="Consolas"/>
+          <w:color w:val="000000"/>
+          <w:highlight w:val="white"/>
+        </w:rPr>
+        <w:t>Legs_Idle</w:t>
+      </w:r>
+      <w:proofErr w:type="spellEnd"/>
+      <w:r>
+        <w:rPr>
+          <w:rFonts w:ascii="Consolas" w:hAnsi="Consolas" w:cs="Consolas"/>
+          <w:color w:val="000000"/>
+          <w:highlight w:val="white"/>
+        </w:rPr>
+        <w:t>();</w:t>
+      </w:r>
+    </w:p>
+    <w:p>
+      <w:pPr>
+        <w:tabs>
+          <w:tab w:val="left" w:pos="0"/>
+          <w:tab w:val="left" w:pos="480"/>
+          <w:tab w:val="left" w:pos="960"/>
+          <w:tab w:val="left" w:pos="1440"/>
+          <w:tab w:val="left" w:pos="1920"/>
+          <w:tab w:val="left" w:pos="2400"/>
+          <w:tab w:val="left" w:pos="2880"/>
+          <w:tab w:val="left" w:pos="3360"/>
+          <w:tab w:val="left" w:pos="3840"/>
+          <w:tab w:val="left" w:pos="4320"/>
+          <w:tab w:val="left" w:pos="4800"/>
+          <w:tab w:val="left" w:pos="5280"/>
+          <w:tab w:val="left" w:pos="5760"/>
+          <w:tab w:val="left" w:pos="6240"/>
+          <w:tab w:val="left" w:pos="6720"/>
+          <w:tab w:val="left" w:pos="7200"/>
+          <w:tab w:val="left" w:pos="7680"/>
+          <w:tab w:val="left" w:pos="8160"/>
+          <w:tab w:val="left" w:pos="8640"/>
+          <w:tab w:val="left" w:pos="9120"/>
+          <w:tab w:val="left" w:pos="9600"/>
+          <w:tab w:val="left" w:pos="10080"/>
+          <w:tab w:val="left" w:pos="10560"/>
+          <w:tab w:val="left" w:pos="11040"/>
+          <w:tab w:val="left" w:pos="11520"/>
+          <w:tab w:val="left" w:pos="12000"/>
+          <w:tab w:val="left" w:pos="12480"/>
+          <w:tab w:val="left" w:pos="12960"/>
+          <w:tab w:val="left" w:pos="13440"/>
+          <w:tab w:val="left" w:pos="13920"/>
+          <w:tab w:val="left" w:pos="14400"/>
+          <w:tab w:val="left" w:pos="14880"/>
+        </w:tabs>
+        <w:autoSpaceDE w:val="0"/>
+        <w:autoSpaceDN w:val="0"/>
+        <w:adjustRightInd w:val="0"/>
+        <w:spacing w:after="0" w:line="240" w:lineRule="auto"/>
+        <w:rPr>
+          <w:rFonts w:ascii="Consolas" w:hAnsi="Consolas" w:cs="Consolas"/>
+          <w:color w:val="000000"/>
+          <w:highlight w:val="white"/>
+        </w:rPr>
+      </w:pPr>
+      <w:r>
+        <w:rPr>
+          <w:rFonts w:ascii="Consolas" w:hAnsi="Consolas" w:cs="Consolas"/>
+          <w:color w:val="000000"/>
+          <w:highlight w:val="white"/>
+        </w:rPr>
+        <w:tab/>
+      </w:r>
+      <w:proofErr w:type="gramStart"/>
+      <w:r>
+        <w:rPr>
+          <w:rFonts w:ascii="Consolas" w:hAnsi="Consolas" w:cs="Consolas"/>
+          <w:color w:val="000000"/>
+          <w:highlight w:val="white"/>
+        </w:rPr>
+        <w:t>void</w:t>
+      </w:r>
+      <w:proofErr w:type="gramEnd"/>
+      <w:r>
+        <w:rPr>
+          <w:rFonts w:ascii="Consolas" w:hAnsi="Consolas" w:cs="Consolas"/>
+          <w:color w:val="000000"/>
+          <w:highlight w:val="white"/>
+        </w:rPr>
+        <w:tab/>
+      </w:r>
+      <w:r>
+        <w:rPr>
+          <w:rFonts w:ascii="Consolas" w:hAnsi="Consolas" w:cs="Consolas"/>
+          <w:color w:val="000000"/>
+          <w:highlight w:val="white"/>
+        </w:rPr>
+        <w:tab/>
+      </w:r>
+      <w:proofErr w:type="spellStart"/>
+      <w:r>
+        <w:rPr>
+          <w:rFonts w:ascii="Consolas" w:hAnsi="Consolas" w:cs="Consolas"/>
+          <w:color w:val="000000"/>
+          <w:highlight w:val="white"/>
+        </w:rPr>
+        <w:t>Legs_Walk</w:t>
+      </w:r>
+      <w:proofErr w:type="spellEnd"/>
+      <w:r>
+        <w:rPr>
+          <w:rFonts w:ascii="Consolas" w:hAnsi="Consolas" w:cs="Consolas"/>
+          <w:color w:val="000000"/>
+          <w:highlight w:val="white"/>
+        </w:rPr>
+        <w:t>();</w:t>
+      </w:r>
+    </w:p>
+    <w:p>
+      <w:pPr>
+        <w:tabs>
+          <w:tab w:val="left" w:pos="0"/>
+          <w:tab w:val="left" w:pos="480"/>
+          <w:tab w:val="left" w:pos="960"/>
+          <w:tab w:val="left" w:pos="1440"/>
+          <w:tab w:val="left" w:pos="1920"/>
+          <w:tab w:val="left" w:pos="2400"/>
+          <w:tab w:val="left" w:pos="2880"/>
+          <w:tab w:val="left" w:pos="3360"/>
+          <w:tab w:val="left" w:pos="3840"/>
+          <w:tab w:val="left" w:pos="4320"/>
+          <w:tab w:val="left" w:pos="4800"/>
+          <w:tab w:val="left" w:pos="5280"/>
+          <w:tab w:val="left" w:pos="5760"/>
+          <w:tab w:val="left" w:pos="6240"/>
+          <w:tab w:val="left" w:pos="6720"/>
+          <w:tab w:val="left" w:pos="7200"/>
+          <w:tab w:val="left" w:pos="7680"/>
+          <w:tab w:val="left" w:pos="8160"/>
+          <w:tab w:val="left" w:pos="8640"/>
+          <w:tab w:val="left" w:pos="9120"/>
+          <w:tab w:val="left" w:pos="9600"/>
+          <w:tab w:val="left" w:pos="10080"/>
+          <w:tab w:val="left" w:pos="10560"/>
+          <w:tab w:val="left" w:pos="11040"/>
+          <w:tab w:val="left" w:pos="11520"/>
+          <w:tab w:val="left" w:pos="12000"/>
+          <w:tab w:val="left" w:pos="12480"/>
+          <w:tab w:val="left" w:pos="12960"/>
+          <w:tab w:val="left" w:pos="13440"/>
+          <w:tab w:val="left" w:pos="13920"/>
+          <w:tab w:val="left" w:pos="14400"/>
+          <w:tab w:val="left" w:pos="14880"/>
+        </w:tabs>
+        <w:autoSpaceDE w:val="0"/>
+        <w:autoSpaceDN w:val="0"/>
+        <w:adjustRightInd w:val="0"/>
+        <w:spacing w:after="0" w:line="240" w:lineRule="auto"/>
+        <w:rPr>
+          <w:rFonts w:ascii="Consolas" w:hAnsi="Consolas" w:cs="Consolas"/>
+          <w:color w:val="000000"/>
+          <w:highlight w:val="white"/>
+        </w:rPr>
+      </w:pPr>
+      <w:r>
+        <w:rPr>
+          <w:rFonts w:ascii="Consolas" w:hAnsi="Consolas" w:cs="Consolas"/>
+          <w:color w:val="000000"/>
+          <w:highlight w:val="white"/>
+        </w:rPr>
+        <w:tab/>
+      </w:r>
+      <w:proofErr w:type="gramStart"/>
+      <w:r>
+        <w:rPr>
+          <w:rFonts w:ascii="Consolas" w:hAnsi="Consolas" w:cs="Consolas"/>
+          <w:color w:val="000000"/>
+          <w:highlight w:val="white"/>
+        </w:rPr>
+        <w:t>void</w:t>
+      </w:r>
+      <w:proofErr w:type="gramEnd"/>
+      <w:r>
+        <w:rPr>
+          <w:rFonts w:ascii="Consolas" w:hAnsi="Consolas" w:cs="Consolas"/>
+          <w:color w:val="000000"/>
+          <w:highlight w:val="white"/>
+        </w:rPr>
+        <w:tab/>
+      </w:r>
+      <w:r>
+        <w:rPr>
+          <w:rFonts w:ascii="Consolas" w:hAnsi="Consolas" w:cs="Consolas"/>
+          <w:color w:val="000000"/>
+          <w:highlight w:val="white"/>
+        </w:rPr>
+        <w:tab/>
+      </w:r>
+      <w:proofErr w:type="spellStart"/>
+      <w:r>
+        <w:rPr>
+          <w:rFonts w:ascii="Consolas" w:hAnsi="Consolas" w:cs="Consolas"/>
+          <w:color w:val="000000"/>
+          <w:highlight w:val="white"/>
+        </w:rPr>
+        <w:t>Legs_Run</w:t>
+      </w:r>
+      <w:proofErr w:type="spellEnd"/>
+      <w:r>
+        <w:rPr>
+          <w:rFonts w:ascii="Consolas" w:hAnsi="Consolas" w:cs="Consolas"/>
+          <w:color w:val="000000"/>
+          <w:highlight w:val="white"/>
+        </w:rPr>
+        <w:t>();</w:t>
+      </w:r>
+    </w:p>
+    <w:p>
+      <w:pPr>
+        <w:tabs>
+          <w:tab w:val="left" w:pos="0"/>
+          <w:tab w:val="left" w:pos="480"/>
+          <w:tab w:val="left" w:pos="960"/>
+          <w:tab w:val="left" w:pos="1440"/>
+          <w:tab w:val="left" w:pos="1920"/>
+          <w:tab w:val="left" w:pos="2400"/>
+          <w:tab w:val="left" w:pos="2880"/>
+          <w:tab w:val="left" w:pos="3360"/>
+          <w:tab w:val="left" w:pos="3840"/>
+          <w:tab w:val="left" w:pos="4320"/>
+          <w:tab w:val="left" w:pos="4800"/>
+          <w:tab w:val="left" w:pos="5280"/>
+          <w:tab w:val="left" w:pos="5760"/>
+          <w:tab w:val="left" w:pos="6240"/>
+          <w:tab w:val="left" w:pos="6720"/>
+          <w:tab w:val="left" w:pos="7200"/>
+          <w:tab w:val="left" w:pos="7680"/>
+          <w:tab w:val="left" w:pos="8160"/>
+          <w:tab w:val="left" w:pos="8640"/>
+          <w:tab w:val="left" w:pos="9120"/>
+          <w:tab w:val="left" w:pos="9600"/>
+          <w:tab w:val="left" w:pos="10080"/>
+          <w:tab w:val="left" w:pos="10560"/>
+          <w:tab w:val="left" w:pos="11040"/>
+          <w:tab w:val="left" w:pos="11520"/>
+          <w:tab w:val="left" w:pos="12000"/>
+          <w:tab w:val="left" w:pos="12480"/>
+          <w:tab w:val="left" w:pos="12960"/>
+          <w:tab w:val="left" w:pos="13440"/>
+          <w:tab w:val="left" w:pos="13920"/>
+          <w:tab w:val="left" w:pos="14400"/>
+          <w:tab w:val="left" w:pos="14880"/>
+        </w:tabs>
+        <w:autoSpaceDE w:val="0"/>
+        <w:autoSpaceDN w:val="0"/>
+        <w:adjustRightInd w:val="0"/>
+        <w:spacing w:after="0" w:line="240" w:lineRule="auto"/>
+        <w:rPr>
+          <w:rFonts w:ascii="Consolas" w:hAnsi="Consolas" w:cs="Consolas"/>
+          <w:color w:val="000000"/>
+          <w:highlight w:val="white"/>
+        </w:rPr>
+      </w:pPr>
+    </w:p>
+    <w:p>
+      <w:pPr>
+        <w:tabs>
+          <w:tab w:val="left" w:pos="0"/>
+          <w:tab w:val="left" w:pos="480"/>
+          <w:tab w:val="left" w:pos="960"/>
+          <w:tab w:val="left" w:pos="1440"/>
+          <w:tab w:val="left" w:pos="1920"/>
+          <w:tab w:val="left" w:pos="2400"/>
+          <w:tab w:val="left" w:pos="2880"/>
+          <w:tab w:val="left" w:pos="3360"/>
+          <w:tab w:val="left" w:pos="3840"/>
+          <w:tab w:val="left" w:pos="4320"/>
+          <w:tab w:val="left" w:pos="4800"/>
+          <w:tab w:val="left" w:pos="5280"/>
+          <w:tab w:val="left" w:pos="5760"/>
+          <w:tab w:val="left" w:pos="6240"/>
+          <w:tab w:val="left" w:pos="6720"/>
+          <w:tab w:val="left" w:pos="7200"/>
+          <w:tab w:val="left" w:pos="7680"/>
+          <w:tab w:val="left" w:pos="8160"/>
+          <w:tab w:val="left" w:pos="8640"/>
+          <w:tab w:val="left" w:pos="9120"/>
+          <w:tab w:val="left" w:pos="9600"/>
+          <w:tab w:val="left" w:pos="10080"/>
+          <w:tab w:val="left" w:pos="10560"/>
+          <w:tab w:val="left" w:pos="11040"/>
+          <w:tab w:val="left" w:pos="11520"/>
+          <w:tab w:val="left" w:pos="12000"/>
+          <w:tab w:val="left" w:pos="12480"/>
+          <w:tab w:val="left" w:pos="12960"/>
+          <w:tab w:val="left" w:pos="13440"/>
+          <w:tab w:val="left" w:pos="13920"/>
+          <w:tab w:val="left" w:pos="14400"/>
+          <w:tab w:val="left" w:pos="14880"/>
+        </w:tabs>
+        <w:autoSpaceDE w:val="0"/>
+        <w:autoSpaceDN w:val="0"/>
+        <w:adjustRightInd w:val="0"/>
+        <w:spacing w:after="0" w:line="240" w:lineRule="auto"/>
+        <w:rPr>
+          <w:rFonts w:ascii="Consolas" w:hAnsi="Consolas" w:cs="Consolas"/>
+          <w:color w:val="008000"/>
+          <w:highlight w:val="white"/>
+        </w:rPr>
+      </w:pPr>
+      <w:r>
+        <w:rPr>
+          <w:rFonts w:ascii="Consolas" w:hAnsi="Consolas" w:cs="Consolas"/>
+          <w:color w:val="000000"/>
+          <w:highlight w:val="white"/>
+        </w:rPr>
+        <w:tab/>
+      </w:r>
+      <w:r>
+        <w:rPr>
+          <w:rFonts w:ascii="Consolas" w:hAnsi="Consolas" w:cs="Consolas"/>
+          <w:color w:val="008000"/>
+          <w:highlight w:val="white"/>
+        </w:rPr>
+        <w:t>// attacks</w:t>
+      </w:r>
+    </w:p>
+    <w:p>
+      <w:pPr>
+        <w:tabs>
+          <w:tab w:val="left" w:pos="0"/>
+          <w:tab w:val="left" w:pos="480"/>
+          <w:tab w:val="left" w:pos="960"/>
+          <w:tab w:val="left" w:pos="1440"/>
+          <w:tab w:val="left" w:pos="1920"/>
+          <w:tab w:val="left" w:pos="2400"/>
+          <w:tab w:val="left" w:pos="2880"/>
+          <w:tab w:val="left" w:pos="3360"/>
+          <w:tab w:val="left" w:pos="3840"/>
+          <w:tab w:val="left" w:pos="4320"/>
+          <w:tab w:val="left" w:pos="4800"/>
+          <w:tab w:val="left" w:pos="5280"/>
+          <w:tab w:val="left" w:pos="5760"/>
+          <w:tab w:val="left" w:pos="6240"/>
+          <w:tab w:val="left" w:pos="6720"/>
+          <w:tab w:val="left" w:pos="7200"/>
+          <w:tab w:val="left" w:pos="7680"/>
+          <w:tab w:val="left" w:pos="8160"/>
+          <w:tab w:val="left" w:pos="8640"/>
+          <w:tab w:val="left" w:pos="9120"/>
+          <w:tab w:val="left" w:pos="9600"/>
+          <w:tab w:val="left" w:pos="10080"/>
+          <w:tab w:val="left" w:pos="10560"/>
+          <w:tab w:val="left" w:pos="11040"/>
+          <w:tab w:val="left" w:pos="11520"/>
+          <w:tab w:val="left" w:pos="12000"/>
+          <w:tab w:val="left" w:pos="12480"/>
+          <w:tab w:val="left" w:pos="12960"/>
+          <w:tab w:val="left" w:pos="13440"/>
+          <w:tab w:val="left" w:pos="13920"/>
+          <w:tab w:val="left" w:pos="14400"/>
+          <w:tab w:val="left" w:pos="14880"/>
+        </w:tabs>
+        <w:autoSpaceDE w:val="0"/>
+        <w:autoSpaceDN w:val="0"/>
+        <w:adjustRightInd w:val="0"/>
+        <w:spacing w:after="0" w:line="240" w:lineRule="auto"/>
+        <w:rPr>
+          <w:rFonts w:ascii="Consolas" w:hAnsi="Consolas" w:cs="Consolas"/>
+          <w:color w:val="000000"/>
+          <w:highlight w:val="white"/>
+        </w:rPr>
+      </w:pPr>
+      <w:r>
+        <w:rPr>
+          <w:rFonts w:ascii="Consolas" w:hAnsi="Consolas" w:cs="Consolas"/>
+          <w:color w:val="000000"/>
+          <w:highlight w:val="white"/>
+        </w:rPr>
+        <w:tab/>
+      </w:r>
+      <w:proofErr w:type="gramStart"/>
+      <w:r>
+        <w:rPr>
+          <w:rFonts w:ascii="Consolas" w:hAnsi="Consolas" w:cs="Consolas"/>
+          <w:color w:val="000000"/>
+          <w:highlight w:val="white"/>
+        </w:rPr>
+        <w:t>float</w:t>
+      </w:r>
+      <w:proofErr w:type="gramEnd"/>
+      <w:r>
+        <w:rPr>
+          <w:rFonts w:ascii="Consolas" w:hAnsi="Consolas" w:cs="Consolas"/>
+          <w:color w:val="000000"/>
+          <w:highlight w:val="white"/>
+        </w:rPr>
+        <w:tab/>
+      </w:r>
+      <w:r>
+        <w:rPr>
+          <w:rFonts w:ascii="Consolas" w:hAnsi="Consolas" w:cs="Consolas"/>
+          <w:color w:val="000000"/>
+          <w:highlight w:val="white"/>
+        </w:rPr>
+        <w:tab/>
+      </w:r>
+      <w:proofErr w:type="spellStart"/>
+      <w:r>
+        <w:rPr>
+          <w:rFonts w:ascii="Consolas" w:hAnsi="Consolas" w:cs="Consolas"/>
+          <w:color w:val="000000"/>
+          <w:highlight w:val="white"/>
+        </w:rPr>
+        <w:t>check_attacks</w:t>
+      </w:r>
+      <w:proofErr w:type="spellEnd"/>
+      <w:r>
+        <w:rPr>
+          <w:rFonts w:ascii="Consolas" w:hAnsi="Consolas" w:cs="Consolas"/>
+          <w:color w:val="000000"/>
+          <w:highlight w:val="white"/>
+        </w:rPr>
+        <w:t>();</w:t>
+      </w:r>
+    </w:p>
+    <w:p>
+      <w:pPr>
+        <w:tabs>
+          <w:tab w:val="left" w:pos="0"/>
+          <w:tab w:val="left" w:pos="480"/>
+          <w:tab w:val="left" w:pos="960"/>
+          <w:tab w:val="left" w:pos="1440"/>
+          <w:tab w:val="left" w:pos="1920"/>
+          <w:tab w:val="left" w:pos="2400"/>
+          <w:tab w:val="left" w:pos="2880"/>
+          <w:tab w:val="left" w:pos="3360"/>
+          <w:tab w:val="left" w:pos="3840"/>
+          <w:tab w:val="left" w:pos="4320"/>
+          <w:tab w:val="left" w:pos="4800"/>
+          <w:tab w:val="left" w:pos="5280"/>
+          <w:tab w:val="left" w:pos="5760"/>
+          <w:tab w:val="left" w:pos="6240"/>
+          <w:tab w:val="left" w:pos="6720"/>
+          <w:tab w:val="left" w:pos="7200"/>
+          <w:tab w:val="left" w:pos="7680"/>
+          <w:tab w:val="left" w:pos="8160"/>
+          <w:tab w:val="left" w:pos="8640"/>
+          <w:tab w:val="left" w:pos="9120"/>
+          <w:tab w:val="left" w:pos="9600"/>
+          <w:tab w:val="left" w:pos="10080"/>
+          <w:tab w:val="left" w:pos="10560"/>
+          <w:tab w:val="left" w:pos="11040"/>
+          <w:tab w:val="left" w:pos="11520"/>
+          <w:tab w:val="left" w:pos="12000"/>
+          <w:tab w:val="left" w:pos="12480"/>
+          <w:tab w:val="left" w:pos="12960"/>
+          <w:tab w:val="left" w:pos="13440"/>
+          <w:tab w:val="left" w:pos="13920"/>
+          <w:tab w:val="left" w:pos="14400"/>
+          <w:tab w:val="left" w:pos="14880"/>
+        </w:tabs>
+        <w:autoSpaceDE w:val="0"/>
+        <w:autoSpaceDN w:val="0"/>
+        <w:adjustRightInd w:val="0"/>
+        <w:spacing w:after="0" w:line="240" w:lineRule="auto"/>
+        <w:rPr>
+          <w:rFonts w:ascii="Consolas" w:hAnsi="Consolas" w:cs="Consolas"/>
+          <w:color w:val="000000"/>
+          <w:highlight w:val="white"/>
+        </w:rPr>
+      </w:pPr>
+      <w:r>
+        <w:rPr>
+          <w:rFonts w:ascii="Consolas" w:hAnsi="Consolas" w:cs="Consolas"/>
+          <w:color w:val="000000"/>
+          <w:highlight w:val="white"/>
+        </w:rPr>
+        <w:tab/>
+      </w:r>
+      <w:proofErr w:type="gramStart"/>
+      <w:r>
+        <w:rPr>
+          <w:rFonts w:ascii="Consolas" w:hAnsi="Consolas" w:cs="Consolas"/>
+          <w:color w:val="000000"/>
+          <w:highlight w:val="white"/>
+        </w:rPr>
+        <w:t>void</w:t>
+      </w:r>
+      <w:proofErr w:type="gramEnd"/>
+      <w:r>
+        <w:rPr>
+          <w:rFonts w:ascii="Consolas" w:hAnsi="Consolas" w:cs="Consolas"/>
+          <w:color w:val="000000"/>
+          <w:highlight w:val="white"/>
+        </w:rPr>
+        <w:tab/>
+      </w:r>
+      <w:r>
+        <w:rPr>
+          <w:rFonts w:ascii="Consolas" w:hAnsi="Consolas" w:cs="Consolas"/>
+          <w:color w:val="000000"/>
+          <w:highlight w:val="white"/>
+        </w:rPr>
+        <w:tab/>
+      </w:r>
+      <w:proofErr w:type="spellStart"/>
+      <w:r>
+        <w:rPr>
+          <w:rFonts w:ascii="Consolas" w:hAnsi="Consolas" w:cs="Consolas"/>
+          <w:color w:val="000000"/>
+          <w:highlight w:val="white"/>
+        </w:rPr>
+        <w:t>do_attack</w:t>
+      </w:r>
+      <w:proofErr w:type="spellEnd"/>
+      <w:r>
+        <w:rPr>
+          <w:rFonts w:ascii="Consolas" w:hAnsi="Consolas" w:cs="Consolas"/>
+          <w:color w:val="000000"/>
+          <w:highlight w:val="white"/>
+        </w:rPr>
+        <w:t xml:space="preserve">( float </w:t>
+      </w:r>
+      <w:proofErr w:type="spellStart"/>
+      <w:r>
+        <w:rPr>
+          <w:rFonts w:ascii="Consolas" w:hAnsi="Consolas" w:cs="Consolas"/>
+          <w:color w:val="000000"/>
+          <w:highlight w:val="white"/>
+        </w:rPr>
+        <w:t>attack_flags</w:t>
+      </w:r>
+      <w:proofErr w:type="spellEnd"/>
+      <w:r>
+        <w:rPr>
+          <w:rFonts w:ascii="Consolas" w:hAnsi="Consolas" w:cs="Consolas"/>
+          <w:color w:val="000000"/>
+          <w:highlight w:val="white"/>
+        </w:rPr>
+        <w:t xml:space="preserve"> );</w:t>
+      </w:r>
+    </w:p>
+    <w:p>
+      <w:pPr>
+        <w:pStyle w:val="HTMLPreformatted"/>
+        <w:shd w:val="clear" w:color="auto" w:fill="FFFFFF"/>
+        <w:rPr>
+          <w:rFonts w:ascii="Consolas" w:hAnsi="Consolas" w:cs="Consolas"/>
+          <w:color w:val="000000"/>
+          <w:sz w:val="24"/>
+          <w:szCs w:val="24"/>
+          <w:highlight w:val="white"/>
+        </w:rPr>
+      </w:pPr>
+      <w:r>
+        <w:rPr>
+          <w:rFonts w:ascii="Consolas" w:hAnsi="Consolas" w:cs="Consolas"/>
+          <w:color w:val="000000"/>
+          <w:sz w:val="24"/>
+          <w:szCs w:val="24"/>
+          <w:highlight w:val="white"/>
+        </w:rPr>
+        <w:t>}</w:t>
+      </w:r>
+    </w:p>
+    <w:p>
+      <w:pPr>
+        <w:pStyle w:val="HTMLPreformatted"/>
+        <w:shd w:val="clear" w:color="auto" w:fill="FFFFFF"/>
+        <w:rPr>
+          <w:rFonts w:ascii="Consolas" w:hAnsi="Consolas" w:cs="Consolas"/>
+          <w:color w:val="000000"/>
+          <w:sz w:val="24"/>
+          <w:szCs w:val="24"/>
+          <w:highlight w:val="white"/>
+        </w:rPr>
+      </w:pPr>
+      <w:r>
+        <w:rPr>
+          <w:rFonts w:ascii="Consolas" w:hAnsi="Consolas" w:cs="Consolas"/>
+          <w:color w:val="008000"/>
+          <w:sz w:val="24"/>
+          <w:szCs w:val="24"/>
+          <w:highlight w:val="white"/>
+        </w:rPr>
+        <w:t xml:space="preserve">//functions </w:t>
+      </w:r>
+      <w:proofErr w:type="gramStart"/>
+      <w:r>
+        <w:rPr>
+          <w:rFonts w:ascii="Consolas" w:hAnsi="Consolas" w:cs="Consolas"/>
+          <w:color w:val="008000"/>
+          <w:sz w:val="24"/>
+          <w:szCs w:val="24"/>
+          <w:highlight w:val="white"/>
+        </w:rPr>
+        <w:t>are</w:t>
+      </w:r>
+      <w:proofErr w:type="gramEnd"/>
+      <w:r>
+        <w:rPr>
+          <w:rFonts w:ascii="Consolas" w:hAnsi="Consolas" w:cs="Consolas"/>
+          <w:color w:val="008000"/>
+          <w:sz w:val="24"/>
+          <w:szCs w:val="24"/>
+          <w:highlight w:val="white"/>
+        </w:rPr>
+        <w:t xml:space="preserve"> defined in a similar fashion to c/</w:t>
+      </w:r>
+      <w:proofErr w:type="spellStart"/>
+      <w:r>
+        <w:rPr>
+          <w:rFonts w:ascii="Consolas" w:hAnsi="Consolas" w:cs="Consolas"/>
+          <w:color w:val="008000"/>
+          <w:sz w:val="24"/>
+          <w:szCs w:val="24"/>
+          <w:highlight w:val="white"/>
+        </w:rPr>
+        <w:t>c++</w:t>
+      </w:r>
+      <w:proofErr w:type="spellEnd"/>
+    </w:p>
+    <w:p>
+      <w:pPr>
+        <w:tabs>
+          <w:tab w:val="left" w:pos="0"/>
+          <w:tab w:val="left" w:pos="480"/>
+          <w:tab w:val="left" w:pos="960"/>
+          <w:tab w:val="left" w:pos="1440"/>
+          <w:tab w:val="left" w:pos="1920"/>
+          <w:tab w:val="left" w:pos="2400"/>
+          <w:tab w:val="left" w:pos="2880"/>
+          <w:tab w:val="left" w:pos="3360"/>
+          <w:tab w:val="left" w:pos="3840"/>
+          <w:tab w:val="left" w:pos="4320"/>
+          <w:tab w:val="left" w:pos="4800"/>
+          <w:tab w:val="left" w:pos="5280"/>
+          <w:tab w:val="left" w:pos="5760"/>
+          <w:tab w:val="left" w:pos="6240"/>
+          <w:tab w:val="left" w:pos="6720"/>
+          <w:tab w:val="left" w:pos="7200"/>
+          <w:tab w:val="left" w:pos="7680"/>
+          <w:tab w:val="left" w:pos="8160"/>
+          <w:tab w:val="left" w:pos="8640"/>
+          <w:tab w:val="left" w:pos="9120"/>
+          <w:tab w:val="left" w:pos="9600"/>
+          <w:tab w:val="left" w:pos="10080"/>
+          <w:tab w:val="left" w:pos="10560"/>
+          <w:tab w:val="left" w:pos="11040"/>
+          <w:tab w:val="left" w:pos="11520"/>
+          <w:tab w:val="left" w:pos="12000"/>
+          <w:tab w:val="left" w:pos="12480"/>
+          <w:tab w:val="left" w:pos="12960"/>
+          <w:tab w:val="left" w:pos="13440"/>
+          <w:tab w:val="left" w:pos="13920"/>
+          <w:tab w:val="left" w:pos="14400"/>
+          <w:tab w:val="left" w:pos="14880"/>
+        </w:tabs>
+        <w:autoSpaceDE w:val="0"/>
+        <w:autoSpaceDN w:val="0"/>
+        <w:adjustRightInd w:val="0"/>
+        <w:spacing w:after="0" w:line="240" w:lineRule="auto"/>
+        <w:rPr>
+          <w:rFonts w:ascii="Consolas" w:hAnsi="Consolas" w:cs="Consolas"/>
+          <w:color w:val="000000"/>
+          <w:highlight w:val="white"/>
+        </w:rPr>
+      </w:pPr>
+      <w:proofErr w:type="gramStart"/>
+      <w:r>
+        <w:rPr>
+          <w:rFonts w:ascii="Consolas" w:hAnsi="Consolas" w:cs="Consolas"/>
+          <w:color w:val="000000"/>
+          <w:highlight w:val="white"/>
+        </w:rPr>
+        <w:t>void</w:t>
+      </w:r>
+      <w:proofErr w:type="gramEnd"/>
+      <w:r>
+        <w:rPr>
+          <w:rFonts w:ascii="Consolas" w:hAnsi="Consolas" w:cs="Consolas"/>
+          <w:color w:val="000000"/>
+          <w:highlight w:val="white"/>
+        </w:rPr>
+        <w:t xml:space="preserve"> </w:t>
+      </w:r>
+      <w:proofErr w:type="spellStart"/>
+      <w:r>
+        <w:rPr>
+          <w:rFonts w:ascii="Consolas" w:hAnsi="Consolas" w:cs="Consolas"/>
+          <w:color w:val="000000"/>
+          <w:highlight w:val="white"/>
+        </w:rPr>
+        <w:t>monster_zombie</w:t>
+      </w:r>
+      <w:proofErr w:type="spellEnd"/>
+      <w:r>
+        <w:rPr>
+          <w:rFonts w:ascii="Consolas" w:hAnsi="Consolas" w:cs="Consolas"/>
+          <w:color w:val="000000"/>
+          <w:highlight w:val="white"/>
+        </w:rPr>
+        <w:t>::init() {</w:t>
+      </w:r>
+    </w:p>
+    <w:p>
+      <w:pPr>
+        <w:tabs>
+          <w:tab w:val="left" w:pos="0"/>
+          <w:tab w:val="left" w:pos="480"/>
+          <w:tab w:val="left" w:pos="960"/>
+          <w:tab w:val="left" w:pos="1440"/>
+          <w:tab w:val="left" w:pos="1920"/>
+          <w:tab w:val="left" w:pos="2400"/>
+          <w:tab w:val="left" w:pos="2880"/>
+          <w:tab w:val="left" w:pos="3360"/>
+          <w:tab w:val="left" w:pos="3840"/>
+          <w:tab w:val="left" w:pos="4320"/>
+          <w:tab w:val="left" w:pos="4800"/>
+          <w:tab w:val="left" w:pos="5280"/>
+          <w:tab w:val="left" w:pos="5760"/>
+          <w:tab w:val="left" w:pos="6240"/>
+          <w:tab w:val="left" w:pos="6720"/>
+          <w:tab w:val="left" w:pos="7200"/>
+          <w:tab w:val="left" w:pos="7680"/>
+          <w:tab w:val="left" w:pos="8160"/>
+          <w:tab w:val="left" w:pos="8640"/>
+          <w:tab w:val="left" w:pos="9120"/>
+          <w:tab w:val="left" w:pos="9600"/>
+          <w:tab w:val="left" w:pos="10080"/>
+          <w:tab w:val="left" w:pos="10560"/>
+          <w:tab w:val="left" w:pos="11040"/>
+          <w:tab w:val="left" w:pos="11520"/>
+          <w:tab w:val="left" w:pos="12000"/>
+          <w:tab w:val="left" w:pos="12480"/>
+          <w:tab w:val="left" w:pos="12960"/>
+          <w:tab w:val="left" w:pos="13440"/>
+          <w:tab w:val="left" w:pos="13920"/>
+          <w:tab w:val="left" w:pos="14400"/>
+          <w:tab w:val="left" w:pos="14880"/>
+        </w:tabs>
+        <w:autoSpaceDE w:val="0"/>
+        <w:autoSpaceDN w:val="0"/>
+        <w:adjustRightInd w:val="0"/>
+        <w:spacing w:after="0" w:line="240" w:lineRule="auto"/>
+        <w:rPr>
+          <w:rFonts w:ascii="Consolas" w:hAnsi="Consolas" w:cs="Consolas"/>
+          <w:color w:val="008000"/>
+          <w:highlight w:val="white"/>
+        </w:rPr>
+      </w:pPr>
+      <w:r>
+        <w:rPr>
+          <w:rFonts w:ascii="Consolas" w:hAnsi="Consolas" w:cs="Consolas"/>
+          <w:color w:val="000000"/>
+          <w:highlight w:val="white"/>
+        </w:rPr>
+        <w:tab/>
+      </w:r>
+      <w:r>
+        <w:rPr>
+          <w:rFonts w:ascii="Consolas" w:hAnsi="Consolas" w:cs="Consolas"/>
+          <w:color w:val="008000"/>
+          <w:highlight w:val="white"/>
+        </w:rPr>
+        <w:t>//inheritance from another object gives direct access to variables</w:t>
+      </w:r>
+    </w:p>
+    <w:p>
+      <w:pPr>
+        <w:tabs>
+          <w:tab w:val="left" w:pos="0"/>
+          <w:tab w:val="left" w:pos="480"/>
+          <w:tab w:val="left" w:pos="960"/>
+          <w:tab w:val="left" w:pos="1440"/>
+          <w:tab w:val="left" w:pos="1920"/>
+          <w:tab w:val="left" w:pos="2400"/>
+          <w:tab w:val="left" w:pos="2880"/>
+          <w:tab w:val="left" w:pos="3360"/>
+          <w:tab w:val="left" w:pos="3840"/>
+          <w:tab w:val="left" w:pos="4320"/>
+          <w:tab w:val="left" w:pos="4800"/>
+          <w:tab w:val="left" w:pos="5280"/>
+          <w:tab w:val="left" w:pos="5760"/>
+          <w:tab w:val="left" w:pos="6240"/>
+          <w:tab w:val="left" w:pos="6720"/>
+          <w:tab w:val="left" w:pos="7200"/>
+          <w:tab w:val="left" w:pos="7680"/>
+          <w:tab w:val="left" w:pos="8160"/>
+          <w:tab w:val="left" w:pos="8640"/>
+          <w:tab w:val="left" w:pos="9120"/>
+          <w:tab w:val="left" w:pos="9600"/>
+          <w:tab w:val="left" w:pos="10080"/>
+          <w:tab w:val="left" w:pos="10560"/>
+          <w:tab w:val="left" w:pos="11040"/>
+          <w:tab w:val="left" w:pos="11520"/>
+          <w:tab w:val="left" w:pos="12000"/>
+          <w:tab w:val="left" w:pos="12480"/>
+          <w:tab w:val="left" w:pos="12960"/>
+          <w:tab w:val="left" w:pos="13440"/>
+          <w:tab w:val="left" w:pos="13920"/>
+          <w:tab w:val="left" w:pos="14400"/>
+          <w:tab w:val="left" w:pos="14880"/>
+        </w:tabs>
+        <w:autoSpaceDE w:val="0"/>
+        <w:autoSpaceDN w:val="0"/>
+        <w:adjustRightInd w:val="0"/>
+        <w:spacing w:after="0" w:line="240" w:lineRule="auto"/>
+        <w:rPr>
+          <w:rFonts w:ascii="Consolas" w:hAnsi="Consolas" w:cs="Consolas"/>
+          <w:color w:val="008000"/>
+          <w:highlight w:val="white"/>
+        </w:rPr>
+      </w:pPr>
+      <w:r>
+        <w:rPr>
+          <w:rFonts w:ascii="Consolas" w:hAnsi="Consolas" w:cs="Consolas"/>
+          <w:color w:val="008000"/>
+          <w:highlight w:val="white"/>
+        </w:rPr>
+        <w:tab/>
+        <w:t>//declared in the base class.</w:t>
+      </w:r>
+    </w:p>
+    <w:p>
+      <w:pPr>
+        <w:tabs>
+          <w:tab w:val="left" w:pos="0"/>
+          <w:tab w:val="left" w:pos="480"/>
+          <w:tab w:val="left" w:pos="960"/>
+          <w:tab w:val="left" w:pos="1440"/>
+          <w:tab w:val="left" w:pos="1920"/>
+          <w:tab w:val="left" w:pos="2400"/>
+          <w:tab w:val="left" w:pos="2880"/>
+          <w:tab w:val="left" w:pos="3360"/>
+          <w:tab w:val="left" w:pos="3840"/>
+          <w:tab w:val="left" w:pos="4320"/>
+          <w:tab w:val="left" w:pos="4800"/>
+          <w:tab w:val="left" w:pos="5280"/>
+          <w:tab w:val="left" w:pos="5760"/>
+          <w:tab w:val="left" w:pos="6240"/>
+          <w:tab w:val="left" w:pos="6720"/>
+          <w:tab w:val="left" w:pos="7200"/>
+          <w:tab w:val="left" w:pos="7680"/>
+          <w:tab w:val="left" w:pos="8160"/>
+          <w:tab w:val="left" w:pos="8640"/>
+          <w:tab w:val="left" w:pos="9120"/>
+          <w:tab w:val="left" w:pos="9600"/>
+          <w:tab w:val="left" w:pos="10080"/>
+          <w:tab w:val="left" w:pos="10560"/>
+          <w:tab w:val="left" w:pos="11040"/>
+          <w:tab w:val="left" w:pos="11520"/>
+          <w:tab w:val="left" w:pos="12000"/>
+          <w:tab w:val="left" w:pos="12480"/>
+          <w:tab w:val="left" w:pos="12960"/>
+          <w:tab w:val="left" w:pos="13440"/>
+          <w:tab w:val="left" w:pos="13920"/>
+          <w:tab w:val="left" w:pos="14400"/>
+          <w:tab w:val="left" w:pos="14880"/>
+        </w:tabs>
+        <w:autoSpaceDE w:val="0"/>
+        <w:autoSpaceDN w:val="0"/>
+        <w:adjustRightInd w:val="0"/>
+        <w:spacing w:after="0" w:line="240" w:lineRule="auto"/>
+        <w:rPr>
+          <w:rFonts w:ascii="Consolas" w:hAnsi="Consolas" w:cs="Consolas"/>
+          <w:color w:val="000000"/>
+          <w:highlight w:val="white"/>
+        </w:rPr>
+      </w:pPr>
+      <w:r>
+        <w:rPr>
+          <w:rFonts w:ascii="Consolas" w:hAnsi="Consolas" w:cs="Consolas"/>
+          <w:color w:val="000000"/>
+          <w:highlight w:val="white"/>
+        </w:rPr>
+        <w:tab/>
+      </w:r>
+      <w:proofErr w:type="spellStart"/>
+      <w:r>
+        <w:rPr>
+          <w:rFonts w:ascii="Consolas" w:hAnsi="Consolas" w:cs="Consolas"/>
+          <w:color w:val="000000"/>
+          <w:highlight w:val="white"/>
+        </w:rPr>
+        <w:t>run_distance</w:t>
+      </w:r>
+      <w:proofErr w:type="spellEnd"/>
+      <w:r>
+        <w:rPr>
+          <w:rFonts w:ascii="Consolas" w:hAnsi="Consolas" w:cs="Consolas"/>
+          <w:color w:val="000000"/>
+          <w:highlight w:val="white"/>
+        </w:rPr>
+        <w:tab/>
+        <w:t>= ZOMBIE_RUNDISTANCE;</w:t>
+      </w:r>
+    </w:p>
+    <w:p>
+      <w:pPr>
+        <w:tabs>
+          <w:tab w:val="left" w:pos="0"/>
+          <w:tab w:val="left" w:pos="480"/>
+          <w:tab w:val="left" w:pos="960"/>
+          <w:tab w:val="left" w:pos="1440"/>
+          <w:tab w:val="left" w:pos="1920"/>
+          <w:tab w:val="left" w:pos="2400"/>
+          <w:tab w:val="left" w:pos="2880"/>
+          <w:tab w:val="left" w:pos="3360"/>
+          <w:tab w:val="left" w:pos="3840"/>
+          <w:tab w:val="left" w:pos="4320"/>
+          <w:tab w:val="left" w:pos="4800"/>
+          <w:tab w:val="left" w:pos="5280"/>
+          <w:tab w:val="left" w:pos="5760"/>
+          <w:tab w:val="left" w:pos="6240"/>
+          <w:tab w:val="left" w:pos="6720"/>
+          <w:tab w:val="left" w:pos="7200"/>
+          <w:tab w:val="left" w:pos="7680"/>
+          <w:tab w:val="left" w:pos="8160"/>
+          <w:tab w:val="left" w:pos="8640"/>
+          <w:tab w:val="left" w:pos="9120"/>
+          <w:tab w:val="left" w:pos="9600"/>
+          <w:tab w:val="left" w:pos="10080"/>
+          <w:tab w:val="left" w:pos="10560"/>
+          <w:tab w:val="left" w:pos="11040"/>
+          <w:tab w:val="left" w:pos="11520"/>
+          <w:tab w:val="left" w:pos="12000"/>
+          <w:tab w:val="left" w:pos="12480"/>
+          <w:tab w:val="left" w:pos="12960"/>
+          <w:tab w:val="left" w:pos="13440"/>
+          <w:tab w:val="left" w:pos="13920"/>
+          <w:tab w:val="left" w:pos="14400"/>
+          <w:tab w:val="left" w:pos="14880"/>
+        </w:tabs>
+        <w:autoSpaceDE w:val="0"/>
+        <w:autoSpaceDN w:val="0"/>
+        <w:adjustRightInd w:val="0"/>
+        <w:spacing w:after="0" w:line="240" w:lineRule="auto"/>
+        <w:rPr>
+          <w:rFonts w:ascii="Consolas" w:hAnsi="Consolas" w:cs="Consolas"/>
+          <w:color w:val="000000"/>
+          <w:highlight w:val="white"/>
+        </w:rPr>
+      </w:pPr>
+      <w:r>
+        <w:rPr>
+          <w:rFonts w:ascii="Consolas" w:hAnsi="Consolas" w:cs="Consolas"/>
+          <w:color w:val="000000"/>
+          <w:highlight w:val="white"/>
+        </w:rPr>
+        <w:tab/>
+      </w:r>
+      <w:proofErr w:type="spellStart"/>
+      <w:r>
+        <w:rPr>
+          <w:rFonts w:ascii="Consolas" w:hAnsi="Consolas" w:cs="Consolas"/>
+          <w:color w:val="000000"/>
+          <w:highlight w:val="white"/>
+        </w:rPr>
+        <w:t>walk_turn</w:t>
+      </w:r>
+      <w:proofErr w:type="spellEnd"/>
+      <w:r>
+        <w:rPr>
+          <w:rFonts w:ascii="Consolas" w:hAnsi="Consolas" w:cs="Consolas"/>
+          <w:color w:val="000000"/>
+          <w:highlight w:val="white"/>
+        </w:rPr>
+        <w:tab/>
+      </w:r>
+      <w:r>
+        <w:rPr>
+          <w:rFonts w:ascii="Consolas" w:hAnsi="Consolas" w:cs="Consolas"/>
+          <w:color w:val="000000"/>
+          <w:highlight w:val="white"/>
+        </w:rPr>
+        <w:tab/>
+        <w:t>= ZOMBIE_WALKTURN;</w:t>
+      </w:r>
+    </w:p>
+    <w:p>
+      <w:pPr>
+        <w:tabs>
+          <w:tab w:val="left" w:pos="0"/>
+          <w:tab w:val="left" w:pos="480"/>
+          <w:tab w:val="left" w:pos="960"/>
+          <w:tab w:val="left" w:pos="1440"/>
+          <w:tab w:val="left" w:pos="1920"/>
+          <w:tab w:val="left" w:pos="2400"/>
+          <w:tab w:val="left" w:pos="2880"/>
+          <w:tab w:val="left" w:pos="3360"/>
+          <w:tab w:val="left" w:pos="3840"/>
+          <w:tab w:val="left" w:pos="4320"/>
+          <w:tab w:val="left" w:pos="4800"/>
+          <w:tab w:val="left" w:pos="5280"/>
+          <w:tab w:val="left" w:pos="5760"/>
+          <w:tab w:val="left" w:pos="6240"/>
+          <w:tab w:val="left" w:pos="6720"/>
+          <w:tab w:val="left" w:pos="7200"/>
+          <w:tab w:val="left" w:pos="7680"/>
+          <w:tab w:val="left" w:pos="8160"/>
+          <w:tab w:val="left" w:pos="8640"/>
+          <w:tab w:val="left" w:pos="9120"/>
+          <w:tab w:val="left" w:pos="9600"/>
+          <w:tab w:val="left" w:pos="10080"/>
+          <w:tab w:val="left" w:pos="10560"/>
+          <w:tab w:val="left" w:pos="11040"/>
+          <w:tab w:val="left" w:pos="11520"/>
+          <w:tab w:val="left" w:pos="12000"/>
+          <w:tab w:val="left" w:pos="12480"/>
+          <w:tab w:val="left" w:pos="12960"/>
+          <w:tab w:val="left" w:pos="13440"/>
+          <w:tab w:val="left" w:pos="13920"/>
+          <w:tab w:val="left" w:pos="14400"/>
+          <w:tab w:val="left" w:pos="14880"/>
+        </w:tabs>
+        <w:autoSpaceDE w:val="0"/>
+        <w:autoSpaceDN w:val="0"/>
+        <w:adjustRightInd w:val="0"/>
+        <w:spacing w:after="0" w:line="240" w:lineRule="auto"/>
+        <w:rPr>
+          <w:rFonts w:ascii="Consolas" w:hAnsi="Consolas" w:cs="Consolas"/>
+          <w:color w:val="000000"/>
+          <w:highlight w:val="white"/>
+        </w:rPr>
+      </w:pPr>
+    </w:p>
+    <w:p>
+      <w:pPr>
+        <w:tabs>
+          <w:tab w:val="left" w:pos="0"/>
+          <w:tab w:val="left" w:pos="480"/>
+          <w:tab w:val="left" w:pos="960"/>
+          <w:tab w:val="left" w:pos="1440"/>
+          <w:tab w:val="left" w:pos="1920"/>
+          <w:tab w:val="left" w:pos="2400"/>
+          <w:tab w:val="left" w:pos="2880"/>
+          <w:tab w:val="left" w:pos="3360"/>
+          <w:tab w:val="left" w:pos="3840"/>
+          <w:tab w:val="left" w:pos="4320"/>
+          <w:tab w:val="left" w:pos="4800"/>
+          <w:tab w:val="left" w:pos="5280"/>
+          <w:tab w:val="left" w:pos="5760"/>
+          <w:tab w:val="left" w:pos="6240"/>
+          <w:tab w:val="left" w:pos="6720"/>
+          <w:tab w:val="left" w:pos="7200"/>
+          <w:tab w:val="left" w:pos="7680"/>
+          <w:tab w:val="left" w:pos="8160"/>
+          <w:tab w:val="left" w:pos="8640"/>
+          <w:tab w:val="left" w:pos="9120"/>
+          <w:tab w:val="left" w:pos="9600"/>
+          <w:tab w:val="left" w:pos="10080"/>
+          <w:tab w:val="left" w:pos="10560"/>
+          <w:tab w:val="left" w:pos="11040"/>
+          <w:tab w:val="left" w:pos="11520"/>
+          <w:tab w:val="left" w:pos="12000"/>
+          <w:tab w:val="left" w:pos="12480"/>
+          <w:tab w:val="left" w:pos="12960"/>
+          <w:tab w:val="left" w:pos="13440"/>
+          <w:tab w:val="left" w:pos="13920"/>
+          <w:tab w:val="left" w:pos="14400"/>
+          <w:tab w:val="left" w:pos="14880"/>
+        </w:tabs>
+        <w:autoSpaceDE w:val="0"/>
+        <w:autoSpaceDN w:val="0"/>
+        <w:adjustRightInd w:val="0"/>
+        <w:spacing w:after="0" w:line="240" w:lineRule="auto"/>
+        <w:rPr>
+          <w:rFonts w:ascii="Consolas" w:hAnsi="Consolas" w:cs="Consolas"/>
+          <w:color w:val="008000"/>
+          <w:highlight w:val="white"/>
+        </w:rPr>
+      </w:pPr>
+      <w:r>
+        <w:rPr>
+          <w:rFonts w:ascii="Consolas" w:hAnsi="Consolas" w:cs="Consolas"/>
+          <w:color w:val="008000"/>
+          <w:highlight w:val="white"/>
+        </w:rPr>
+        <w:tab/>
+        <w:t xml:space="preserve">//some functions are linked from </w:t>
+      </w:r>
+      <w:proofErr w:type="spellStart"/>
+      <w:r>
+        <w:rPr>
+          <w:rFonts w:ascii="Consolas" w:hAnsi="Consolas" w:cs="Consolas"/>
+          <w:color w:val="008000"/>
+          <w:highlight w:val="white"/>
+        </w:rPr>
+        <w:t>c++</w:t>
+      </w:r>
+      <w:proofErr w:type="spellEnd"/>
+      <w:r>
+        <w:rPr>
+          <w:rFonts w:ascii="Consolas" w:hAnsi="Consolas" w:cs="Consolas"/>
+          <w:color w:val="008000"/>
+          <w:highlight w:val="white"/>
+        </w:rPr>
+        <w:t xml:space="preserve"> game code from the</w:t>
+      </w:r>
+    </w:p>
+    <w:p>
+      <w:pPr>
+        <w:tabs>
+          <w:tab w:val="left" w:pos="0"/>
+          <w:tab w:val="left" w:pos="480"/>
+          <w:tab w:val="left" w:pos="960"/>
+          <w:tab w:val="left" w:pos="1440"/>
+          <w:tab w:val="left" w:pos="1920"/>
+          <w:tab w:val="left" w:pos="2400"/>
+          <w:tab w:val="left" w:pos="2880"/>
+          <w:tab w:val="left" w:pos="3360"/>
+          <w:tab w:val="left" w:pos="3840"/>
+          <w:tab w:val="left" w:pos="4320"/>
+          <w:tab w:val="left" w:pos="4800"/>
+          <w:tab w:val="left" w:pos="5280"/>
+          <w:tab w:val="left" w:pos="5760"/>
+          <w:tab w:val="left" w:pos="6240"/>
+          <w:tab w:val="left" w:pos="6720"/>
+          <w:tab w:val="left" w:pos="7200"/>
+          <w:tab w:val="left" w:pos="7680"/>
+          <w:tab w:val="left" w:pos="8160"/>
+          <w:tab w:val="left" w:pos="8640"/>
+          <w:tab w:val="left" w:pos="9120"/>
+          <w:tab w:val="left" w:pos="9600"/>
+          <w:tab w:val="left" w:pos="10080"/>
+          <w:tab w:val="left" w:pos="10560"/>
+          <w:tab w:val="left" w:pos="11040"/>
+          <w:tab w:val="left" w:pos="11520"/>
+          <w:tab w:val="left" w:pos="12000"/>
+          <w:tab w:val="left" w:pos="12480"/>
+          <w:tab w:val="left" w:pos="12960"/>
+          <w:tab w:val="left" w:pos="13440"/>
+          <w:tab w:val="left" w:pos="13920"/>
+          <w:tab w:val="left" w:pos="14400"/>
+          <w:tab w:val="left" w:pos="14880"/>
+        </w:tabs>
+        <w:autoSpaceDE w:val="0"/>
+        <w:autoSpaceDN w:val="0"/>
+        <w:adjustRightInd w:val="0"/>
+        <w:spacing w:after="0" w:line="240" w:lineRule="auto"/>
+        <w:rPr>
+          <w:rFonts w:ascii="Consolas" w:hAnsi="Consolas" w:cs="Consolas"/>
+          <w:color w:val="008000"/>
+          <w:highlight w:val="white"/>
+        </w:rPr>
+      </w:pPr>
+      <w:r>
+        <w:rPr>
+          <w:rFonts w:ascii="Consolas" w:hAnsi="Consolas" w:cs="Consolas"/>
+          <w:color w:val="008000"/>
+          <w:highlight w:val="white"/>
+        </w:rPr>
+        <w:tab/>
+        <w:t>//</w:t>
+      </w:r>
+      <w:r>
+        <w:rPr>
+          <w:rFonts w:ascii="Consolas" w:hAnsi="Consolas" w:cs="Consolas"/>
+          <w:color w:val="008000"/>
+          <w:highlight w:val="white"/>
+        </w:rPr>
+        <w:t>declaration</w:t>
+      </w:r>
+      <w:r>
+        <w:rPr>
+          <w:rFonts w:ascii="Consolas" w:hAnsi="Consolas" w:cs="Consolas"/>
+          <w:color w:val="008000"/>
+          <w:highlight w:val="white"/>
+        </w:rPr>
+        <w:t xml:space="preserve"> of </w:t>
+      </w:r>
+      <w:proofErr w:type="spellStart"/>
+      <w:r>
+        <w:rPr>
+          <w:rFonts w:ascii="Consolas" w:hAnsi="Consolas" w:cs="Consolas"/>
+          <w:color w:val="008000"/>
+          <w:highlight w:val="white"/>
+        </w:rPr>
+        <w:t>eventDefs</w:t>
+      </w:r>
+      <w:proofErr w:type="spellEnd"/>
+      <w:r>
+        <w:rPr>
+          <w:rFonts w:ascii="Consolas" w:hAnsi="Consolas" w:cs="Consolas"/>
+          <w:color w:val="008000"/>
+          <w:highlight w:val="white"/>
+        </w:rPr>
+        <w:t xml:space="preserve"> and </w:t>
+      </w:r>
+      <w:r>
+        <w:rPr>
+          <w:rFonts w:ascii="Consolas" w:hAnsi="Consolas" w:cs="Consolas"/>
+          <w:color w:val="008000"/>
+          <w:highlight w:val="white"/>
+        </w:rPr>
+        <w:t>linked through the EVENT macro</w:t>
+      </w:r>
+    </w:p>
+    <w:p>
+      <w:pPr>
+        <w:tabs>
+          <w:tab w:val="left" w:pos="0"/>
+          <w:tab w:val="left" w:pos="480"/>
+          <w:tab w:val="left" w:pos="960"/>
+          <w:tab w:val="left" w:pos="1440"/>
+          <w:tab w:val="left" w:pos="1920"/>
+          <w:tab w:val="left" w:pos="2400"/>
+          <w:tab w:val="left" w:pos="2880"/>
+          <w:tab w:val="left" w:pos="3360"/>
+          <w:tab w:val="left" w:pos="3840"/>
+          <w:tab w:val="left" w:pos="4320"/>
+          <w:tab w:val="left" w:pos="4800"/>
+          <w:tab w:val="left" w:pos="5280"/>
+          <w:tab w:val="left" w:pos="5760"/>
+          <w:tab w:val="left" w:pos="6240"/>
+          <w:tab w:val="left" w:pos="6720"/>
+          <w:tab w:val="left" w:pos="7200"/>
+          <w:tab w:val="left" w:pos="7680"/>
+          <w:tab w:val="left" w:pos="8160"/>
+          <w:tab w:val="left" w:pos="8640"/>
+          <w:tab w:val="left" w:pos="9120"/>
+          <w:tab w:val="left" w:pos="9600"/>
+          <w:tab w:val="left" w:pos="10080"/>
+          <w:tab w:val="left" w:pos="10560"/>
+          <w:tab w:val="left" w:pos="11040"/>
+          <w:tab w:val="left" w:pos="11520"/>
+          <w:tab w:val="left" w:pos="12000"/>
+          <w:tab w:val="left" w:pos="12480"/>
+          <w:tab w:val="left" w:pos="12960"/>
+          <w:tab w:val="left" w:pos="13440"/>
+          <w:tab w:val="left" w:pos="13920"/>
+          <w:tab w:val="left" w:pos="14400"/>
+          <w:tab w:val="left" w:pos="14880"/>
+        </w:tabs>
+        <w:autoSpaceDE w:val="0"/>
+        <w:autoSpaceDN w:val="0"/>
+        <w:adjustRightInd w:val="0"/>
+        <w:spacing w:after="0" w:line="240" w:lineRule="auto"/>
+        <w:rPr>
+          <w:rFonts w:ascii="Consolas" w:hAnsi="Consolas" w:cs="Consolas"/>
+          <w:color w:val="008000"/>
+          <w:highlight w:val="white"/>
+        </w:rPr>
+      </w:pPr>
+      <w:r>
+        <w:rPr>
+          <w:rFonts w:ascii="Consolas" w:hAnsi="Consolas" w:cs="Consolas"/>
+          <w:color w:val="008000"/>
+          <w:highlight w:val="white"/>
+        </w:rPr>
+        <w:tab/>
+        <w:t xml:space="preserve">//typically these functions are defined in the </w:t>
+      </w:r>
+      <w:proofErr w:type="spellStart"/>
+      <w:r>
+        <w:rPr>
+          <w:rFonts w:ascii="Consolas" w:hAnsi="Consolas" w:cs="Consolas"/>
+          <w:color w:val="008000"/>
+          <w:highlight w:val="white"/>
+        </w:rPr>
+        <w:t>spawnclass</w:t>
+      </w:r>
+      <w:proofErr w:type="spellEnd"/>
+    </w:p>
+    <w:p>
+      <w:pPr>
+        <w:tabs>
+          <w:tab w:val="left" w:pos="0"/>
+          <w:tab w:val="left" w:pos="480"/>
+          <w:tab w:val="left" w:pos="960"/>
+          <w:tab w:val="left" w:pos="1440"/>
+          <w:tab w:val="left" w:pos="1920"/>
+          <w:tab w:val="left" w:pos="2400"/>
+          <w:tab w:val="left" w:pos="2880"/>
+          <w:tab w:val="left" w:pos="3360"/>
+          <w:tab w:val="left" w:pos="3840"/>
+          <w:tab w:val="left" w:pos="4320"/>
+          <w:tab w:val="left" w:pos="4800"/>
+          <w:tab w:val="left" w:pos="5280"/>
+          <w:tab w:val="left" w:pos="5760"/>
+          <w:tab w:val="left" w:pos="6240"/>
+          <w:tab w:val="left" w:pos="6720"/>
+          <w:tab w:val="left" w:pos="7200"/>
+          <w:tab w:val="left" w:pos="7680"/>
+          <w:tab w:val="left" w:pos="8160"/>
+          <w:tab w:val="left" w:pos="8640"/>
+          <w:tab w:val="left" w:pos="9120"/>
+          <w:tab w:val="left" w:pos="9600"/>
+          <w:tab w:val="left" w:pos="10080"/>
+          <w:tab w:val="left" w:pos="10560"/>
+          <w:tab w:val="left" w:pos="11040"/>
+          <w:tab w:val="left" w:pos="11520"/>
+          <w:tab w:val="left" w:pos="12000"/>
+          <w:tab w:val="left" w:pos="12480"/>
+          <w:tab w:val="left" w:pos="12960"/>
+          <w:tab w:val="left" w:pos="13440"/>
+          <w:tab w:val="left" w:pos="13920"/>
+          <w:tab w:val="left" w:pos="14400"/>
+          <w:tab w:val="left" w:pos="14880"/>
+        </w:tabs>
+        <w:autoSpaceDE w:val="0"/>
+        <w:autoSpaceDN w:val="0"/>
+        <w:adjustRightInd w:val="0"/>
+        <w:spacing w:after="0" w:line="240" w:lineRule="auto"/>
+        <w:rPr>
+          <w:rFonts w:ascii="Consolas" w:hAnsi="Consolas" w:cs="Consolas"/>
+          <w:color w:val="008000"/>
+          <w:highlight w:val="white"/>
+        </w:rPr>
+      </w:pPr>
+      <w:r>
+        <w:rPr>
+          <w:rFonts w:ascii="Consolas" w:hAnsi="Consolas" w:cs="Consolas"/>
+          <w:color w:val="008000"/>
+          <w:highlight w:val="white"/>
+        </w:rPr>
+        <w:tab/>
+        <w:t>//associated with the object</w:t>
+      </w:r>
+    </w:p>
+    <w:p>
+      <w:pPr>
+        <w:tabs>
+          <w:tab w:val="left" w:pos="0"/>
+          <w:tab w:val="left" w:pos="480"/>
+          <w:tab w:val="left" w:pos="960"/>
+          <w:tab w:val="left" w:pos="1440"/>
+          <w:tab w:val="left" w:pos="1920"/>
+          <w:tab w:val="left" w:pos="2400"/>
+          <w:tab w:val="left" w:pos="2880"/>
+          <w:tab w:val="left" w:pos="3360"/>
+          <w:tab w:val="left" w:pos="3840"/>
+          <w:tab w:val="left" w:pos="4320"/>
+          <w:tab w:val="left" w:pos="4800"/>
+          <w:tab w:val="left" w:pos="5280"/>
+          <w:tab w:val="left" w:pos="5760"/>
+          <w:tab w:val="left" w:pos="6240"/>
+          <w:tab w:val="left" w:pos="6720"/>
+          <w:tab w:val="left" w:pos="7200"/>
+          <w:tab w:val="left" w:pos="7680"/>
+          <w:tab w:val="left" w:pos="8160"/>
+          <w:tab w:val="left" w:pos="8640"/>
+          <w:tab w:val="left" w:pos="9120"/>
+          <w:tab w:val="left" w:pos="9600"/>
+          <w:tab w:val="left" w:pos="10080"/>
+          <w:tab w:val="left" w:pos="10560"/>
+          <w:tab w:val="left" w:pos="11040"/>
+          <w:tab w:val="left" w:pos="11520"/>
+          <w:tab w:val="left" w:pos="12000"/>
+          <w:tab w:val="left" w:pos="12480"/>
+          <w:tab w:val="left" w:pos="12960"/>
+          <w:tab w:val="left" w:pos="13440"/>
+          <w:tab w:val="left" w:pos="13920"/>
+          <w:tab w:val="left" w:pos="14400"/>
+          <w:tab w:val="left" w:pos="14880"/>
+        </w:tabs>
+        <w:autoSpaceDE w:val="0"/>
+        <w:autoSpaceDN w:val="0"/>
+        <w:adjustRightInd w:val="0"/>
+        <w:spacing w:after="0" w:line="240" w:lineRule="auto"/>
+        <w:rPr>
+          <w:rFonts w:ascii="Consolas" w:hAnsi="Consolas" w:cs="Consolas"/>
+          <w:color w:val="000000"/>
+          <w:highlight w:val="white"/>
+        </w:rPr>
+      </w:pPr>
+      <w:r>
+        <w:rPr>
+          <w:rFonts w:ascii="Consolas" w:hAnsi="Consolas" w:cs="Consolas"/>
+          <w:color w:val="000000"/>
+          <w:highlight w:val="white"/>
+        </w:rPr>
+        <w:tab/>
+      </w:r>
+      <w:proofErr w:type="spellStart"/>
+      <w:r>
+        <w:rPr>
+          <w:rFonts w:ascii="Consolas" w:hAnsi="Consolas" w:cs="Consolas"/>
+          <w:color w:val="000000"/>
+          <w:highlight w:val="white"/>
+        </w:rPr>
+        <w:t>can_run</w:t>
+      </w:r>
+      <w:proofErr w:type="spellEnd"/>
+      <w:r>
+        <w:rPr>
+          <w:rFonts w:ascii="Consolas" w:hAnsi="Consolas" w:cs="Consolas"/>
+          <w:color w:val="000000"/>
+          <w:highlight w:val="white"/>
+        </w:rPr>
+        <w:t xml:space="preserve"> = </w:t>
+      </w:r>
+      <w:proofErr w:type="spellStart"/>
+      <w:proofErr w:type="gramStart"/>
+      <w:r>
+        <w:rPr>
+          <w:rFonts w:ascii="Consolas" w:hAnsi="Consolas" w:cs="Consolas"/>
+          <w:color w:val="000000"/>
+          <w:highlight w:val="white"/>
+        </w:rPr>
+        <w:t>hasAnim</w:t>
+      </w:r>
+      <w:proofErr w:type="spellEnd"/>
+      <w:r>
+        <w:rPr>
+          <w:rFonts w:ascii="Consolas" w:hAnsi="Consolas" w:cs="Consolas"/>
+          <w:color w:val="000000"/>
+          <w:highlight w:val="white"/>
+        </w:rPr>
+        <w:t>(</w:t>
+      </w:r>
+      <w:proofErr w:type="gramEnd"/>
+      <w:r>
+        <w:rPr>
+          <w:rFonts w:ascii="Consolas" w:hAnsi="Consolas" w:cs="Consolas"/>
+          <w:color w:val="000000"/>
+          <w:highlight w:val="white"/>
+        </w:rPr>
+        <w:t xml:space="preserve"> ANIMCHANNEL_LEGS, </w:t>
+      </w:r>
+      <w:r>
+        <w:rPr>
+          <w:rFonts w:ascii="Consolas" w:hAnsi="Consolas" w:cs="Consolas"/>
+          <w:color w:val="009696"/>
+          <w:highlight w:val="white"/>
+        </w:rPr>
+        <w:t>"run"</w:t>
+      </w:r>
+      <w:r>
+        <w:rPr>
+          <w:rFonts w:ascii="Consolas" w:hAnsi="Consolas" w:cs="Consolas"/>
+          <w:color w:val="000000"/>
+          <w:highlight w:val="white"/>
+        </w:rPr>
+        <w:t xml:space="preserve"> );</w:t>
+      </w:r>
+    </w:p>
+    <w:p>
+      <w:pPr>
+        <w:tabs>
+          <w:tab w:val="left" w:pos="0"/>
+          <w:tab w:val="left" w:pos="480"/>
+          <w:tab w:val="left" w:pos="960"/>
+          <w:tab w:val="left" w:pos="1440"/>
+          <w:tab w:val="left" w:pos="1920"/>
+          <w:tab w:val="left" w:pos="2400"/>
+          <w:tab w:val="left" w:pos="2880"/>
+          <w:tab w:val="left" w:pos="3360"/>
+          <w:tab w:val="left" w:pos="3840"/>
+          <w:tab w:val="left" w:pos="4320"/>
+          <w:tab w:val="left" w:pos="4800"/>
+          <w:tab w:val="left" w:pos="5280"/>
+          <w:tab w:val="left" w:pos="5760"/>
+          <w:tab w:val="left" w:pos="6240"/>
+          <w:tab w:val="left" w:pos="6720"/>
+          <w:tab w:val="left" w:pos="7200"/>
+          <w:tab w:val="left" w:pos="7680"/>
+          <w:tab w:val="left" w:pos="8160"/>
+          <w:tab w:val="left" w:pos="8640"/>
+          <w:tab w:val="left" w:pos="9120"/>
+          <w:tab w:val="left" w:pos="9600"/>
+          <w:tab w:val="left" w:pos="10080"/>
+          <w:tab w:val="left" w:pos="10560"/>
+          <w:tab w:val="left" w:pos="11040"/>
+          <w:tab w:val="left" w:pos="11520"/>
+          <w:tab w:val="left" w:pos="12000"/>
+          <w:tab w:val="left" w:pos="12480"/>
+          <w:tab w:val="left" w:pos="12960"/>
+          <w:tab w:val="left" w:pos="13440"/>
+          <w:tab w:val="left" w:pos="13920"/>
+          <w:tab w:val="left" w:pos="14400"/>
+          <w:tab w:val="left" w:pos="14880"/>
+        </w:tabs>
+        <w:autoSpaceDE w:val="0"/>
+        <w:autoSpaceDN w:val="0"/>
+        <w:adjustRightInd w:val="0"/>
+        <w:spacing w:after="0" w:line="240" w:lineRule="auto"/>
+        <w:rPr>
+          <w:rFonts w:ascii="Consolas" w:hAnsi="Consolas" w:cs="Consolas"/>
+          <w:color w:val="000000"/>
+          <w:highlight w:val="white"/>
+        </w:rPr>
+      </w:pPr>
+      <w:r>
+        <w:rPr>
+          <w:rFonts w:ascii="Consolas" w:hAnsi="Consolas" w:cs="Consolas"/>
+          <w:color w:val="000000"/>
+          <w:highlight w:val="white"/>
+        </w:rPr>
+        <w:tab/>
+      </w:r>
+      <w:proofErr w:type="spellStart"/>
+      <w:proofErr w:type="gramStart"/>
+      <w:r>
+        <w:rPr>
+          <w:rFonts w:ascii="Consolas" w:hAnsi="Consolas" w:cs="Consolas"/>
+          <w:color w:val="000000"/>
+          <w:highlight w:val="white"/>
+        </w:rPr>
+        <w:t>setState</w:t>
+      </w:r>
+      <w:proofErr w:type="spellEnd"/>
+      <w:r>
+        <w:rPr>
+          <w:rFonts w:ascii="Consolas" w:hAnsi="Consolas" w:cs="Consolas"/>
+          <w:color w:val="000000"/>
+          <w:highlight w:val="white"/>
+        </w:rPr>
+        <w:t>(</w:t>
+      </w:r>
+      <w:proofErr w:type="gramEnd"/>
+      <w:r>
+        <w:rPr>
+          <w:rFonts w:ascii="Consolas" w:hAnsi="Consolas" w:cs="Consolas"/>
+          <w:color w:val="000000"/>
+          <w:highlight w:val="white"/>
+        </w:rPr>
+        <w:t xml:space="preserve"> </w:t>
+      </w:r>
+      <w:r>
+        <w:rPr>
+          <w:rFonts w:ascii="Consolas" w:hAnsi="Consolas" w:cs="Consolas"/>
+          <w:color w:val="009696"/>
+          <w:highlight w:val="white"/>
+        </w:rPr>
+        <w:t>"</w:t>
+      </w:r>
+      <w:proofErr w:type="spellStart"/>
+      <w:r>
+        <w:rPr>
+          <w:rFonts w:ascii="Consolas" w:hAnsi="Consolas" w:cs="Consolas"/>
+          <w:color w:val="009696"/>
+          <w:highlight w:val="white"/>
+        </w:rPr>
+        <w:t>state_Begin</w:t>
+      </w:r>
+      <w:proofErr w:type="spellEnd"/>
+      <w:r>
+        <w:rPr>
+          <w:rFonts w:ascii="Consolas" w:hAnsi="Consolas" w:cs="Consolas"/>
+          <w:color w:val="009696"/>
+          <w:highlight w:val="white"/>
+        </w:rPr>
+        <w:t>"</w:t>
+      </w:r>
+      <w:r>
+        <w:rPr>
+          <w:rFonts w:ascii="Consolas" w:hAnsi="Consolas" w:cs="Consolas"/>
+          <w:color w:val="000000"/>
+          <w:highlight w:val="white"/>
+        </w:rPr>
+        <w:t xml:space="preserve"> );</w:t>
+      </w:r>
+      <w:r>
+        <w:rPr>
+          <w:rFonts w:ascii="Consolas" w:hAnsi="Consolas" w:cs="Consolas"/>
+          <w:color w:val="000000"/>
+          <w:highlight w:val="white"/>
+        </w:rPr>
+        <w:tab/>
+      </w:r>
+    </w:p>
+    <w:p>
+      <w:pPr>
+        <w:tabs>
+          <w:tab w:val="left" w:pos="0"/>
+          <w:tab w:val="left" w:pos="480"/>
+          <w:tab w:val="left" w:pos="960"/>
+          <w:tab w:val="left" w:pos="1440"/>
+          <w:tab w:val="left" w:pos="1920"/>
+          <w:tab w:val="left" w:pos="2400"/>
+          <w:tab w:val="left" w:pos="2880"/>
+          <w:tab w:val="left" w:pos="3360"/>
+          <w:tab w:val="left" w:pos="3840"/>
+          <w:tab w:val="left" w:pos="4320"/>
+          <w:tab w:val="left" w:pos="4800"/>
+          <w:tab w:val="left" w:pos="5280"/>
+          <w:tab w:val="left" w:pos="5760"/>
+          <w:tab w:val="left" w:pos="6240"/>
+          <w:tab w:val="left" w:pos="6720"/>
+          <w:tab w:val="left" w:pos="7200"/>
+          <w:tab w:val="left" w:pos="7680"/>
+          <w:tab w:val="left" w:pos="8160"/>
+          <w:tab w:val="left" w:pos="8640"/>
+          <w:tab w:val="left" w:pos="9120"/>
+          <w:tab w:val="left" w:pos="9600"/>
+          <w:tab w:val="left" w:pos="10080"/>
+          <w:tab w:val="left" w:pos="10560"/>
+          <w:tab w:val="left" w:pos="11040"/>
+          <w:tab w:val="left" w:pos="11520"/>
+          <w:tab w:val="left" w:pos="12000"/>
+          <w:tab w:val="left" w:pos="12480"/>
+          <w:tab w:val="left" w:pos="12960"/>
+          <w:tab w:val="left" w:pos="13440"/>
+          <w:tab w:val="left" w:pos="13920"/>
+          <w:tab w:val="left" w:pos="14400"/>
+          <w:tab w:val="left" w:pos="14880"/>
+        </w:tabs>
+        <w:autoSpaceDE w:val="0"/>
+        <w:autoSpaceDN w:val="0"/>
+        <w:adjustRightInd w:val="0"/>
+        <w:spacing w:after="0" w:line="240" w:lineRule="auto"/>
+        <w:rPr>
+          <w:rFonts w:ascii="Consolas" w:hAnsi="Consolas" w:cs="Consolas"/>
+          <w:color w:val="000000"/>
+          <w:highlight w:val="white"/>
+        </w:rPr>
+      </w:pPr>
+      <w:r>
+        <w:rPr>
+          <w:rFonts w:ascii="Consolas" w:hAnsi="Consolas" w:cs="Consolas"/>
+          <w:color w:val="000000"/>
+          <w:highlight w:val="white"/>
+        </w:rPr>
+        <w:t>}</w:t>
+      </w:r>
+    </w:p>
+    <w:p>
+      <w:pPr>
+        <w:tabs>
+          <w:tab w:val="left" w:pos="0"/>
+          <w:tab w:val="left" w:pos="480"/>
+          <w:tab w:val="left" w:pos="960"/>
+          <w:tab w:val="left" w:pos="1440"/>
+          <w:tab w:val="left" w:pos="1920"/>
+          <w:tab w:val="left" w:pos="2400"/>
+          <w:tab w:val="left" w:pos="2880"/>
+          <w:tab w:val="left" w:pos="3360"/>
+          <w:tab w:val="left" w:pos="3840"/>
+          <w:tab w:val="left" w:pos="4320"/>
+          <w:tab w:val="left" w:pos="4800"/>
+          <w:tab w:val="left" w:pos="5280"/>
+          <w:tab w:val="left" w:pos="5760"/>
+          <w:tab w:val="left" w:pos="6240"/>
+          <w:tab w:val="left" w:pos="6720"/>
+          <w:tab w:val="left" w:pos="7200"/>
+          <w:tab w:val="left" w:pos="7680"/>
+          <w:tab w:val="left" w:pos="8160"/>
+          <w:tab w:val="left" w:pos="8640"/>
+          <w:tab w:val="left" w:pos="9120"/>
+          <w:tab w:val="left" w:pos="9600"/>
+          <w:tab w:val="left" w:pos="10080"/>
+          <w:tab w:val="left" w:pos="10560"/>
+          <w:tab w:val="left" w:pos="11040"/>
+          <w:tab w:val="left" w:pos="11520"/>
+          <w:tab w:val="left" w:pos="12000"/>
+          <w:tab w:val="left" w:pos="12480"/>
+          <w:tab w:val="left" w:pos="12960"/>
+          <w:tab w:val="left" w:pos="13440"/>
+          <w:tab w:val="left" w:pos="13920"/>
+          <w:tab w:val="left" w:pos="14400"/>
+          <w:tab w:val="left" w:pos="14880"/>
+        </w:tabs>
+        <w:autoSpaceDE w:val="0"/>
+        <w:autoSpaceDN w:val="0"/>
+        <w:adjustRightInd w:val="0"/>
+        <w:spacing w:after="0" w:line="240" w:lineRule="auto"/>
+        <w:rPr>
+          <w:rFonts w:ascii="Consolas" w:hAnsi="Consolas" w:cs="Consolas"/>
+          <w:color w:val="000000"/>
+          <w:highlight w:val="white"/>
+        </w:rPr>
+      </w:pPr>
+    </w:p>
+    <w:p>
+      <w:pPr>
+        <w:pStyle w:val="Heading1"/>
+      </w:pPr>
+      <w:r>
+        <w:t>AI</w:t>
+      </w:r>
+    </w:p>
+    <w:p>
+      <w:pPr>
+        <w:spacing w:line="480" w:lineRule="auto"/>
+      </w:pPr>
+    </w:p>
+    <w:p>
+      <w:pPr>
+        <w:spacing w:line="480" w:lineRule="auto"/>
       </w:pPr>
     </w:p>
     <w:p>
@@ -8239,7 +11759,7 @@
                 <w:rPr>
                   <w:noProof/>
                 </w:rPr>
-                <w:t>8</w:t>
+                <w:t>2</w:t>
               </w:r>
             </w:fldSimple>
             <w:r>
@@ -8250,7 +11770,7 @@
                 <w:rPr>
                   <w:noProof/>
                 </w:rPr>
-                <w:t>8</w:t>
+                <w:t>10</w:t>
               </w:r>
             </w:fldSimple>
           </w:p>
@@ -10075,7 +13595,7 @@
 </file>
 
 <file path=customXml/itemProps1.xml><?xml version="1.0" encoding="utf-8"?>
-<ds:datastoreItem xmlns:ds="http://schemas.openxmlformats.org/officeDocument/2006/customXml" ds:itemID="{ADAA10C9-1199-4E9F-AC7D-84AF47F95957}">
+<ds:datastoreItem xmlns:ds="http://schemas.openxmlformats.org/officeDocument/2006/customXml" ds:itemID="{0EC83EE1-A47B-4E42-829F-8418F67AD412}">
   <ds:schemaRefs>
     <ds:schemaRef ds:uri="http://schemas.openxmlformats.org/officeDocument/2006/bibliography"/>
   </ds:schemaRefs>

</xml_diff>

<commit_message>
updated document to be a little cleaner.
</commit_message>
<xml_diff>
--- a/Doom 3 Engine Notes.docx
+++ b/Doom 3 Engine Notes.docx
@@ -6,143 +6,483 @@
       <w:pPr>
         <w:pStyle w:val="Heading1"/>
       </w:pPr>
-      <w:r>
-        <w:t>Table of Contents</w:t>
-      </w:r>
-    </w:p>
-    <w:p/>
-    <w:p>
-      <w:r>
-        <w:t>To be writte</w:t>
-      </w:r>
-      <w:r>
-        <w:t>n… right now just a layout of document</w:t>
-      </w:r>
-    </w:p>
-    <w:p>
+    </w:p>
+    <w:sdt>
+      <w:sdtPr>
+        <w:rPr>
+          <w:rFonts w:ascii="Times New Roman" w:eastAsiaTheme="minorHAnsi" w:hAnsi="Times New Roman" w:cs="Times New Roman"/>
+          <w:b w:val="0"/>
+          <w:bCs w:val="0"/>
+          <w:color w:val="auto"/>
+          <w:sz w:val="24"/>
+          <w:szCs w:val="24"/>
+        </w:rPr>
+        <w:id w:val="832425626"/>
+        <w:docPartObj>
+          <w:docPartGallery w:val="Table of Contents"/>
+          <w:docPartUnique/>
+        </w:docPartObj>
+      </w:sdtPr>
+      <w:sdtContent>
+        <w:p>
+          <w:pPr>
+            <w:pStyle w:val="TOCHeading"/>
+          </w:pPr>
+          <w:r>
+            <w:t>Contents</w:t>
+          </w:r>
+        </w:p>
+        <w:p>
+          <w:pPr>
+            <w:pStyle w:val="TOC1"/>
+            <w:tabs>
+              <w:tab w:val="right" w:leader="dot" w:pos="9350"/>
+            </w:tabs>
+            <w:rPr>
+              <w:rFonts w:asciiTheme="minorHAnsi" w:eastAsiaTheme="minorEastAsia" w:hAnsiTheme="minorHAnsi" w:cstheme="minorBidi"/>
+              <w:noProof/>
+              <w:sz w:val="22"/>
+              <w:szCs w:val="22"/>
+            </w:rPr>
+          </w:pPr>
+          <w:r>
+            <w:fldChar w:fldCharType="begin"/>
+          </w:r>
+          <w:r>
+            <w:instrText xml:space="preserve"> TOC \o "1-3" \h \z \u </w:instrText>
+          </w:r>
+          <w:r>
+            <w:fldChar w:fldCharType="separate"/>
+          </w:r>
+          <w:hyperlink w:anchor="_Toc346845138" w:history="1">
+            <w:r>
+              <w:rPr>
+                <w:rStyle w:val="Hyperlink"/>
+                <w:noProof/>
+              </w:rPr>
+              <w:t>Overview</w:t>
+            </w:r>
+            <w:r>
+              <w:rPr>
+                <w:noProof/>
+                <w:webHidden/>
+              </w:rPr>
+              <w:tab/>
+            </w:r>
+            <w:r>
+              <w:rPr>
+                <w:noProof/>
+                <w:webHidden/>
+              </w:rPr>
+              <w:fldChar w:fldCharType="begin"/>
+            </w:r>
+            <w:r>
+              <w:rPr>
+                <w:noProof/>
+                <w:webHidden/>
+              </w:rPr>
+              <w:instrText xml:space="preserve"> PAGEREF _Toc346845138 \h </w:instrText>
+            </w:r>
+            <w:r>
+              <w:rPr>
+                <w:noProof/>
+                <w:webHidden/>
+              </w:rPr>
+            </w:r>
+            <w:r>
+              <w:rPr>
+                <w:noProof/>
+                <w:webHidden/>
+              </w:rPr>
+              <w:fldChar w:fldCharType="separate"/>
+            </w:r>
+            <w:r>
+              <w:rPr>
+                <w:noProof/>
+                <w:webHidden/>
+              </w:rPr>
+              <w:t>1</w:t>
+            </w:r>
+            <w:r>
+              <w:rPr>
+                <w:noProof/>
+                <w:webHidden/>
+              </w:rPr>
+              <w:fldChar w:fldCharType="end"/>
+            </w:r>
+          </w:hyperlink>
+        </w:p>
+        <w:p>
+          <w:pPr>
+            <w:pStyle w:val="TOC1"/>
+            <w:tabs>
+              <w:tab w:val="right" w:leader="dot" w:pos="9350"/>
+            </w:tabs>
+            <w:rPr>
+              <w:rFonts w:asciiTheme="minorHAnsi" w:eastAsiaTheme="minorEastAsia" w:hAnsiTheme="minorHAnsi" w:cstheme="minorBidi"/>
+              <w:noProof/>
+              <w:sz w:val="22"/>
+              <w:szCs w:val="22"/>
+            </w:rPr>
+          </w:pPr>
+          <w:hyperlink w:anchor="_Toc346845139" w:history="1">
+            <w:r>
+              <w:rPr>
+                <w:rStyle w:val="Hyperlink"/>
+                <w:noProof/>
+              </w:rPr>
+              <w:t>Event System</w:t>
+            </w:r>
+            <w:r>
+              <w:rPr>
+                <w:noProof/>
+                <w:webHidden/>
+              </w:rPr>
+              <w:tab/>
+            </w:r>
+            <w:r>
+              <w:rPr>
+                <w:noProof/>
+                <w:webHidden/>
+              </w:rPr>
+              <w:fldChar w:fldCharType="begin"/>
+            </w:r>
+            <w:r>
+              <w:rPr>
+                <w:noProof/>
+                <w:webHidden/>
+              </w:rPr>
+              <w:instrText xml:space="preserve"> PAGEREF _Toc346845139 \h </w:instrText>
+            </w:r>
+            <w:r>
+              <w:rPr>
+                <w:noProof/>
+                <w:webHidden/>
+              </w:rPr>
+            </w:r>
+            <w:r>
+              <w:rPr>
+                <w:noProof/>
+                <w:webHidden/>
+              </w:rPr>
+              <w:fldChar w:fldCharType="separate"/>
+            </w:r>
+            <w:r>
+              <w:rPr>
+                <w:noProof/>
+                <w:webHidden/>
+              </w:rPr>
+              <w:t>4</w:t>
+            </w:r>
+            <w:r>
+              <w:rPr>
+                <w:noProof/>
+                <w:webHidden/>
+              </w:rPr>
+              <w:fldChar w:fldCharType="end"/>
+            </w:r>
+          </w:hyperlink>
+        </w:p>
+        <w:p>
+          <w:pPr>
+            <w:pStyle w:val="TOC1"/>
+            <w:tabs>
+              <w:tab w:val="right" w:leader="dot" w:pos="9350"/>
+            </w:tabs>
+            <w:rPr>
+              <w:rFonts w:asciiTheme="minorHAnsi" w:eastAsiaTheme="minorEastAsia" w:hAnsiTheme="minorHAnsi" w:cstheme="minorBidi"/>
+              <w:noProof/>
+              <w:sz w:val="22"/>
+              <w:szCs w:val="22"/>
+            </w:rPr>
+          </w:pPr>
+          <w:hyperlink w:anchor="_Toc346845140" w:history="1">
+            <w:r>
+              <w:rPr>
+                <w:rStyle w:val="Hyperlink"/>
+                <w:noProof/>
+              </w:rPr>
+              <w:t>Scripting</w:t>
+            </w:r>
+            <w:r>
+              <w:rPr>
+                <w:noProof/>
+                <w:webHidden/>
+              </w:rPr>
+              <w:tab/>
+            </w:r>
+            <w:r>
+              <w:rPr>
+                <w:noProof/>
+                <w:webHidden/>
+              </w:rPr>
+              <w:fldChar w:fldCharType="begin"/>
+            </w:r>
+            <w:r>
+              <w:rPr>
+                <w:noProof/>
+                <w:webHidden/>
+              </w:rPr>
+              <w:instrText xml:space="preserve"> PAGEREF _Toc346845140 \h </w:instrText>
+            </w:r>
+            <w:r>
+              <w:rPr>
+                <w:noProof/>
+                <w:webHidden/>
+              </w:rPr>
+            </w:r>
+            <w:r>
+              <w:rPr>
+                <w:noProof/>
+                <w:webHidden/>
+              </w:rPr>
+              <w:fldChar w:fldCharType="separate"/>
+            </w:r>
+            <w:r>
+              <w:rPr>
+                <w:noProof/>
+                <w:webHidden/>
+              </w:rPr>
+              <w:t>6</w:t>
+            </w:r>
+            <w:r>
+              <w:rPr>
+                <w:noProof/>
+                <w:webHidden/>
+              </w:rPr>
+              <w:fldChar w:fldCharType="end"/>
+            </w:r>
+          </w:hyperlink>
+        </w:p>
+        <w:p>
+          <w:pPr>
+            <w:pStyle w:val="TOC1"/>
+            <w:tabs>
+              <w:tab w:val="right" w:leader="dot" w:pos="9350"/>
+            </w:tabs>
+            <w:rPr>
+              <w:rFonts w:asciiTheme="minorHAnsi" w:eastAsiaTheme="minorEastAsia" w:hAnsiTheme="minorHAnsi" w:cstheme="minorBidi"/>
+              <w:noProof/>
+              <w:sz w:val="22"/>
+              <w:szCs w:val="22"/>
+            </w:rPr>
+          </w:pPr>
+          <w:hyperlink w:anchor="_Toc346845141" w:history="1">
+            <w:r>
+              <w:rPr>
+                <w:rStyle w:val="Hyperlink"/>
+                <w:noProof/>
+              </w:rPr>
+              <w:t>AI</w:t>
+            </w:r>
+            <w:r>
+              <w:rPr>
+                <w:noProof/>
+                <w:webHidden/>
+              </w:rPr>
+              <w:tab/>
+            </w:r>
+            <w:r>
+              <w:rPr>
+                <w:noProof/>
+                <w:webHidden/>
+              </w:rPr>
+              <w:fldChar w:fldCharType="begin"/>
+            </w:r>
+            <w:r>
+              <w:rPr>
+                <w:noProof/>
+                <w:webHidden/>
+              </w:rPr>
+              <w:instrText xml:space="preserve"> PAGEREF _Toc346845141 \h </w:instrText>
+            </w:r>
+            <w:r>
+              <w:rPr>
+                <w:noProof/>
+                <w:webHidden/>
+              </w:rPr>
+            </w:r>
+            <w:r>
+              <w:rPr>
+                <w:noProof/>
+                <w:webHidden/>
+              </w:rPr>
+              <w:fldChar w:fldCharType="separate"/>
+            </w:r>
+            <w:r>
+              <w:rPr>
+                <w:noProof/>
+                <w:webHidden/>
+              </w:rPr>
+              <w:t>9</w:t>
+            </w:r>
+            <w:r>
+              <w:rPr>
+                <w:noProof/>
+                <w:webHidden/>
+              </w:rPr>
+              <w:fldChar w:fldCharType="end"/>
+            </w:r>
+          </w:hyperlink>
+        </w:p>
+        <w:p>
+          <w:pPr>
+            <w:pStyle w:val="TOC1"/>
+            <w:tabs>
+              <w:tab w:val="right" w:leader="dot" w:pos="9350"/>
+            </w:tabs>
+            <w:rPr>
+              <w:rFonts w:asciiTheme="minorHAnsi" w:eastAsiaTheme="minorEastAsia" w:hAnsiTheme="minorHAnsi" w:cstheme="minorBidi"/>
+              <w:noProof/>
+              <w:sz w:val="22"/>
+              <w:szCs w:val="22"/>
+            </w:rPr>
+          </w:pPr>
+          <w:hyperlink w:anchor="_Toc346845142" w:history="1">
+            <w:r>
+              <w:rPr>
+                <w:rStyle w:val="Hyperlink"/>
+                <w:noProof/>
+              </w:rPr>
+              <w:t>Bot Implementation Related</w:t>
+            </w:r>
+            <w:r>
+              <w:rPr>
+                <w:noProof/>
+                <w:webHidden/>
+              </w:rPr>
+              <w:tab/>
+            </w:r>
+            <w:r>
+              <w:rPr>
+                <w:noProof/>
+                <w:webHidden/>
+              </w:rPr>
+              <w:fldChar w:fldCharType="begin"/>
+            </w:r>
+            <w:r>
+              <w:rPr>
+                <w:noProof/>
+                <w:webHidden/>
+              </w:rPr>
+              <w:instrText xml:space="preserve"> PAGEREF _Toc346845142 \h </w:instrText>
+            </w:r>
+            <w:r>
+              <w:rPr>
+                <w:noProof/>
+                <w:webHidden/>
+              </w:rPr>
+            </w:r>
+            <w:r>
+              <w:rPr>
+                <w:noProof/>
+                <w:webHidden/>
+              </w:rPr>
+              <w:fldChar w:fldCharType="separate"/>
+            </w:r>
+            <w:r>
+              <w:rPr>
+                <w:noProof/>
+                <w:webHidden/>
+              </w:rPr>
+              <w:t>11</w:t>
+            </w:r>
+            <w:r>
+              <w:rPr>
+                <w:noProof/>
+                <w:webHidden/>
+              </w:rPr>
+              <w:fldChar w:fldCharType="end"/>
+            </w:r>
+          </w:hyperlink>
+        </w:p>
+        <w:p>
+          <w:pPr>
+            <w:pStyle w:val="TOC1"/>
+            <w:tabs>
+              <w:tab w:val="right" w:leader="dot" w:pos="9350"/>
+            </w:tabs>
+            <w:rPr>
+              <w:rFonts w:asciiTheme="minorHAnsi" w:eastAsiaTheme="minorEastAsia" w:hAnsiTheme="minorHAnsi" w:cstheme="minorBidi"/>
+              <w:noProof/>
+              <w:sz w:val="22"/>
+              <w:szCs w:val="22"/>
+            </w:rPr>
+          </w:pPr>
+          <w:hyperlink w:anchor="_Toc346845143" w:history="1">
+            <w:r>
+              <w:rPr>
+                <w:rStyle w:val="Hyperlink"/>
+                <w:noProof/>
+              </w:rPr>
+              <w:t>Works Cited</w:t>
+            </w:r>
+            <w:r>
+              <w:rPr>
+                <w:noProof/>
+                <w:webHidden/>
+              </w:rPr>
+              <w:tab/>
+            </w:r>
+            <w:r>
+              <w:rPr>
+                <w:noProof/>
+                <w:webHidden/>
+              </w:rPr>
+              <w:fldChar w:fldCharType="begin"/>
+            </w:r>
+            <w:r>
+              <w:rPr>
+                <w:noProof/>
+                <w:webHidden/>
+              </w:rPr>
+              <w:instrText xml:space="preserve"> PAGEREF _Toc346845143 \h </w:instrText>
+            </w:r>
+            <w:r>
+              <w:rPr>
+                <w:noProof/>
+                <w:webHidden/>
+              </w:rPr>
+            </w:r>
+            <w:r>
+              <w:rPr>
+                <w:noProof/>
+                <w:webHidden/>
+              </w:rPr>
+              <w:fldChar w:fldCharType="separate"/>
+            </w:r>
+            <w:r>
+              <w:rPr>
+                <w:noProof/>
+                <w:webHidden/>
+              </w:rPr>
+              <w:t>14</w:t>
+            </w:r>
+            <w:r>
+              <w:rPr>
+                <w:noProof/>
+                <w:webHidden/>
+              </w:rPr>
+              <w:fldChar w:fldCharType="end"/>
+            </w:r>
+          </w:hyperlink>
+        </w:p>
+        <w:p>
+          <w:r>
+            <w:fldChar w:fldCharType="end"/>
+          </w:r>
+        </w:p>
+      </w:sdtContent>
+    </w:sdt>
+    <w:p>
+      <w:pPr>
+        <w:pStyle w:val="Heading1"/>
+      </w:pPr>
+      <w:bookmarkStart w:id="0" w:name="_Toc346845138"/>
       <w:r>
         <w:t>Overview</w:t>
       </w:r>
-    </w:p>
-    <w:p>
-      <w:pPr>
-        <w:pStyle w:val="ListParagraph"/>
-        <w:numPr>
-          <w:ilvl w:val="0"/>
-          <w:numId w:val="1"/>
-        </w:numPr>
-      </w:pPr>
-      <w:r>
-        <w:t>Visual studio solution overview</w:t>
-      </w:r>
-    </w:p>
-    <w:p>
-      <w:pPr>
-        <w:pStyle w:val="ListParagraph"/>
-        <w:numPr>
-          <w:ilvl w:val="1"/>
-          <w:numId w:val="1"/>
-        </w:numPr>
-      </w:pPr>
-      <w:r>
-        <w:t>Where to download</w:t>
-      </w:r>
-    </w:p>
-    <w:p>
-      <w:pPr>
-        <w:pStyle w:val="ListParagraph"/>
-        <w:numPr>
-          <w:ilvl w:val="1"/>
-          <w:numId w:val="1"/>
-        </w:numPr>
-      </w:pPr>
-      <w:r>
-        <w:t>Overlook at the projects</w:t>
-      </w:r>
-    </w:p>
-    <w:p>
-      <w:pPr>
-        <w:pStyle w:val="ListParagraph"/>
-        <w:numPr>
-          <w:ilvl w:val="1"/>
-          <w:numId w:val="1"/>
-        </w:numPr>
-      </w:pPr>
-      <w:r>
-        <w:t>Notes on compiling the source</w:t>
-      </w:r>
-    </w:p>
-    <w:p>
-      <w:pPr>
-        <w:pStyle w:val="ListParagraph"/>
-        <w:numPr>
-          <w:ilvl w:val="0"/>
-          <w:numId w:val="1"/>
-        </w:numPr>
-      </w:pPr>
-      <w:r>
-        <w:t>Architecture</w:t>
-      </w:r>
-    </w:p>
-    <w:p>
-      <w:pPr>
-        <w:pStyle w:val="ListParagraph"/>
-        <w:numPr>
-          <w:ilvl w:val="1"/>
-          <w:numId w:val="1"/>
-        </w:numPr>
-      </w:pPr>
-      <w:r>
-        <w:t>Basic diagram</w:t>
-      </w:r>
-    </w:p>
-    <w:p>
-      <w:pPr>
-        <w:pStyle w:val="ListParagraph"/>
-        <w:numPr>
-          <w:ilvl w:val="1"/>
-          <w:numId w:val="1"/>
-        </w:numPr>
-      </w:pPr>
-      <w:r>
-        <w:t>Notes on code style</w:t>
-      </w:r>
-    </w:p>
-    <w:p>
-      <w:pPr>
-        <w:pStyle w:val="ListParagraph"/>
-        <w:numPr>
-          <w:ilvl w:val="0"/>
-          <w:numId w:val="1"/>
-        </w:numPr>
-      </w:pPr>
-      <w:r>
-        <w:t>Unrolling the main loop</w:t>
-      </w:r>
-    </w:p>
-    <w:p>
-      <w:r>
-        <w:t>Event System</w:t>
-      </w:r>
-    </w:p>
-    <w:p>
-      <w:r>
-        <w:t>Scripting</w:t>
-      </w:r>
-    </w:p>
-    <w:p>
-      <w:r>
-        <w:t>AI</w:t>
-      </w:r>
-    </w:p>
-    <w:p/>
-    <w:p>
-      <w:pPr>
-        <w:pStyle w:val="Heading1"/>
-      </w:pPr>
-      <w:r>
-        <w:t>Overview</w:t>
-      </w:r>
+      <w:bookmarkEnd w:id="0"/>
     </w:p>
     <w:p/>
     <w:p>
@@ -241,139 +581,139 @@
         <w:rPr>
           <w:shd w:val="clear" w:color="auto" w:fill="FBFBFB"/>
         </w:rPr>
+        <w:t>common-&gt;</w:t>
+      </w:r>
+      <w:proofErr w:type="spellStart"/>
+      <w:r>
+        <w:rPr>
+          <w:shd w:val="clear" w:color="auto" w:fill="FBFBFB"/>
+        </w:rPr>
+        <w:t>Printf</w:t>
+      </w:r>
+      <w:proofErr w:type="spellEnd"/>
+      <w:r>
+        <w:rPr>
+          <w:shd w:val="clear" w:color="auto" w:fill="FBFBFB"/>
+        </w:rPr>
+        <w:t xml:space="preserve">( "%8d </w:t>
+      </w:r>
+      <w:proofErr w:type="spellStart"/>
+      <w:r>
+        <w:rPr>
+          <w:shd w:val="clear" w:color="auto" w:fill="FBFBFB"/>
+        </w:rPr>
+        <w:t>kB</w:t>
+      </w:r>
+      <w:proofErr w:type="spellEnd"/>
+      <w:r>
+        <w:rPr>
+          <w:shd w:val="clear" w:color="auto" w:fill="FBFBFB"/>
+        </w:rPr>
+        <w:t xml:space="preserve"> total </w:t>
+      </w:r>
+      <w:proofErr w:type="spellStart"/>
+      <w:r>
+        <w:rPr>
+          <w:shd w:val="clear" w:color="auto" w:fill="FBFBFB"/>
+        </w:rPr>
+        <w:t>OpenAL</w:t>
+      </w:r>
+      <w:proofErr w:type="spellEnd"/>
+      <w:r>
+        <w:rPr>
+          <w:shd w:val="clear" w:color="auto" w:fill="FBFBFB"/>
+        </w:rPr>
+        <w:t xml:space="preserve"> audio memory used\n", ( </w:t>
+      </w:r>
+      <w:proofErr w:type="spellStart"/>
+      <w:r>
+        <w:rPr>
+          <w:shd w:val="clear" w:color="auto" w:fill="FBFBFB"/>
+        </w:rPr>
+        <w:t>alGetInteger</w:t>
+      </w:r>
+      <w:proofErr w:type="spellEnd"/>
+      <w:r>
+        <w:rPr>
+          <w:shd w:val="clear" w:color="auto" w:fill="FBFBFB"/>
+        </w:rPr>
+        <w:t xml:space="preserve">( </w:t>
+      </w:r>
+      <w:proofErr w:type="spellStart"/>
+      <w:r>
+        <w:rPr>
+          <w:shd w:val="clear" w:color="auto" w:fill="FBFBFB"/>
+        </w:rPr>
+        <w:t>alGetEnumValue</w:t>
+      </w:r>
+      <w:proofErr w:type="spellEnd"/>
+      <w:r>
+        <w:rPr>
+          <w:shd w:val="clear" w:color="auto" w:fill="FBFBFB"/>
+        </w:rPr>
+        <w:t xml:space="preserve">( "AL_EAX_RAM_SIZE" ) ) - </w:t>
+      </w:r>
+      <w:proofErr w:type="spellStart"/>
+      <w:r>
+        <w:rPr>
+          <w:shd w:val="clear" w:color="auto" w:fill="FBFBFB"/>
+        </w:rPr>
+        <w:t>alGetInteger</w:t>
+      </w:r>
+      <w:proofErr w:type="spellEnd"/>
+      <w:r>
+        <w:rPr>
+          <w:shd w:val="clear" w:color="auto" w:fill="FBFBFB"/>
+        </w:rPr>
+        <w:t xml:space="preserve">( </w:t>
+      </w:r>
+      <w:proofErr w:type="spellStart"/>
+      <w:r>
+        <w:rPr>
+          <w:shd w:val="clear" w:color="auto" w:fill="FBFBFB"/>
+        </w:rPr>
+        <w:t>alGetEnumValue</w:t>
+      </w:r>
+      <w:proofErr w:type="spellEnd"/>
+      <w:r>
+        <w:rPr>
+          <w:shd w:val="clear" w:color="auto" w:fill="FBFBFB"/>
+        </w:rPr>
+        <w:t>( "AL_EAX_RAM_FREE" ) ) ) &gt;&gt; 10 );</w:t>
+      </w:r>
+    </w:p>
+    <w:p>
+      <w:pPr>
+        <w:spacing w:line="480" w:lineRule="auto"/>
+        <w:rPr>
+          <w:shd w:val="clear" w:color="auto" w:fill="FBFBFB"/>
+        </w:rPr>
+      </w:pPr>
+      <w:r>
+        <w:rPr>
+          <w:shd w:val="clear" w:color="auto" w:fill="FBFBFB"/>
+        </w:rPr>
+        <w:t>To</w:t>
+      </w:r>
+      <w:r>
+        <w:rPr>
+          <w:shd w:val="clear" w:color="auto" w:fill="FBFBFB"/>
+        </w:rPr>
+        <w:t xml:space="preserve"> this:</w:t>
+      </w:r>
+    </w:p>
+    <w:p>
+      <w:pPr>
+        <w:spacing w:line="480" w:lineRule="auto"/>
+        <w:rPr>
+          <w:shd w:val="clear" w:color="auto" w:fill="FBFBFB"/>
+        </w:rPr>
+      </w:pPr>
+      <w:r>
+        <w:rPr>
+          <w:shd w:val="clear" w:color="auto" w:fill="FBFBFB"/>
+        </w:rPr>
         <w:lastRenderedPageBreak/>
-        <w:t>common-&gt;</w:t>
-      </w:r>
-      <w:proofErr w:type="spellStart"/>
-      <w:r>
-        <w:rPr>
-          <w:shd w:val="clear" w:color="auto" w:fill="FBFBFB"/>
-        </w:rPr>
-        <w:t>Printf</w:t>
-      </w:r>
-      <w:proofErr w:type="spellEnd"/>
-      <w:r>
-        <w:rPr>
-          <w:shd w:val="clear" w:color="auto" w:fill="FBFBFB"/>
-        </w:rPr>
-        <w:t xml:space="preserve">( "%8d </w:t>
-      </w:r>
-      <w:proofErr w:type="spellStart"/>
-      <w:r>
-        <w:rPr>
-          <w:shd w:val="clear" w:color="auto" w:fill="FBFBFB"/>
-        </w:rPr>
-        <w:t>kB</w:t>
-      </w:r>
-      <w:proofErr w:type="spellEnd"/>
-      <w:r>
-        <w:rPr>
-          <w:shd w:val="clear" w:color="auto" w:fill="FBFBFB"/>
-        </w:rPr>
-        <w:t xml:space="preserve"> total </w:t>
-      </w:r>
-      <w:proofErr w:type="spellStart"/>
-      <w:r>
-        <w:rPr>
-          <w:shd w:val="clear" w:color="auto" w:fill="FBFBFB"/>
-        </w:rPr>
-        <w:t>OpenAL</w:t>
-      </w:r>
-      <w:proofErr w:type="spellEnd"/>
-      <w:r>
-        <w:rPr>
-          <w:shd w:val="clear" w:color="auto" w:fill="FBFBFB"/>
-        </w:rPr>
-        <w:t xml:space="preserve"> audio memory used\n", ( </w:t>
-      </w:r>
-      <w:proofErr w:type="spellStart"/>
-      <w:r>
-        <w:rPr>
-          <w:shd w:val="clear" w:color="auto" w:fill="FBFBFB"/>
-        </w:rPr>
-        <w:t>alGetInteger</w:t>
-      </w:r>
-      <w:proofErr w:type="spellEnd"/>
-      <w:r>
-        <w:rPr>
-          <w:shd w:val="clear" w:color="auto" w:fill="FBFBFB"/>
-        </w:rPr>
-        <w:t xml:space="preserve">( </w:t>
-      </w:r>
-      <w:proofErr w:type="spellStart"/>
-      <w:r>
-        <w:rPr>
-          <w:shd w:val="clear" w:color="auto" w:fill="FBFBFB"/>
-        </w:rPr>
-        <w:t>alGetEnumValue</w:t>
-      </w:r>
-      <w:proofErr w:type="spellEnd"/>
-      <w:r>
-        <w:rPr>
-          <w:shd w:val="clear" w:color="auto" w:fill="FBFBFB"/>
-        </w:rPr>
-        <w:t xml:space="preserve">( "AL_EAX_RAM_SIZE" ) ) - </w:t>
-      </w:r>
-      <w:proofErr w:type="spellStart"/>
-      <w:r>
-        <w:rPr>
-          <w:shd w:val="clear" w:color="auto" w:fill="FBFBFB"/>
-        </w:rPr>
-        <w:t>alGetInteger</w:t>
-      </w:r>
-      <w:proofErr w:type="spellEnd"/>
-      <w:r>
-        <w:rPr>
-          <w:shd w:val="clear" w:color="auto" w:fill="FBFBFB"/>
-        </w:rPr>
-        <w:t xml:space="preserve">( </w:t>
-      </w:r>
-      <w:proofErr w:type="spellStart"/>
-      <w:r>
-        <w:rPr>
-          <w:shd w:val="clear" w:color="auto" w:fill="FBFBFB"/>
-        </w:rPr>
-        <w:t>alGetEnumValue</w:t>
-      </w:r>
-      <w:proofErr w:type="spellEnd"/>
-      <w:r>
-        <w:rPr>
-          <w:shd w:val="clear" w:color="auto" w:fill="FBFBFB"/>
-        </w:rPr>
-        <w:t>( "AL_EAX_RAM_FREE" ) ) ) &gt;&gt; 10 );</w:t>
-      </w:r>
-    </w:p>
-    <w:p>
-      <w:pPr>
-        <w:spacing w:line="480" w:lineRule="auto"/>
-        <w:rPr>
-          <w:shd w:val="clear" w:color="auto" w:fill="FBFBFB"/>
-        </w:rPr>
-      </w:pPr>
-      <w:r>
-        <w:rPr>
-          <w:shd w:val="clear" w:color="auto" w:fill="FBFBFB"/>
-        </w:rPr>
-        <w:t>To</w:t>
-      </w:r>
-      <w:r>
-        <w:rPr>
-          <w:shd w:val="clear" w:color="auto" w:fill="FBFBFB"/>
-        </w:rPr>
-        <w:t xml:space="preserve"> this:</w:t>
-      </w:r>
-    </w:p>
-    <w:p>
-      <w:pPr>
-        <w:spacing w:line="480" w:lineRule="auto"/>
-        <w:rPr>
-          <w:shd w:val="clear" w:color="auto" w:fill="FBFBFB"/>
-        </w:rPr>
-      </w:pPr>
-      <w:r>
-        <w:rPr>
-          <w:shd w:val="clear" w:color="auto" w:fill="FBFBFB"/>
-        </w:rPr>
         <w:t>common-&gt;</w:t>
       </w:r>
       <w:proofErr w:type="spellStart"/>
@@ -1110,15 +1450,7 @@
                 <w:sz w:val="24"/>
                 <w:szCs w:val="24"/>
               </w:rPr>
-              <w:t xml:space="preserve">Id software library. Contains generic and often reused code </w:t>
-            </w:r>
-            <w:r>
-              <w:rPr>
-                <w:sz w:val="24"/>
-                <w:szCs w:val="24"/>
-              </w:rPr>
-              <w:lastRenderedPageBreak/>
-              <w:t>including parser, strings, dictionary, and SIMD math stuff.</w:t>
+              <w:t>Id software library. Contains generic and often reused code including parser, strings, dictionary, and SIMD math stuff.</w:t>
             </w:r>
             <w:r>
               <w:rPr>
@@ -1147,6 +1479,7 @@
         <w:rPr>
           <w:noProof/>
         </w:rPr>
+        <w:lastRenderedPageBreak/>
         <w:drawing>
           <wp:inline distT="0" distB="0" distL="0" distR="0">
             <wp:extent cx="5943600" cy="5572760"/>
@@ -1216,7 +1549,6 @@
         <w:ind w:firstLine="720"/>
       </w:pPr>
       <w:r>
-        <w:lastRenderedPageBreak/>
         <w:t xml:space="preserve">Some essential systems that are needed within the Game project like the </w:t>
       </w:r>
       <w:proofErr w:type="spellStart"/>
@@ -1278,6 +1610,7 @@
         <w:spacing w:line="480" w:lineRule="auto"/>
       </w:pPr>
       <w:r>
+        <w:lastRenderedPageBreak/>
         <w:t>It gets the address of the GetGameAPI function via GetProcAddress (this is the only e</w:t>
       </w:r>
       <w:r>
@@ -1462,9 +1795,11 @@
       <w:pPr>
         <w:pStyle w:val="Heading1"/>
       </w:pPr>
+      <w:bookmarkStart w:id="1" w:name="_Toc346845139"/>
       <w:r>
         <w:t>Event System</w:t>
       </w:r>
+      <w:bookmarkEnd w:id="1"/>
     </w:p>
     <w:p/>
     <w:p>
@@ -1487,7 +1822,11 @@
         <w:t xml:space="preserve"> idEvent and idEventDef. Events can take up to 8 </w:t>
       </w:r>
       <w:r>
-        <w:t>arguments and there are 8 valid argument types.</w:t>
+        <w:t xml:space="preserve">arguments and there are 8 valid </w:t>
+      </w:r>
+      <w:r>
+        <w:lastRenderedPageBreak/>
+        <w:t>argument types.</w:t>
       </w:r>
       <w:r>
         <w:t xml:space="preserve"> There can be a maximum of 4096 events which are allocated statically in Event.cpp. All of these parameters are controlled through #defines.</w:t>
@@ -2665,7 +3004,6 @@
           <w:sz w:val="24"/>
           <w:szCs w:val="24"/>
         </w:rPr>
-        <w:lastRenderedPageBreak/>
         <w:tab/>
       </w:r>
       <w:r>
@@ -3300,6 +3638,7 @@
           <w:sz w:val="22"/>
           <w:szCs w:val="22"/>
         </w:rPr>
+        <w:lastRenderedPageBreak/>
         <w:tab/>
       </w:r>
       <w:proofErr w:type="gramStart"/>
@@ -3473,9 +3812,11 @@
       <w:pPr>
         <w:pStyle w:val="Heading1"/>
       </w:pPr>
+      <w:bookmarkStart w:id="2" w:name="_Toc346845140"/>
       <w:r>
         <w:t>Scripting</w:t>
       </w:r>
+      <w:bookmarkEnd w:id="2"/>
     </w:p>
     <w:p/>
     <w:p>
@@ -3857,7 +4198,6 @@
         <w:ind w:firstLine="720"/>
       </w:pPr>
       <w:r>
-        <w:lastRenderedPageBreak/>
         <w:t xml:space="preserve">Scripts are written in an object-oriented language similar to C++ and are used in many areas of Doom 3. It’s particularly used for entity/map definitions, GUI creation (done in a separate scripting system), Weapon/AI (Monster) behaviors, and scheduling events to occur in the game. </w:t>
       </w:r>
       <w:r>
@@ -3884,6 +4224,7 @@
         <w:ind w:firstLine="720"/>
       </w:pPr>
       <w:r>
+        <w:lastRenderedPageBreak/>
         <w:t>Entity definitions are simply a collection of key/value pairs with a name. They are normally used to define entities but can really be used to define anything that just needs a collection of key/value pairs to be defined. The meaning of these key/value pairs is completely dependent on the type of object</w:t>
       </w:r>
       <w:r>
@@ -4879,7 +5220,6 @@
           <w:color w:val="000000"/>
           <w:highlight w:val="white"/>
         </w:rPr>
-        <w:lastRenderedPageBreak/>
         <w:tab/>
       </w:r>
       <w:r>
@@ -6193,6 +6533,7 @@
           <w:color w:val="000000"/>
           <w:highlight w:val="white"/>
         </w:rPr>
+        <w:lastRenderedPageBreak/>
         <w:tab/>
       </w:r>
       <w:r>
@@ -8267,7 +8608,6 @@
           <w:szCs w:val="24"/>
           <w:highlight w:val="white"/>
         </w:rPr>
-        <w:lastRenderedPageBreak/>
         <w:t xml:space="preserve">// </w:t>
       </w:r>
       <w:r>
@@ -9052,6 +9392,7 @@
           <w:color w:val="000000"/>
           <w:highlight w:val="white"/>
         </w:rPr>
+        <w:lastRenderedPageBreak/>
         <w:tab/>
       </w:r>
       <w:proofErr w:type="gramStart"/>
@@ -11666,9 +12007,11 @@
         <w:pStyle w:val="Heading1"/>
         <w:spacing w:line="480" w:lineRule="auto"/>
       </w:pPr>
+      <w:bookmarkStart w:id="3" w:name="_Toc346845141"/>
       <w:r>
         <w:t>AI</w:t>
       </w:r>
+      <w:bookmarkEnd w:id="3"/>
     </w:p>
     <w:p>
       <w:pPr>
@@ -11704,7 +12047,11 @@
         <w:t xml:space="preserve"> In addition to</w:t>
       </w:r>
       <w:r>
-        <w:t xml:space="preserve"> the glue for monsters the AI folder also contains files related to the Area Awareness System (AAS) which is the </w:t>
+        <w:t xml:space="preserve"> the glue for monsters the AI </w:t>
+      </w:r>
+      <w:r>
+        <w:lastRenderedPageBreak/>
+        <w:t xml:space="preserve">folder also contains files related to the Area Awareness System (AAS) which is the </w:t>
       </w:r>
       <w:proofErr w:type="spellStart"/>
       <w:r>
@@ -12056,7 +12403,6 @@
           <w:sz w:val="24"/>
           <w:szCs w:val="24"/>
         </w:rPr>
-        <w:lastRenderedPageBreak/>
         <w:tab/>
       </w:r>
       <w:r>
@@ -12652,6 +12998,7 @@
           <w:sz w:val="24"/>
           <w:szCs w:val="24"/>
         </w:rPr>
+        <w:lastRenderedPageBreak/>
         <w:tab/>
         <w:t xml:space="preserve">For normal monsters this </w:t>
       </w:r>
@@ -14887,15 +15234,16 @@
       <w:pPr>
         <w:pStyle w:val="Heading1"/>
       </w:pPr>
-      <w:proofErr w:type="spellStart"/>
-      <w:r>
-        <w:lastRenderedPageBreak/>
+      <w:bookmarkStart w:id="4" w:name="_Toc346845142"/>
+      <w:proofErr w:type="spellStart"/>
+      <w:r>
         <w:t>Bot</w:t>
       </w:r>
       <w:proofErr w:type="spellEnd"/>
       <w:r>
         <w:t xml:space="preserve"> Implementation Related</w:t>
       </w:r>
+      <w:bookmarkEnd w:id="4"/>
     </w:p>
     <w:p/>
     <w:p>
@@ -14907,7 +15255,11 @@
         <w:t xml:space="preserve">To have </w:t>
       </w:r>
       <w:r>
-        <w:t>effective networked bots, their actions have to mimic that of a player and their knowledge should be similarly limited. For them to be networked their actions have to translated the same way across the network as a player</w:t>
+        <w:t xml:space="preserve">effective networked bots, their actions have to mimic that of a player and their knowledge should be similarly limited. For them to be networked their actions have to translated </w:t>
+      </w:r>
+      <w:r>
+        <w:lastRenderedPageBreak/>
+        <w:t>the same way across the network as a player</w:t>
       </w:r>
       <w:r>
         <w:t>’s</w:t>
@@ -17277,7 +17629,6 @@
           <w:sz w:val="31"/>
           <w:szCs w:val="31"/>
         </w:rPr>
-        <w:lastRenderedPageBreak/>
         <w:t>// </w:t>
       </w:r>
       <w:proofErr w:type="spellStart"/>
@@ -18184,6 +18535,7 @@
           <w:sz w:val="24"/>
           <w:szCs w:val="24"/>
         </w:rPr>
+        <w:lastRenderedPageBreak/>
         <w:t>const</w:t>
       </w:r>
       <w:proofErr w:type="gramEnd"/>
@@ -19950,21 +20302,121 @@
         <w:spacing w:line="480" w:lineRule="auto"/>
       </w:pPr>
       <w:r>
+        <w:tab/>
+      </w:r>
+      <w:proofErr w:type="spellStart"/>
+      <w:proofErr w:type="gramStart"/>
+      <w:r>
+        <w:rPr>
+          <w:b/>
+        </w:rPr>
+        <w:t>afiBotPlayer</w:t>
+      </w:r>
+      <w:proofErr w:type="spellEnd"/>
+      <w:proofErr w:type="gramEnd"/>
+      <w:r>
+        <w:t xml:space="preserve"> – this class will represent the basic fake client ‘body’ of the </w:t>
+      </w:r>
+      <w:proofErr w:type="spellStart"/>
+      <w:r>
+        <w:t>bot</w:t>
+      </w:r>
+      <w:proofErr w:type="spellEnd"/>
+      <w:r>
+        <w:t xml:space="preserve"> derived from </w:t>
+      </w:r>
+      <w:proofErr w:type="spellStart"/>
+      <w:r>
+        <w:t>idPlayer</w:t>
+      </w:r>
+      <w:proofErr w:type="spellEnd"/>
+      <w:r>
+        <w:t xml:space="preserve">. This class will contain the ‘brain’ of the </w:t>
+      </w:r>
+      <w:proofErr w:type="spellStart"/>
+      <w:r>
+        <w:t>bot</w:t>
+      </w:r>
+      <w:proofErr w:type="spellEnd"/>
+      <w:r>
+        <w:t xml:space="preserve"> which will actually contain the decision making code for the bot. This class will simply receive an input structure each frame from the brain that contains the basic information needed by the </w:t>
+      </w:r>
+      <w:proofErr w:type="spellStart"/>
+      <w:r>
+        <w:t>bot</w:t>
+      </w:r>
+      <w:proofErr w:type="spellEnd"/>
+      <w:r>
+        <w:t xml:space="preserve"> to act this frame. It takes the </w:t>
+      </w:r>
+      <w:r>
         <w:lastRenderedPageBreak/>
-        <w:tab/>
-      </w:r>
-      <w:proofErr w:type="spellStart"/>
+        <w:t xml:space="preserve">data from the input structure, and converts it to valid data for the </w:t>
+      </w:r>
+      <w:proofErr w:type="spellStart"/>
+      <w:r>
+        <w:t>usercmd_t</w:t>
+      </w:r>
+      <w:proofErr w:type="spellEnd"/>
+      <w:r>
+        <w:t xml:space="preserve"> class.</w:t>
+      </w:r>
+      <w:r>
+        <w:t xml:space="preserve"> The fake client will end each </w:t>
+      </w:r>
       <w:proofErr w:type="gramStart"/>
       <w:r>
+        <w:t>Think(</w:t>
+      </w:r>
+      <w:proofErr w:type="gramEnd"/>
+      <w:r>
+        <w:t xml:space="preserve">) frame by pushing its </w:t>
+      </w:r>
+      <w:proofErr w:type="spellStart"/>
+      <w:r>
+        <w:t>usercmd_t</w:t>
+      </w:r>
+      <w:proofErr w:type="spellEnd"/>
+      <w:r>
+        <w:t xml:space="preserve"> to the </w:t>
+      </w:r>
+      <w:proofErr w:type="spellStart"/>
+      <w:r>
         <w:rPr>
           <w:b/>
         </w:rPr>
-        <w:t>afiBotPlayer</w:t>
+        <w:t>afiBotManager</w:t>
+      </w:r>
+      <w:proofErr w:type="spellEnd"/>
+      <w:r>
+        <w:t>.</w:t>
+      </w:r>
+    </w:p>
+    <w:p>
+      <w:pPr>
+        <w:spacing w:line="480" w:lineRule="auto"/>
+      </w:pPr>
+      <w:r>
+        <w:tab/>
+      </w:r>
+      <w:proofErr w:type="spellStart"/>
+      <w:proofErr w:type="gramStart"/>
+      <w:r>
+        <w:rPr>
+          <w:b/>
+        </w:rPr>
+        <w:t>afiBotBrain</w:t>
       </w:r>
       <w:proofErr w:type="spellEnd"/>
       <w:proofErr w:type="gramEnd"/>
       <w:r>
-        <w:t xml:space="preserve"> – this class will represent the basic fake client ‘body’ of the </w:t>
+        <w:t xml:space="preserve"> – this class will represent the bas</w:t>
+      </w:r>
+      <w:r>
+        <w:t>e ‘brain’ of the bot. This</w:t>
+      </w:r>
+      <w:r>
+        <w:t xml:space="preserve"> is the class students would derive from for their specific </w:t>
       </w:r>
       <w:proofErr w:type="spellStart"/>
       <w:r>
@@ -19972,58 +20424,23 @@
       </w:r>
       <w:proofErr w:type="spellEnd"/>
       <w:r>
-        <w:t xml:space="preserve"> derived from </w:t>
-      </w:r>
-      <w:proofErr w:type="spellStart"/>
-      <w:r>
-        <w:t>idPlayer</w:t>
-      </w:r>
-      <w:proofErr w:type="spellEnd"/>
-      <w:r>
-        <w:t xml:space="preserve">. This class will contain the ‘brain’ of the </w:t>
-      </w:r>
-      <w:proofErr w:type="spellStart"/>
-      <w:r>
-        <w:t>bot</w:t>
-      </w:r>
-      <w:proofErr w:type="spellEnd"/>
-      <w:r>
-        <w:t xml:space="preserve"> which will actually contain the decision making code for the bot. This class will simply receive an input structure each frame from the brain that contains the basic information needed by the </w:t>
-      </w:r>
-      <w:proofErr w:type="spellStart"/>
-      <w:r>
-        <w:t>bot</w:t>
-      </w:r>
-      <w:proofErr w:type="spellEnd"/>
-      <w:r>
-        <w:t xml:space="preserve"> to act this frame. It takes the data from the input structure, and converts it to valid data for the </w:t>
-      </w:r>
-      <w:proofErr w:type="spellStart"/>
-      <w:r>
-        <w:t>usercmd_t</w:t>
-      </w:r>
-      <w:proofErr w:type="spellEnd"/>
-      <w:r>
-        <w:t xml:space="preserve"> class.</w:t>
-      </w:r>
-      <w:r>
-        <w:t xml:space="preserve"> The fake client will end each </w:t>
-      </w:r>
+        <w:t xml:space="preserve"> implementation in another DLL.</w:t>
+      </w:r>
+      <w:r>
+        <w:t xml:space="preserve"> Their derived class would be loaded via a </w:t>
+      </w:r>
+      <w:proofErr w:type="spellStart"/>
       <w:proofErr w:type="gramStart"/>
       <w:r>
-        <w:t>Think(</w:t>
+        <w:t>CreateBrain</w:t>
+      </w:r>
+      <w:proofErr w:type="spellEnd"/>
+      <w:r>
+        <w:t>(</w:t>
       </w:r>
       <w:proofErr w:type="gramEnd"/>
       <w:r>
-        <w:t xml:space="preserve">) frame by pushing its </w:t>
-      </w:r>
-      <w:proofErr w:type="spellStart"/>
-      <w:r>
-        <w:t>usercmd_t</w:t>
-      </w:r>
-      <w:proofErr w:type="spellEnd"/>
-      <w:r>
-        <w:t xml:space="preserve"> to the </w:t>
+        <w:t xml:space="preserve">) function that is exported from the DLL, and stored within the </w:t>
       </w:r>
       <w:proofErr w:type="spellStart"/>
       <w:r>
@@ -20036,72 +20453,111 @@
       <w:r>
         <w:t>.</w:t>
       </w:r>
-    </w:p>
-    <w:p>
-      <w:pPr>
-        <w:spacing w:line="480" w:lineRule="auto"/>
-      </w:pPr>
-      <w:r>
-        <w:tab/>
-      </w:r>
-      <w:proofErr w:type="spellStart"/>
-      <w:proofErr w:type="gramStart"/>
-      <w:r>
-        <w:rPr>
-          <w:b/>
-        </w:rPr>
-        <w:t>afiBotBrain</w:t>
-      </w:r>
-      <w:proofErr w:type="spellEnd"/>
-      <w:proofErr w:type="gramEnd"/>
-      <w:r>
-        <w:t xml:space="preserve"> – this class will represent the bas</w:t>
-      </w:r>
-      <w:r>
-        <w:t>e ‘brain’ of the bot. This</w:t>
-      </w:r>
-      <w:r>
-        <w:t xml:space="preserve"> is the class students would derive from for their specific </w:t>
-      </w:r>
-      <w:proofErr w:type="spellStart"/>
-      <w:r>
-        <w:t>bot</w:t>
-      </w:r>
-      <w:proofErr w:type="spellEnd"/>
-      <w:r>
-        <w:t xml:space="preserve"> implementation in another DLL.</w:t>
-      </w:r>
-      <w:r>
-        <w:t xml:space="preserve"> Their derived class would be loaded via a </w:t>
-      </w:r>
-      <w:proofErr w:type="spellStart"/>
-      <w:proofErr w:type="gramStart"/>
-      <w:r>
-        <w:t>CreateBrain</w:t>
-      </w:r>
-      <w:proofErr w:type="spellEnd"/>
-      <w:r>
-        <w:t>(</w:t>
-      </w:r>
-      <w:proofErr w:type="gramEnd"/>
-      <w:r>
-        <w:t xml:space="preserve">) function that is exported from the DLL, and stored within the </w:t>
-      </w:r>
-      <w:proofErr w:type="spellStart"/>
-      <w:r>
-        <w:rPr>
-          <w:b/>
-        </w:rPr>
-        <w:t>afiBotManager</w:t>
-      </w:r>
-      <w:proofErr w:type="spellEnd"/>
-      <w:r>
-        <w:t>.</w:t>
-      </w:r>
       <w:r>
         <w:t xml:space="preserve"> </w:t>
       </w:r>
     </w:p>
+    <w:sdt>
+      <w:sdtPr>
+        <w:id w:val="832576135"/>
+        <w:docPartObj>
+          <w:docPartGallery w:val="Bibliographies"/>
+          <w:docPartUnique/>
+        </w:docPartObj>
+      </w:sdtPr>
+      <w:sdtEndPr>
+        <w:rPr>
+          <w:rFonts w:ascii="Times New Roman" w:eastAsiaTheme="minorHAnsi" w:hAnsi="Times New Roman" w:cs="Times New Roman"/>
+          <w:b w:val="0"/>
+          <w:bCs w:val="0"/>
+          <w:color w:val="auto"/>
+          <w:sz w:val="24"/>
+          <w:szCs w:val="24"/>
+        </w:rPr>
+      </w:sdtEndPr>
+      <w:sdtContent>
+        <w:bookmarkStart w:id="5" w:name="_Toc346845143" w:displacedByCustomXml="prev"/>
+        <w:p>
+          <w:pPr>
+            <w:pStyle w:val="Heading1"/>
+          </w:pPr>
+          <w:r>
+            <w:t>Works Cited</w:t>
+          </w:r>
+          <w:bookmarkEnd w:id="5"/>
+        </w:p>
+        <w:p>
+          <w:pPr>
+            <w:pStyle w:val="Bibliography"/>
+            <w:rPr>
+              <w:noProof/>
+            </w:rPr>
+          </w:pPr>
+          <w:r>
+            <w:fldChar w:fldCharType="begin"/>
+          </w:r>
+          <w:r>
+            <w:instrText xml:space="preserve"> BIBLIOGRAPHY </w:instrText>
+          </w:r>
+          <w:r>
+            <w:fldChar w:fldCharType="separate"/>
+          </w:r>
+          <w:r>
+            <w:rPr>
+              <w:noProof/>
+            </w:rPr>
+            <w:t xml:space="preserve">Sanglard, F. (n.d.). </w:t>
+          </w:r>
+          <w:r>
+            <w:rPr>
+              <w:i/>
+              <w:iCs/>
+              <w:noProof/>
+            </w:rPr>
+            <w:t>Doom3 Source Code Review</w:t>
+          </w:r>
+          <w:r>
+            <w:rPr>
+              <w:noProof/>
+            </w:rPr>
+            <w:t>. Retrieved November 9, 2012, from Fabien Sanglard's Website: http://fabiensanglard.net/doom3/index.php</w:t>
+          </w:r>
+        </w:p>
+        <w:p>
+          <w:pPr>
+            <w:pStyle w:val="Bibliography"/>
+            <w:rPr>
+              <w:noProof/>
+            </w:rPr>
+          </w:pPr>
+          <w:r>
+            <w:rPr>
+              <w:noProof/>
+            </w:rPr>
+            <w:t xml:space="preserve">Software, i. (n.d.). </w:t>
+          </w:r>
+          <w:r>
+            <w:rPr>
+              <w:i/>
+              <w:iCs/>
+              <w:noProof/>
+            </w:rPr>
+            <w:t>Doom3 Software Development Kit</w:t>
+          </w:r>
+          <w:r>
+            <w:rPr>
+              <w:noProof/>
+            </w:rPr>
+            <w:t>. Retrieved November 9, 2012, from iddevnet.com: http://www.iddevnet.com/doom3/</w:t>
+          </w:r>
+        </w:p>
+        <w:p>
+          <w:r>
+            <w:fldChar w:fldCharType="end"/>
+          </w:r>
+        </w:p>
+      </w:sdtContent>
+    </w:sdt>
     <w:p>
       <w:pPr>
         <w:spacing w:line="480" w:lineRule="auto"/>
@@ -20205,7 +20661,7 @@
                 <w:rPr>
                   <w:noProof/>
                 </w:rPr>
-                <w:t>13</w:t>
+                <w:t>1</w:t>
               </w:r>
             </w:fldSimple>
             <w:r>
@@ -21703,6 +22159,31 @@
       <w:u w:val="single"/>
     </w:rPr>
   </w:style>
+  <w:style w:type="paragraph" w:styleId="TOCHeading">
+    <w:name w:val="TOC Heading"/>
+    <w:basedOn w:val="Heading1"/>
+    <w:next w:val="Normal"/>
+    <w:uiPriority w:val="39"/>
+    <w:semiHidden/>
+    <w:unhideWhenUsed/>
+    <w:qFormat/>
+    <w:rsid w:val="003D445B"/>
+    <w:pPr>
+      <w:outlineLvl w:val="9"/>
+    </w:pPr>
+  </w:style>
+  <w:style w:type="paragraph" w:styleId="TOC1">
+    <w:name w:val="toc 1"/>
+    <w:basedOn w:val="Normal"/>
+    <w:next w:val="Normal"/>
+    <w:autoRedefine/>
+    <w:uiPriority w:val="39"/>
+    <w:unhideWhenUsed/>
+    <w:rsid w:val="003D445B"/>
+    <w:pPr>
+      <w:spacing w:after="100"/>
+    </w:pPr>
+  </w:style>
 </w:styles>
 </file>
 
@@ -22041,7 +22522,7 @@
 </file>
 
 <file path=customXml/itemProps1.xml><?xml version="1.0" encoding="utf-8"?>
-<ds:datastoreItem xmlns:ds="http://schemas.openxmlformats.org/officeDocument/2006/customXml" ds:itemID="{58E92D2A-518C-4118-A072-8F6ED788797E}">
+<ds:datastoreItem xmlns:ds="http://schemas.openxmlformats.org/officeDocument/2006/customXml" ds:itemID="{00DCDC20-A0FB-4F5C-9274-A4302E43E99F}">
   <ds:schemaRefs>
     <ds:schemaRef ds:uri="http://schemas.openxmlformats.org/officeDocument/2006/bibliography"/>
   </ds:schemaRefs>

</xml_diff>